<commit_message>
5.3 Minor grammatical edits.
</commit_message>
<xml_diff>
--- a/3_SE4485_Group03_SAD.docx
+++ b/3_SE4485_Group03_SAD.docx
@@ -1,6 +1,6 @@
 
 <file path=word/document.xml><?xml version="1.0" encoding="utf-8"?>
-<w:document xmlns:wpc="http://schemas.microsoft.com/office/word/2010/wordprocessingCanvas" xmlns:cx="http://schemas.microsoft.com/office/drawing/2014/chartex" xmlns:cx1="http://schemas.microsoft.com/office/drawing/2015/9/8/chartex" xmlns:cx2="http://schemas.microsoft.com/office/drawing/2015/10/21/chartex" xmlns:cx3="http://schemas.microsoft.com/office/drawing/2016/5/9/chartex" xmlns:cx4="http://schemas.microsoft.com/office/drawing/2016/5/10/chartex" xmlns:cx5="http://schemas.microsoft.com/office/drawing/2016/5/11/chartex" xmlns:cx6="http://schemas.microsoft.com/office/drawing/2016/5/12/chartex" xmlns:cx7="http://schemas.microsoft.com/office/drawing/2016/5/13/chartex" xmlns:cx8="http://schemas.microsoft.com/office/drawing/2016/5/14/chartex" xmlns:mc="http://schemas.openxmlformats.org/markup-compatibility/2006" xmlns:aink="http://schemas.microsoft.com/office/drawing/2016/ink" xmlns:am3d="http://schemas.microsoft.com/office/drawing/2017/model3d" xmlns:o="urn:schemas-microsoft-com:office:office" xmlns:r="http://schemas.openxmlformats.org/officeDocument/2006/relationships" xmlns:m="http://schemas.openxmlformats.org/officeDocument/2006/math" xmlns:v="urn:schemas-microsoft-com:vml" xmlns:wp14="http://schemas.microsoft.com/office/word/2010/wordprocessingDrawing" xmlns:wp="http://schemas.openxmlformats.org/drawingml/2006/wordprocessingDrawing" xmlns:w10="urn:schemas-microsoft-com:office:word" xmlns:w="http://schemas.openxmlformats.org/wordprocessingml/2006/main" xmlns:w14="http://schemas.microsoft.com/office/word/2010/wordml" xmlns:w15="http://schemas.microsoft.com/office/word/2012/wordml" xmlns:w16cid="http://schemas.microsoft.com/office/word/2016/wordml/cid" xmlns:w16se="http://schemas.microsoft.com/office/word/2015/wordml/symex" xmlns:wpg="http://schemas.microsoft.com/office/word/2010/wordprocessingGroup" xmlns:wpi="http://schemas.microsoft.com/office/word/2010/wordprocessingInk" xmlns:wne="http://schemas.microsoft.com/office/word/2006/wordml" xmlns:wps="http://schemas.microsoft.com/office/word/2010/wordprocessingShape" mc:Ignorable="w14 w15 w16se w16cid wp14">
+<w:document xmlns:wpc="http://schemas.microsoft.com/office/word/2010/wordprocessingCanvas" xmlns:mc="http://schemas.openxmlformats.org/markup-compatibility/2006" xmlns:o="urn:schemas-microsoft-com:office:office" xmlns:r="http://schemas.openxmlformats.org/officeDocument/2006/relationships" xmlns:m="http://schemas.openxmlformats.org/officeDocument/2006/math" xmlns:v="urn:schemas-microsoft-com:vml" xmlns:wp14="http://schemas.microsoft.com/office/word/2010/wordprocessingDrawing" xmlns:wp="http://schemas.openxmlformats.org/drawingml/2006/wordprocessingDrawing" xmlns:w10="urn:schemas-microsoft-com:office:word" xmlns:w="http://schemas.openxmlformats.org/wordprocessingml/2006/main" xmlns:w14="http://schemas.microsoft.com/office/word/2010/wordml" xmlns:wpg="http://schemas.microsoft.com/office/word/2010/wordprocessingGroup" xmlns:wpi="http://schemas.microsoft.com/office/word/2010/wordprocessingInk" xmlns:wne="http://schemas.microsoft.com/office/word/2006/wordml" xmlns:wps="http://schemas.microsoft.com/office/word/2010/wordprocessingShape" mc:Ignorable="w14 wp14">
   <w:body>
     <w:tbl>
       <w:tblPr>
@@ -36,6 +36,8 @@
                 <w:szCs w:val="40"/>
               </w:rPr>
             </w:pPr>
+            <w:bookmarkStart w:id="0" w:name="_GoBack"/>
+            <w:bookmarkEnd w:id="0"/>
             <w:r>
               <w:rPr>
                 <w:sz w:val="40"/>
@@ -222,8 +224,6 @@
               </w:rPr>
               <w:t>1</w:t>
             </w:r>
-            <w:bookmarkStart w:id="0" w:name="_GoBack"/>
-            <w:bookmarkEnd w:id="0"/>
             <w:r>
               <w:rPr>
                 <w:szCs w:val="24"/>
@@ -299,11 +299,19 @@
                 <w:szCs w:val="24"/>
               </w:rPr>
             </w:pPr>
+            <w:proofErr w:type="spellStart"/>
             <w:r>
               <w:rPr>
                 <w:szCs w:val="24"/>
               </w:rPr>
-              <w:t>Yeremy Joseph</w:t>
+              <w:t>Yeremy</w:t>
+            </w:r>
+            <w:proofErr w:type="spellEnd"/>
+            <w:r>
+              <w:rPr>
+                <w:szCs w:val="24"/>
+              </w:rPr>
+              <w:t xml:space="preserve"> Joseph</w:t>
             </w:r>
           </w:p>
           <w:p>
@@ -2359,6 +2367,7 @@
       </w:pPr>
       <w:bookmarkStart w:id="3" w:name="_Toc52431360"/>
       <w:r>
+        <w:lastRenderedPageBreak/>
         <w:t>List of Figures</w:t>
       </w:r>
       <w:bookmarkEnd w:id="3"/>
@@ -2559,13 +2568,31 @@
               <w:cnfStyle w:val="000000000000" w:firstRow="0" w:lastRow="0" w:firstColumn="0" w:lastColumn="0" w:oddVBand="0" w:evenVBand="0" w:oddHBand="0" w:evenHBand="0" w:firstRowFirstColumn="0" w:firstRowLastColumn="0" w:lastRowFirstColumn="0" w:lastRowLastColumn="0"/>
               <w:rPr>
                 <w:color w:val="3C78D8"/>
+                <w:lang w:val="fr-FR"/>
               </w:rPr>
             </w:pPr>
             <w:r>
               <w:rPr>
                 <w:color w:val="3C78D8"/>
-              </w:rPr>
-              <w:t>Perspecta ETA N-tier Architecture</w:t>
+                <w:lang w:val="fr-FR"/>
+              </w:rPr>
+              <w:t>Perspecta ETA N-</w:t>
+            </w:r>
+            <w:proofErr w:type="spellStart"/>
+            <w:r>
+              <w:rPr>
+                <w:color w:val="3C78D8"/>
+                <w:lang w:val="fr-FR"/>
+              </w:rPr>
+              <w:t>tier</w:t>
+            </w:r>
+            <w:proofErr w:type="spellEnd"/>
+            <w:r>
+              <w:rPr>
+                <w:color w:val="3C78D8"/>
+                <w:lang w:val="fr-FR"/>
+              </w:rPr>
+              <w:t xml:space="preserve"> Architecture</w:t>
             </w:r>
           </w:p>
         </w:tc>
@@ -4169,6 +4196,7 @@
       </w:pPr>
       <w:bookmarkStart w:id="5" w:name="_Toc52431362"/>
       <w:r>
+        <w:lastRenderedPageBreak/>
         <w:t xml:space="preserve">1. </w:t>
       </w:r>
       <w:r>
@@ -4425,7 +4453,23 @@
         <w:tab/>
       </w:r>
       <w:r>
-        <w:t>P. B. Kruchten, "The 4+1 View Model of architecture," in IEEE Software, vol. 12, no. 6, pp. 42-50, Nov. 1995, doi: 10.1109/52.469759.</w:t>
+        <w:t xml:space="preserve">P. B. </w:t>
+      </w:r>
+      <w:proofErr w:type="spellStart"/>
+      <w:r>
+        <w:t>Kruchten</w:t>
+      </w:r>
+      <w:proofErr w:type="spellEnd"/>
+      <w:r>
+        <w:t xml:space="preserve">, "The 4+1 View Model of architecture," in IEEE Software, vol. 12, no. 6, pp. 42-50, Nov. 1995, </w:t>
+      </w:r>
+      <w:proofErr w:type="spellStart"/>
+      <w:r>
+        <w:t>doi</w:t>
+      </w:r>
+      <w:proofErr w:type="spellEnd"/>
+      <w:r>
+        <w:t>: 10.1109/52.469759.</w:t>
       </w:r>
     </w:p>
     <w:p>
@@ -4449,13 +4493,26 @@
         <w:t>.</w:t>
       </w:r>
       <w:r>
-        <w:t xml:space="preserve"> Maréchaux</w:t>
-      </w:r>
+        <w:t xml:space="preserve"> </w:t>
+      </w:r>
+      <w:proofErr w:type="spellStart"/>
+      <w:r>
+        <w:t>Maréchaux</w:t>
+      </w:r>
+      <w:proofErr w:type="spellEnd"/>
       <w:r>
         <w:t>. “</w:t>
       </w:r>
       <w:r>
-        <w:t>Developing a J2EE Architecture with Rational Software Architect Using the Rational Unified Process</w:t>
+        <w:t xml:space="preserve">Developing </w:t>
+      </w:r>
+      <w:proofErr w:type="gramStart"/>
+      <w:r>
+        <w:t>a J2EE</w:t>
+      </w:r>
+      <w:proofErr w:type="gramEnd"/>
+      <w:r>
+        <w:t xml:space="preserve"> Architecture with Rational Software Architect Using the Rational Unified Process</w:t>
       </w:r>
       <w:r>
         <w:t xml:space="preserve">.” IBM Developer. </w:t>
@@ -4491,7 +4548,15 @@
         <w:tab/>
       </w:r>
       <w:r>
-        <w:t>M. Shaw, "Comparing architectural design styles," in IEEE Software, vol. 12, no. 6, pp. 27-41, Nov. 1995, doi: 10.1109/52.469758.</w:t>
+        <w:t xml:space="preserve">M. Shaw, "Comparing architectural design styles," in IEEE Software, vol. 12, no. 6, pp. 27-41, Nov. 1995, </w:t>
+      </w:r>
+      <w:proofErr w:type="spellStart"/>
+      <w:r>
+        <w:t>doi</w:t>
+      </w:r>
+      <w:proofErr w:type="spellEnd"/>
+      <w:r>
+        <w:t>: 10.1109/52.469758.</w:t>
       </w:r>
     </w:p>
     <w:p>
@@ -4587,7 +4652,11 @@
         <w:t>, scope</w:t>
       </w:r>
       <w:r>
-        <w:t>, definitions, acronyms, and abbreviations, references, and the document structure</w:t>
+        <w:t xml:space="preserve">, </w:t>
+      </w:r>
+      <w:r>
+        <w:lastRenderedPageBreak/>
+        <w:t>definitions, acronyms, and abbreviations, references, and the document structure</w:t>
       </w:r>
       <w:r>
         <w:t xml:space="preserve"> of this Software </w:t>
@@ -4722,6 +4791,7 @@
       </w:pPr>
       <w:bookmarkStart w:id="11" w:name="_Toc52431368"/>
       <w:r>
+        <w:lastRenderedPageBreak/>
         <w:t xml:space="preserve">2. </w:t>
       </w:r>
       <w:r>
@@ -4791,6 +4861,7 @@
       </w:pPr>
       <w:bookmarkStart w:id="12" w:name="_Toc52431369"/>
       <w:r>
+        <w:lastRenderedPageBreak/>
         <w:t xml:space="preserve">3. </w:t>
       </w:r>
       <w:r>
@@ -4824,8 +4895,13 @@
         <w:t>hilippe</w:t>
       </w:r>
       <w:r>
-        <w:t xml:space="preserve"> B. Kruchten</w:t>
-      </w:r>
+        <w:t xml:space="preserve"> B. </w:t>
+      </w:r>
+      <w:proofErr w:type="spellStart"/>
+      <w:r>
+        <w:t>Kruchten</w:t>
+      </w:r>
+      <w:proofErr w:type="spellEnd"/>
       <w:r>
         <w:t xml:space="preserve">. </w:t>
       </w:r>
@@ -4901,6 +4977,7 @@
             <w:r>
               <w:rPr>
                 <w:noProof/>
+                <w:lang w:eastAsia="ja-JP"/>
               </w:rPr>
               <w:drawing>
                 <wp:inline distT="0" distB="0" distL="0" distR="0" wp14:anchorId="276C5270" wp14:editId="650F8EC5">
@@ -4918,13 +4995,13 @@
                           <pic:cNvPicPr/>
                         </pic:nvPicPr>
                         <pic:blipFill>
-                          <a:blip r:embed="rId8">
+                          <a:blip r:embed="rId9" cstate="print">
                             <a:extLst>
                               <a:ext uri="{28A0092B-C50C-407E-A947-70E740481C1C}">
                                 <a14:useLocalDpi xmlns:a14="http://schemas.microsoft.com/office/drawing/2010/main" val="0"/>
                               </a:ext>
                               <a:ext uri="{96DAC541-7B7A-43D3-8B79-37D633B846F1}">
-                                <asvg:svgBlip xmlns:asvg="http://schemas.microsoft.com/office/drawing/2016/SVG/main" r:embed="rId9"/>
+                                <asvg:svgBlip xmlns:asvg="http://schemas.microsoft.com/office/drawing/2016/SVG/main" xmlns:w16se="http://schemas.microsoft.com/office/word/2015/wordml/symex" xmlns:w16cid="http://schemas.microsoft.com/office/word/2016/wordml/cid" xmlns:w15="http://schemas.microsoft.com/office/word/2012/wordml" xmlns:w="http://schemas.openxmlformats.org/wordprocessingml/2006/main" xmlns:w10="urn:schemas-microsoft-com:office:word" xmlns:v="urn:schemas-microsoft-com:vml" xmlns:o="urn:schemas-microsoft-com:office:office" xmlns:am3d="http://schemas.microsoft.com/office/drawing/2017/model3d" xmlns:aink="http://schemas.microsoft.com/office/drawing/2016/ink" xmlns:cx8="http://schemas.microsoft.com/office/drawing/2016/5/14/chartex" xmlns:cx7="http://schemas.microsoft.com/office/drawing/2016/5/13/chartex" xmlns:cx6="http://schemas.microsoft.com/office/drawing/2016/5/12/chartex" xmlns:cx5="http://schemas.microsoft.com/office/drawing/2016/5/11/chartex" xmlns:cx4="http://schemas.microsoft.com/office/drawing/2016/5/10/chartex" xmlns:cx3="http://schemas.microsoft.com/office/drawing/2016/5/9/chartex" xmlns:cx2="http://schemas.microsoft.com/office/drawing/2015/10/21/chartex" xmlns:cx1="http://schemas.microsoft.com/office/drawing/2015/9/8/chartex" xmlns:cx="http://schemas.microsoft.com/office/drawing/2014/chartex" xmlns="" r:embed="rId10"/>
                               </a:ext>
                             </a:extLst>
                           </a:blip>
@@ -4986,8 +5063,30 @@
               <w:rPr>
                 <w:lang w:val="fr-FR"/>
               </w:rPr>
-              <w:t>4+1 View Model Diagram</w:t>
-            </w:r>
+              <w:t xml:space="preserve">4+1 </w:t>
+            </w:r>
+            <w:proofErr w:type="spellStart"/>
+            <w:r>
+              <w:rPr>
+                <w:lang w:val="fr-FR"/>
+              </w:rPr>
+              <w:t>View</w:t>
+            </w:r>
+            <w:proofErr w:type="spellEnd"/>
+            <w:r>
+              <w:rPr>
+                <w:lang w:val="fr-FR"/>
+              </w:rPr>
+              <w:t xml:space="preserve"> Model </w:t>
+            </w:r>
+            <w:proofErr w:type="spellStart"/>
+            <w:r>
+              <w:rPr>
+                <w:lang w:val="fr-FR"/>
+              </w:rPr>
+              <w:t>Diagram</w:t>
+            </w:r>
+            <w:proofErr w:type="spellEnd"/>
           </w:p>
         </w:tc>
       </w:tr>
@@ -5013,6 +5112,7 @@
       </w:pPr>
       <w:bookmarkStart w:id="15" w:name="_Toc52431371"/>
       <w:r>
+        <w:lastRenderedPageBreak/>
         <w:t xml:space="preserve">3.2 </w:t>
       </w:r>
       <w:r>
@@ -5151,6 +5251,7 @@
       </w:pPr>
       <w:bookmarkStart w:id="17" w:name="_Toc52431373"/>
       <w:r>
+        <w:lastRenderedPageBreak/>
         <w:t>3.1 Logical View</w:t>
       </w:r>
       <w:bookmarkEnd w:id="17"/>
@@ -5211,6 +5312,7 @@
             <w:r>
               <w:rPr>
                 <w:noProof/>
+                <w:lang w:eastAsia="ja-JP"/>
               </w:rPr>
               <w:drawing>
                 <wp:inline distT="0" distB="0" distL="0" distR="0" wp14:anchorId="51A07728" wp14:editId="1212191E">
@@ -5228,7 +5330,7 @@
                           <pic:cNvPicPr/>
                         </pic:nvPicPr>
                         <pic:blipFill>
-                          <a:blip r:embed="rId10">
+                          <a:blip r:embed="rId11">
                             <a:extLst>
                               <a:ext uri="{28A0092B-C50C-407E-A947-70E740481C1C}">
                                 <a14:useLocalDpi xmlns:a14="http://schemas.microsoft.com/office/drawing/2010/main" val="0"/>
@@ -5305,7 +5407,21 @@
               <w:rPr>
                 <w:lang w:val="fr-FR"/>
               </w:rPr>
-              <w:t>Perspecta ETA N-tier A</w:t>
+              <w:t>Perspecta ETA N-</w:t>
+            </w:r>
+            <w:proofErr w:type="spellStart"/>
+            <w:r>
+              <w:rPr>
+                <w:lang w:val="fr-FR"/>
+              </w:rPr>
+              <w:t>tier</w:t>
+            </w:r>
+            <w:proofErr w:type="spellEnd"/>
+            <w:r>
+              <w:rPr>
+                <w:lang w:val="fr-FR"/>
+              </w:rPr>
+              <w:t xml:space="preserve"> A</w:t>
             </w:r>
             <w:r>
               <w:rPr>
@@ -5317,18 +5433,33 @@
         </w:tc>
       </w:tr>
     </w:tbl>
-    <w:p/>
     <w:p>
-      <w:r>
-        <w:br w:type="page"/>
-      </w:r>
+      <w:pPr>
+        <w:rPr>
+          <w:lang w:val="fr-FR"/>
+        </w:rPr>
+      </w:pPr>
     </w:p>
     <w:p>
       <w:pPr>
+        <w:rPr>
+          <w:lang w:val="fr-FR"/>
+        </w:rPr>
+      </w:pPr>
+      <w:r>
+        <w:rPr>
+          <w:lang w:val="fr-FR"/>
+        </w:rPr>
+        <w:br w:type="page"/>
+      </w:r>
+    </w:p>
+    <w:p>
+      <w:pPr>
         <w:pStyle w:val="Heading3"/>
       </w:pPr>
       <w:bookmarkStart w:id="19" w:name="_Toc52431374"/>
       <w:r>
+        <w:lastRenderedPageBreak/>
         <w:t>3.2 Process View</w:t>
       </w:r>
       <w:bookmarkEnd w:id="19"/>
@@ -5410,6 +5541,7 @@
             <w:r>
               <w:rPr>
                 <w:noProof/>
+                <w:lang w:eastAsia="ja-JP"/>
               </w:rPr>
               <w:drawing>
                 <wp:inline distT="0" distB="0" distL="0" distR="0" wp14:anchorId="16A938A1" wp14:editId="72BEB3B0">
@@ -5427,7 +5559,7 @@
                           <pic:cNvPicPr/>
                         </pic:nvPicPr>
                         <pic:blipFill>
-                          <a:blip r:embed="rId11">
+                          <a:blip r:embed="rId12">
                             <a:extLst>
                               <a:ext uri="{28A0092B-C50C-407E-A947-70E740481C1C}">
                                 <a14:useLocalDpi xmlns:a14="http://schemas.microsoft.com/office/drawing/2010/main" val="0"/>
@@ -5470,40 +5602,24 @@
             <w:pPr>
               <w:pStyle w:val="Subtitle"/>
               <w:jc w:val="center"/>
-              <w:rPr>
-                <w:lang w:val="fr-FR"/>
-              </w:rPr>
             </w:pPr>
             <w:bookmarkStart w:id="20" w:name="Figure3_03"/>
-            <w:r>
-              <w:rPr>
-                <w:lang w:val="fr-FR"/>
-              </w:rPr>
+            <w:proofErr w:type="gramStart"/>
+            <w:r>
               <w:t>Figure 3-</w:t>
             </w:r>
             <w:r>
-              <w:rPr>
-                <w:lang w:val="fr-FR"/>
-              </w:rPr>
               <w:t>3</w:t>
             </w:r>
             <w:bookmarkEnd w:id="20"/>
             <w:r>
-              <w:rPr>
-                <w:lang w:val="fr-FR"/>
-              </w:rPr>
-              <w:t xml:space="preserve">. </w:t>
-            </w:r>
-            <w:r>
-              <w:rPr>
-                <w:lang w:val="fr-FR"/>
-              </w:rPr>
-              <w:t xml:space="preserve">User </w:t>
-            </w:r>
-            <w:r>
-              <w:rPr>
-                <w:lang w:val="fr-FR"/>
-              </w:rPr>
+              <w:t>.</w:t>
+            </w:r>
+            <w:proofErr w:type="gramEnd"/>
+            <w:r>
+              <w:t xml:space="preserve"> User </w:t>
+            </w:r>
+            <w:r>
               <w:t>login activity diagram</w:t>
             </w:r>
           </w:p>
@@ -5520,6 +5636,7 @@
         <w:pStyle w:val="Heading4"/>
       </w:pPr>
       <w:r>
+        <w:lastRenderedPageBreak/>
         <w:t>3.2.3</w:t>
       </w:r>
       <w:r>
@@ -5568,6 +5685,7 @@
             <w:r>
               <w:rPr>
                 <w:noProof/>
+                <w:lang w:eastAsia="ja-JP"/>
               </w:rPr>
               <w:drawing>
                 <wp:inline distT="0" distB="0" distL="0" distR="0" wp14:anchorId="3612A71B" wp14:editId="017EBE91">
@@ -5585,7 +5703,7 @@
                           <pic:cNvPicPr/>
                         </pic:nvPicPr>
                         <pic:blipFill>
-                          <a:blip r:embed="rId12">
+                          <a:blip r:embed="rId13">
                             <a:extLst>
                               <a:ext uri="{28A0092B-C50C-407E-A947-70E740481C1C}">
                                 <a14:useLocalDpi xmlns:a14="http://schemas.microsoft.com/office/drawing/2010/main" val="0"/>
@@ -5663,6 +5781,7 @@
               </w:rPr>
               <w:t xml:space="preserve"> </w:t>
             </w:r>
+            <w:proofErr w:type="spellStart"/>
             <w:r>
               <w:rPr>
                 <w:lang w:val="fr-FR"/>
@@ -5673,14 +5792,43 @@
               <w:rPr>
                 <w:lang w:val="fr-FR"/>
               </w:rPr>
-              <w:t>dd source application</w:t>
-            </w:r>
+              <w:t>dd</w:t>
+            </w:r>
+            <w:proofErr w:type="spellEnd"/>
             <w:r>
               <w:rPr>
                 <w:lang w:val="fr-FR"/>
               </w:rPr>
-              <w:t xml:space="preserve"> activity diagram</w:t>
-            </w:r>
+              <w:t xml:space="preserve"> source application</w:t>
+            </w:r>
+            <w:r>
+              <w:rPr>
+                <w:lang w:val="fr-FR"/>
+              </w:rPr>
+              <w:t xml:space="preserve"> </w:t>
+            </w:r>
+            <w:proofErr w:type="spellStart"/>
+            <w:r>
+              <w:rPr>
+                <w:lang w:val="fr-FR"/>
+              </w:rPr>
+              <w:t>activity</w:t>
+            </w:r>
+            <w:proofErr w:type="spellEnd"/>
+            <w:r>
+              <w:rPr>
+                <w:lang w:val="fr-FR"/>
+              </w:rPr>
+              <w:t xml:space="preserve"> </w:t>
+            </w:r>
+            <w:proofErr w:type="spellStart"/>
+            <w:r>
+              <w:rPr>
+                <w:lang w:val="fr-FR"/>
+              </w:rPr>
+              <w:t>diagram</w:t>
+            </w:r>
+            <w:proofErr w:type="spellEnd"/>
           </w:p>
         </w:tc>
       </w:tr>
@@ -5691,6 +5839,7 @@
         <w:pStyle w:val="Heading4"/>
       </w:pPr>
       <w:r>
+        <w:lastRenderedPageBreak/>
         <w:t xml:space="preserve">3.2.4 </w:t>
       </w:r>
       <w:r>
@@ -5745,6 +5894,7 @@
             <w:r>
               <w:rPr>
                 <w:noProof/>
+                <w:lang w:eastAsia="ja-JP"/>
               </w:rPr>
               <w:drawing>
                 <wp:inline distT="0" distB="0" distL="0" distR="0" wp14:anchorId="6A888792" wp14:editId="1394A6ED">
@@ -5762,7 +5912,7 @@
                           <pic:cNvPicPr/>
                         </pic:nvPicPr>
                         <pic:blipFill>
-                          <a:blip r:embed="rId13">
+                          <a:blip r:embed="rId14">
                             <a:extLst>
                               <a:ext uri="{28A0092B-C50C-407E-A947-70E740481C1C}">
                                 <a14:useLocalDpi xmlns:a14="http://schemas.microsoft.com/office/drawing/2010/main" val="0"/>
@@ -5807,41 +5957,20 @@
               <w:keepNext/>
               <w:keepLines/>
               <w:jc w:val="center"/>
-              <w:rPr>
-                <w:lang w:val="fr-FR"/>
-              </w:rPr>
             </w:pPr>
             <w:bookmarkStart w:id="22" w:name="Figure3_05"/>
             <w:r>
-              <w:rPr>
-                <w:lang w:val="fr-FR"/>
-              </w:rPr>
               <w:t>Figure 3-</w:t>
             </w:r>
             <w:r>
-              <w:rPr>
-                <w:lang w:val="fr-FR"/>
-              </w:rPr>
               <w:t>5</w:t>
             </w:r>
             <w:r>
-              <w:rPr>
-                <w:lang w:val="fr-FR"/>
-              </w:rPr>
               <w:t>.</w:t>
             </w:r>
             <w:bookmarkEnd w:id="22"/>
             <w:r>
-              <w:rPr>
-                <w:lang w:val="fr-FR"/>
-              </w:rPr>
-              <w:t xml:space="preserve"> </w:t>
-            </w:r>
-            <w:r>
-              <w:rPr>
-                <w:lang w:val="fr-FR"/>
-              </w:rPr>
-              <w:t>View source applications activity diagram</w:t>
+              <w:t xml:space="preserve"> View source applications activity diagram</w:t>
             </w:r>
           </w:p>
         </w:tc>
@@ -5858,6 +5987,7 @@
         <w:pStyle w:val="Heading4"/>
       </w:pPr>
       <w:r>
+        <w:lastRenderedPageBreak/>
         <w:t>3.2.5 Update Source Application Process</w:t>
       </w:r>
     </w:p>
@@ -5903,6 +6033,7 @@
             <w:r>
               <w:rPr>
                 <w:noProof/>
+                <w:lang w:eastAsia="ja-JP"/>
               </w:rPr>
               <w:drawing>
                 <wp:inline distT="0" distB="0" distL="0" distR="0" wp14:anchorId="0C22C37D" wp14:editId="3387A287">
@@ -5920,7 +6051,7 @@
                           <pic:cNvPicPr/>
                         </pic:nvPicPr>
                         <pic:blipFill>
-                          <a:blip r:embed="rId14">
+                          <a:blip r:embed="rId15">
                             <a:extLst>
                               <a:ext uri="{28A0092B-C50C-407E-A947-70E740481C1C}">
                                 <a14:useLocalDpi xmlns:a14="http://schemas.microsoft.com/office/drawing/2010/main" val="0"/>
@@ -6002,8 +6133,30 @@
               <w:rPr>
                 <w:lang w:val="fr-FR"/>
               </w:rPr>
-              <w:t>Update source application activity diagram</w:t>
-            </w:r>
+              <w:t xml:space="preserve">Update source application </w:t>
+            </w:r>
+            <w:proofErr w:type="spellStart"/>
+            <w:r>
+              <w:rPr>
+                <w:lang w:val="fr-FR"/>
+              </w:rPr>
+              <w:t>activity</w:t>
+            </w:r>
+            <w:proofErr w:type="spellEnd"/>
+            <w:r>
+              <w:rPr>
+                <w:lang w:val="fr-FR"/>
+              </w:rPr>
+              <w:t xml:space="preserve"> </w:t>
+            </w:r>
+            <w:proofErr w:type="spellStart"/>
+            <w:r>
+              <w:rPr>
+                <w:lang w:val="fr-FR"/>
+              </w:rPr>
+              <w:t>diagram</w:t>
+            </w:r>
+            <w:proofErr w:type="spellEnd"/>
           </w:p>
         </w:tc>
       </w:tr>
@@ -6019,6 +6172,7 @@
         <w:pStyle w:val="Heading4"/>
       </w:pPr>
       <w:r>
+        <w:lastRenderedPageBreak/>
         <w:t>3.2.6 Delete Source Application Process</w:t>
       </w:r>
     </w:p>
@@ -6061,6 +6215,7 @@
             <w:r>
               <w:rPr>
                 <w:noProof/>
+                <w:lang w:eastAsia="ja-JP"/>
               </w:rPr>
               <w:drawing>
                 <wp:inline distT="0" distB="0" distL="0" distR="0" wp14:anchorId="2C586DE0" wp14:editId="663CC71A">
@@ -6078,7 +6233,7 @@
                           <pic:cNvPicPr/>
                         </pic:nvPicPr>
                         <pic:blipFill>
-                          <a:blip r:embed="rId15">
+                          <a:blip r:embed="rId16">
                             <a:extLst>
                               <a:ext uri="{28A0092B-C50C-407E-A947-70E740481C1C}">
                                 <a14:useLocalDpi xmlns:a14="http://schemas.microsoft.com/office/drawing/2010/main" val="0"/>
@@ -6153,12 +6308,42 @@
               </w:rPr>
               <w:t xml:space="preserve"> </w:t>
             </w:r>
+            <w:proofErr w:type="spellStart"/>
             <w:r>
               <w:rPr>
                 <w:lang w:val="fr-FR"/>
               </w:rPr>
-              <w:t>Delete source application activity diagram</w:t>
-            </w:r>
+              <w:t>Delete</w:t>
+            </w:r>
+            <w:proofErr w:type="spellEnd"/>
+            <w:r>
+              <w:rPr>
+                <w:lang w:val="fr-FR"/>
+              </w:rPr>
+              <w:t xml:space="preserve"> source application </w:t>
+            </w:r>
+            <w:proofErr w:type="spellStart"/>
+            <w:r>
+              <w:rPr>
+                <w:lang w:val="fr-FR"/>
+              </w:rPr>
+              <w:t>activity</w:t>
+            </w:r>
+            <w:proofErr w:type="spellEnd"/>
+            <w:r>
+              <w:rPr>
+                <w:lang w:val="fr-FR"/>
+              </w:rPr>
+              <w:t xml:space="preserve"> </w:t>
+            </w:r>
+            <w:proofErr w:type="spellStart"/>
+            <w:r>
+              <w:rPr>
+                <w:lang w:val="fr-FR"/>
+              </w:rPr>
+              <w:t>diagram</w:t>
+            </w:r>
+            <w:proofErr w:type="spellEnd"/>
           </w:p>
         </w:tc>
       </w:tr>
@@ -6174,6 +6359,7 @@
         <w:pStyle w:val="Heading4"/>
       </w:pPr>
       <w:r>
+        <w:lastRenderedPageBreak/>
         <w:t>3.2.7 Add Destination Application Process</w:t>
       </w:r>
     </w:p>
@@ -6219,6 +6405,7 @@
             <w:r>
               <w:rPr>
                 <w:noProof/>
+                <w:lang w:eastAsia="ja-JP"/>
               </w:rPr>
               <w:drawing>
                 <wp:inline distT="0" distB="0" distL="0" distR="0" wp14:anchorId="297CC414" wp14:editId="2C420617">
@@ -6236,7 +6423,7 @@
                           <pic:cNvPicPr/>
                         </pic:nvPicPr>
                         <pic:blipFill>
-                          <a:blip r:embed="rId16">
+                          <a:blip r:embed="rId17">
                             <a:extLst>
                               <a:ext uri="{28A0092B-C50C-407E-A947-70E740481C1C}">
                                 <a14:useLocalDpi xmlns:a14="http://schemas.microsoft.com/office/drawing/2010/main" val="0"/>
@@ -6314,12 +6501,42 @@
               </w:rPr>
               <w:t xml:space="preserve"> </w:t>
             </w:r>
+            <w:proofErr w:type="spellStart"/>
             <w:r>
               <w:rPr>
                 <w:lang w:val="fr-FR"/>
               </w:rPr>
-              <w:t>Add destination application activity diagram</w:t>
-            </w:r>
+              <w:t>Add</w:t>
+            </w:r>
+            <w:proofErr w:type="spellEnd"/>
+            <w:r>
+              <w:rPr>
+                <w:lang w:val="fr-FR"/>
+              </w:rPr>
+              <w:t xml:space="preserve"> destination application </w:t>
+            </w:r>
+            <w:proofErr w:type="spellStart"/>
+            <w:r>
+              <w:rPr>
+                <w:lang w:val="fr-FR"/>
+              </w:rPr>
+              <w:t>activity</w:t>
+            </w:r>
+            <w:proofErr w:type="spellEnd"/>
+            <w:r>
+              <w:rPr>
+                <w:lang w:val="fr-FR"/>
+              </w:rPr>
+              <w:t xml:space="preserve"> </w:t>
+            </w:r>
+            <w:proofErr w:type="spellStart"/>
+            <w:r>
+              <w:rPr>
+                <w:lang w:val="fr-FR"/>
+              </w:rPr>
+              <w:t>diagram</w:t>
+            </w:r>
+            <w:proofErr w:type="spellEnd"/>
           </w:p>
         </w:tc>
       </w:tr>
@@ -6330,6 +6547,7 @@
         <w:pStyle w:val="Heading4"/>
       </w:pPr>
       <w:r>
+        <w:lastRenderedPageBreak/>
         <w:t>3.2.8 View Destination Applications Process</w:t>
       </w:r>
     </w:p>
@@ -6372,6 +6590,7 @@
             <w:r>
               <w:rPr>
                 <w:noProof/>
+                <w:lang w:eastAsia="ja-JP"/>
               </w:rPr>
               <w:drawing>
                 <wp:inline distT="0" distB="0" distL="0" distR="0" wp14:anchorId="319C458E" wp14:editId="2DC7470D">
@@ -6389,7 +6608,7 @@
                           <pic:cNvPicPr/>
                         </pic:nvPicPr>
                         <pic:blipFill>
-                          <a:blip r:embed="rId17">
+                          <a:blip r:embed="rId18">
                             <a:extLst>
                               <a:ext uri="{28A0092B-C50C-407E-A947-70E740481C1C}">
                                 <a14:useLocalDpi xmlns:a14="http://schemas.microsoft.com/office/drawing/2010/main" val="0"/>
@@ -6464,12 +6683,42 @@
               </w:rPr>
               <w:t xml:space="preserve"> </w:t>
             </w:r>
+            <w:proofErr w:type="spellStart"/>
             <w:r>
               <w:rPr>
                 <w:lang w:val="fr-FR"/>
               </w:rPr>
-              <w:t>View destination applications activity diagram</w:t>
-            </w:r>
+              <w:t>View</w:t>
+            </w:r>
+            <w:proofErr w:type="spellEnd"/>
+            <w:r>
+              <w:rPr>
+                <w:lang w:val="fr-FR"/>
+              </w:rPr>
+              <w:t xml:space="preserve"> destination applications </w:t>
+            </w:r>
+            <w:proofErr w:type="spellStart"/>
+            <w:r>
+              <w:rPr>
+                <w:lang w:val="fr-FR"/>
+              </w:rPr>
+              <w:t>activity</w:t>
+            </w:r>
+            <w:proofErr w:type="spellEnd"/>
+            <w:r>
+              <w:rPr>
+                <w:lang w:val="fr-FR"/>
+              </w:rPr>
+              <w:t xml:space="preserve"> </w:t>
+            </w:r>
+            <w:proofErr w:type="spellStart"/>
+            <w:r>
+              <w:rPr>
+                <w:lang w:val="fr-FR"/>
+              </w:rPr>
+              <w:t>diagram</w:t>
+            </w:r>
+            <w:proofErr w:type="spellEnd"/>
           </w:p>
         </w:tc>
       </w:tr>
@@ -6485,6 +6734,7 @@
         <w:pStyle w:val="Heading4"/>
       </w:pPr>
       <w:r>
+        <w:lastRenderedPageBreak/>
         <w:t>3.2.9 Update Destination Application Process</w:t>
       </w:r>
     </w:p>
@@ -6530,6 +6780,7 @@
             <w:r>
               <w:rPr>
                 <w:noProof/>
+                <w:lang w:eastAsia="ja-JP"/>
               </w:rPr>
               <w:drawing>
                 <wp:inline distT="0" distB="0" distL="0" distR="0" wp14:anchorId="55908B52" wp14:editId="595B3C39">
@@ -6547,7 +6798,7 @@
                           <pic:cNvPicPr/>
                         </pic:nvPicPr>
                         <pic:blipFill>
-                          <a:blip r:embed="rId18">
+                          <a:blip r:embed="rId19">
                             <a:extLst>
                               <a:ext uri="{28A0092B-C50C-407E-A947-70E740481C1C}">
                                 <a14:useLocalDpi xmlns:a14="http://schemas.microsoft.com/office/drawing/2010/main" val="0"/>
@@ -6629,8 +6880,30 @@
               <w:rPr>
                 <w:lang w:val="fr-FR"/>
               </w:rPr>
-              <w:t>Update destination application activity diagram</w:t>
-            </w:r>
+              <w:t xml:space="preserve">Update destination application </w:t>
+            </w:r>
+            <w:proofErr w:type="spellStart"/>
+            <w:r>
+              <w:rPr>
+                <w:lang w:val="fr-FR"/>
+              </w:rPr>
+              <w:t>activity</w:t>
+            </w:r>
+            <w:proofErr w:type="spellEnd"/>
+            <w:r>
+              <w:rPr>
+                <w:lang w:val="fr-FR"/>
+              </w:rPr>
+              <w:t xml:space="preserve"> </w:t>
+            </w:r>
+            <w:proofErr w:type="spellStart"/>
+            <w:r>
+              <w:rPr>
+                <w:lang w:val="fr-FR"/>
+              </w:rPr>
+              <w:t>diagram</w:t>
+            </w:r>
+            <w:proofErr w:type="spellEnd"/>
           </w:p>
         </w:tc>
       </w:tr>
@@ -6646,6 +6919,7 @@
         <w:pStyle w:val="Heading4"/>
       </w:pPr>
       <w:r>
+        <w:lastRenderedPageBreak/>
         <w:t>3.2.10 Delete Destination Application Process</w:t>
       </w:r>
     </w:p>
@@ -6688,6 +6962,7 @@
             <w:r>
               <w:rPr>
                 <w:noProof/>
+                <w:lang w:eastAsia="ja-JP"/>
               </w:rPr>
               <w:drawing>
                 <wp:inline distT="0" distB="0" distL="0" distR="0" wp14:anchorId="48D9C90E" wp14:editId="4E845F5D">
@@ -6705,7 +6980,7 @@
                           <pic:cNvPicPr/>
                         </pic:nvPicPr>
                         <pic:blipFill>
-                          <a:blip r:embed="rId19">
+                          <a:blip r:embed="rId20">
                             <a:extLst>
                               <a:ext uri="{28A0092B-C50C-407E-A947-70E740481C1C}">
                                 <a14:useLocalDpi xmlns:a14="http://schemas.microsoft.com/office/drawing/2010/main" val="0"/>
@@ -6786,12 +7061,42 @@
               </w:rPr>
               <w:t xml:space="preserve"> </w:t>
             </w:r>
+            <w:proofErr w:type="spellStart"/>
             <w:r>
               <w:rPr>
                 <w:lang w:val="fr-FR"/>
               </w:rPr>
-              <w:t>Delete destination application activity diagram</w:t>
-            </w:r>
+              <w:t>Delete</w:t>
+            </w:r>
+            <w:proofErr w:type="spellEnd"/>
+            <w:r>
+              <w:rPr>
+                <w:lang w:val="fr-FR"/>
+              </w:rPr>
+              <w:t xml:space="preserve"> destination application </w:t>
+            </w:r>
+            <w:proofErr w:type="spellStart"/>
+            <w:r>
+              <w:rPr>
+                <w:lang w:val="fr-FR"/>
+              </w:rPr>
+              <w:t>activity</w:t>
+            </w:r>
+            <w:proofErr w:type="spellEnd"/>
+            <w:r>
+              <w:rPr>
+                <w:lang w:val="fr-FR"/>
+              </w:rPr>
+              <w:t xml:space="preserve"> </w:t>
+            </w:r>
+            <w:proofErr w:type="spellStart"/>
+            <w:r>
+              <w:rPr>
+                <w:lang w:val="fr-FR"/>
+              </w:rPr>
+              <w:t>diagram</w:t>
+            </w:r>
+            <w:proofErr w:type="spellEnd"/>
           </w:p>
         </w:tc>
       </w:tr>
@@ -6806,6 +7111,7 @@
       </w:pPr>
       <w:bookmarkStart w:id="29" w:name="_Toc52431375"/>
       <w:r>
+        <w:lastRenderedPageBreak/>
         <w:t>3.3 Development View</w:t>
       </w:r>
       <w:bookmarkEnd w:id="29"/>
@@ -6876,6 +7182,7 @@
             <w:r>
               <w:rPr>
                 <w:noProof/>
+                <w:lang w:eastAsia="ja-JP"/>
               </w:rPr>
               <w:drawing>
                 <wp:inline distT="0" distB="0" distL="0" distR="0" wp14:anchorId="1AEBC77B" wp14:editId="2FC0F1AE">
@@ -6893,7 +7200,7 @@
                           <pic:cNvPicPr/>
                         </pic:nvPicPr>
                         <pic:blipFill>
-                          <a:blip r:embed="rId20">
+                          <a:blip r:embed="rId21">
                             <a:extLst>
                               <a:ext uri="{28A0092B-C50C-407E-A947-70E740481C1C}">
                                 <a14:useLocalDpi xmlns:a14="http://schemas.microsoft.com/office/drawing/2010/main" val="0"/>
@@ -6990,8 +7297,16 @@
               <w:rPr>
                 <w:lang w:val="fr-FR"/>
               </w:rPr>
-              <w:t xml:space="preserve"> diagram</w:t>
-            </w:r>
+              <w:t xml:space="preserve"> </w:t>
+            </w:r>
+            <w:proofErr w:type="spellStart"/>
+            <w:r>
+              <w:rPr>
+                <w:lang w:val="fr-FR"/>
+              </w:rPr>
+              <w:t>diagram</w:t>
+            </w:r>
+            <w:proofErr w:type="spellEnd"/>
           </w:p>
         </w:tc>
       </w:tr>
@@ -7002,6 +7317,7 @@
         <w:pStyle w:val="Heading4"/>
       </w:pPr>
       <w:r>
+        <w:lastRenderedPageBreak/>
         <w:t>3.3.</w:t>
       </w:r>
       <w:r>
@@ -7050,6 +7366,7 @@
             <w:r>
               <w:rPr>
                 <w:noProof/>
+                <w:lang w:eastAsia="ja-JP"/>
               </w:rPr>
               <w:drawing>
                 <wp:inline distT="0" distB="0" distL="0" distR="0" wp14:anchorId="6DCCC141" wp14:editId="1E1F1AA0">
@@ -7067,7 +7384,7 @@
                           <pic:cNvPicPr/>
                         </pic:nvPicPr>
                         <pic:blipFill>
-                          <a:blip r:embed="rId21">
+                          <a:blip r:embed="rId22">
                             <a:extLst>
                               <a:ext uri="{28A0092B-C50C-407E-A947-70E740481C1C}">
                                 <a14:useLocalDpi xmlns:a14="http://schemas.microsoft.com/office/drawing/2010/main" val="0"/>
@@ -7152,8 +7469,16 @@
               <w:rPr>
                 <w:lang w:val="fr-FR"/>
               </w:rPr>
-              <w:t>ETA component diagram</w:t>
-            </w:r>
+              <w:t xml:space="preserve">ETA component </w:t>
+            </w:r>
+            <w:proofErr w:type="spellStart"/>
+            <w:r>
+              <w:rPr>
+                <w:lang w:val="fr-FR"/>
+              </w:rPr>
+              <w:t>diagram</w:t>
+            </w:r>
+            <w:proofErr w:type="spellEnd"/>
           </w:p>
         </w:tc>
       </w:tr>
@@ -7169,6 +7494,7 @@
         <w:pStyle w:val="Heading4"/>
       </w:pPr>
       <w:r>
+        <w:lastRenderedPageBreak/>
         <w:t>3.3.</w:t>
       </w:r>
       <w:r>
@@ -7220,6 +7546,7 @@
             <w:r>
               <w:rPr>
                 <w:noProof/>
+                <w:lang w:eastAsia="ja-JP"/>
               </w:rPr>
               <w:drawing>
                 <wp:inline distT="0" distB="0" distL="0" distR="0" wp14:anchorId="6C86B2C5" wp14:editId="3A52FDB5">
@@ -7237,7 +7564,7 @@
                           <pic:cNvPicPr/>
                         </pic:nvPicPr>
                         <pic:blipFill>
-                          <a:blip r:embed="rId22" cstate="print">
+                          <a:blip r:embed="rId23" cstate="print">
                             <a:extLst>
                               <a:ext uri="{28A0092B-C50C-407E-A947-70E740481C1C}">
                                 <a14:useLocalDpi xmlns:a14="http://schemas.microsoft.com/office/drawing/2010/main" val="0"/>
@@ -7322,8 +7649,30 @@
               <w:rPr>
                 <w:lang w:val="fr-FR"/>
               </w:rPr>
-              <w:t>ETA development package diagram</w:t>
-            </w:r>
+              <w:t xml:space="preserve">ETA </w:t>
+            </w:r>
+            <w:proofErr w:type="spellStart"/>
+            <w:r>
+              <w:rPr>
+                <w:lang w:val="fr-FR"/>
+              </w:rPr>
+              <w:t>development</w:t>
+            </w:r>
+            <w:proofErr w:type="spellEnd"/>
+            <w:r>
+              <w:rPr>
+                <w:lang w:val="fr-FR"/>
+              </w:rPr>
+              <w:t xml:space="preserve"> package </w:t>
+            </w:r>
+            <w:proofErr w:type="spellStart"/>
+            <w:r>
+              <w:rPr>
+                <w:lang w:val="fr-FR"/>
+              </w:rPr>
+              <w:t>diagram</w:t>
+            </w:r>
+            <w:proofErr w:type="spellEnd"/>
           </w:p>
         </w:tc>
       </w:tr>
@@ -7340,6 +7689,7 @@
       </w:pPr>
       <w:bookmarkStart w:id="33" w:name="_Toc52431376"/>
       <w:r>
+        <w:lastRenderedPageBreak/>
         <w:t>3.4 Physical View</w:t>
       </w:r>
       <w:bookmarkEnd w:id="33"/>
@@ -7425,6 +7775,7 @@
             <w:r>
               <w:rPr>
                 <w:noProof/>
+                <w:lang w:eastAsia="ja-JP"/>
               </w:rPr>
               <w:drawing>
                 <wp:inline distT="0" distB="0" distL="0" distR="0" wp14:anchorId="27032B7C" wp14:editId="5B506C33">
@@ -7442,7 +7793,7 @@
                           <pic:cNvPicPr/>
                         </pic:nvPicPr>
                         <pic:blipFill>
-                          <a:blip r:embed="rId23">
+                          <a:blip r:embed="rId24">
                             <a:extLst>
                               <a:ext uri="{28A0092B-C50C-407E-A947-70E740481C1C}">
                                 <a14:useLocalDpi xmlns:a14="http://schemas.microsoft.com/office/drawing/2010/main" val="0"/>
@@ -7527,14 +7878,30 @@
               <w:rPr>
                 <w:lang w:val="fr-FR"/>
               </w:rPr>
-              <w:t xml:space="preserve">ETA deployment </w:t>
-            </w:r>
+              <w:t xml:space="preserve">ETA </w:t>
+            </w:r>
+            <w:proofErr w:type="spellStart"/>
             <w:r>
               <w:rPr>
                 <w:lang w:val="fr-FR"/>
               </w:rPr>
+              <w:t>deployment</w:t>
+            </w:r>
+            <w:proofErr w:type="spellEnd"/>
+            <w:r>
+              <w:rPr>
+                <w:lang w:val="fr-FR"/>
+              </w:rPr>
+              <w:t xml:space="preserve"> </w:t>
+            </w:r>
+            <w:proofErr w:type="spellStart"/>
+            <w:r>
+              <w:rPr>
+                <w:lang w:val="fr-FR"/>
+              </w:rPr>
               <w:t>diagram</w:t>
             </w:r>
+            <w:proofErr w:type="spellEnd"/>
           </w:p>
         </w:tc>
       </w:tr>
@@ -7560,6 +7927,7 @@
       </w:pPr>
       <w:bookmarkStart w:id="35" w:name="_Toc52431377"/>
       <w:r>
+        <w:lastRenderedPageBreak/>
         <w:t xml:space="preserve">4. </w:t>
       </w:r>
       <w:r>
@@ -7652,7 +8020,15 @@
         <w:t xml:space="preserve"> – </w:t>
       </w:r>
       <w:r>
-        <w:t>Representational State Transfer (REST) is an architectural style that specifies constraints, such as the uniform interface, that if applied to a web service induce desirable properties, such as performance, scalability, and modifiability, that enable services to work best on the Web.</w:t>
+        <w:t xml:space="preserve">Representational State Transfer (REST) is an architectural style that specifies constraints, such as the uniform interface, that if applied to </w:t>
+      </w:r>
+      <w:proofErr w:type="gramStart"/>
+      <w:r>
+        <w:t>a web service induce</w:t>
+      </w:r>
+      <w:proofErr w:type="gramEnd"/>
+      <w:r>
+        <w:t xml:space="preserve"> desirable properties, such as performance, scalability, and modifiability, that enable services to work best on the Web.</w:t>
       </w:r>
     </w:p>
     <w:p>
@@ -7670,7 +8046,15 @@
         <w:t xml:space="preserve"> – </w:t>
       </w:r>
       <w:r>
-        <w:t>Angular is a TypeScript-based open-source web application framework led by the Angular Team at Google and by a community of individuals and corporations.</w:t>
+        <w:t xml:space="preserve">Angular is a </w:t>
+      </w:r>
+      <w:proofErr w:type="spellStart"/>
+      <w:r>
+        <w:t>TypeScript</w:t>
+      </w:r>
+      <w:proofErr w:type="spellEnd"/>
+      <w:r>
+        <w:t>-based open-source web application framework led by the Angular Team at Google and by a community of individuals and corporations.</w:t>
       </w:r>
     </w:p>
     <w:p>
@@ -7687,8 +8071,29 @@
       <w:r>
         <w:t xml:space="preserve"> – </w:t>
       </w:r>
-      <w:r>
-        <w:t>TypeScript is an open-source programming language developed and maintained by Microsoft. It is a strict syntactical superset of JavaScript and adds optional static typing to the language. TypeScript is designed for development of large applications and transcompiles to JavaScript.</w:t>
+      <w:proofErr w:type="spellStart"/>
+      <w:r>
+        <w:t>TypeScript</w:t>
+      </w:r>
+      <w:proofErr w:type="spellEnd"/>
+      <w:r>
+        <w:t xml:space="preserve"> is an open-source programming language developed and maintained by Microsoft. It is a strict syntactical superset of JavaScript and adds optional static typing to the language. </w:t>
+      </w:r>
+      <w:proofErr w:type="spellStart"/>
+      <w:r>
+        <w:t>TypeScript</w:t>
+      </w:r>
+      <w:proofErr w:type="spellEnd"/>
+      <w:r>
+        <w:t xml:space="preserve"> is designed for development of large applications and </w:t>
+      </w:r>
+      <w:proofErr w:type="spellStart"/>
+      <w:r>
+        <w:t>transcompiles</w:t>
+      </w:r>
+      <w:proofErr w:type="spellEnd"/>
+      <w:r>
+        <w:t xml:space="preserve"> to JavaScript.</w:t>
       </w:r>
     </w:p>
     <w:p>
@@ -7842,7 +8247,15 @@
         <w:t xml:space="preserve">RESTful Web Services – </w:t>
       </w:r>
       <w:r>
-        <w:t>Representational State Transfer (REST) is an architectural style that specifies constraints, such as the uniform interface, that if applied to a web service induce desirable properties, such as performance, scalability, and modifiability, that enable services to work best on the Web.</w:t>
+        <w:t xml:space="preserve">Representational State Transfer (REST) is an architectural style that specifies constraints, such as the uniform interface, that if applied to </w:t>
+      </w:r>
+      <w:proofErr w:type="gramStart"/>
+      <w:r>
+        <w:t>a web service induce</w:t>
+      </w:r>
+      <w:proofErr w:type="gramEnd"/>
+      <w:r>
+        <w:t xml:space="preserve"> desirable properties, such as performance, scalability, and modifiability, that enable services to work best on the Web.</w:t>
       </w:r>
     </w:p>
     <w:p>
@@ -7857,7 +8270,19 @@
         <w:t xml:space="preserve">Angular – </w:t>
       </w:r>
       <w:r>
-        <w:t>Angular is a TypeScript-based open-source web application framework led by the Angular Team at Google and by a community of individuals and corporations.</w:t>
+        <w:t xml:space="preserve">Angular is a </w:t>
+      </w:r>
+      <w:proofErr w:type="spellStart"/>
+      <w:r>
+        <w:t>TypeScript</w:t>
+      </w:r>
+      <w:proofErr w:type="spellEnd"/>
+      <w:r>
+        <w:t xml:space="preserve">-based open-source web application framework </w:t>
+      </w:r>
+      <w:r>
+        <w:lastRenderedPageBreak/>
+        <w:t>led by the Angular Team at Google and by a community of individuals and corporations.</w:t>
       </w:r>
     </w:p>
     <w:p>
@@ -7871,8 +8296,29 @@
       <w:r>
         <w:t xml:space="preserve">Typescript – </w:t>
       </w:r>
-      <w:r>
-        <w:t>TypeScript is an open-source programming language developed and maintained by Microsoft. It is a strict syntactical superset of JavaScript and adds optional static typing to the language. TypeScript is designed for development of large applications and transcompiles to JavaScript.</w:t>
+      <w:proofErr w:type="spellStart"/>
+      <w:r>
+        <w:t>TypeScript</w:t>
+      </w:r>
+      <w:proofErr w:type="spellEnd"/>
+      <w:r>
+        <w:t xml:space="preserve"> is an open-source programming language developed and maintained by Microsoft. It is a strict syntactical superset of JavaScript and adds optional static typing to the language. </w:t>
+      </w:r>
+      <w:proofErr w:type="spellStart"/>
+      <w:r>
+        <w:t>TypeScript</w:t>
+      </w:r>
+      <w:proofErr w:type="spellEnd"/>
+      <w:r>
+        <w:t xml:space="preserve"> is designed for development of large applications and </w:t>
+      </w:r>
+      <w:proofErr w:type="spellStart"/>
+      <w:r>
+        <w:t>transcompiles</w:t>
+      </w:r>
+      <w:proofErr w:type="spellEnd"/>
+      <w:r>
+        <w:t xml:space="preserve"> to JavaScript.</w:t>
       </w:r>
     </w:p>
     <w:p>
@@ -8072,6 +8518,7 @@
       </w:pPr>
       <w:bookmarkStart w:id="38" w:name="_Toc52431380"/>
       <w:r>
+        <w:lastRenderedPageBreak/>
         <w:t>4.</w:t>
       </w:r>
       <w:r>
@@ -8121,6 +8568,7 @@
             <w:r>
               <w:rPr>
                 <w:noProof/>
+                <w:lang w:eastAsia="ja-JP"/>
               </w:rPr>
               <w:drawing>
                 <wp:inline distT="0" distB="0" distL="0" distR="0" wp14:anchorId="368E1FD7" wp14:editId="05685D44">
@@ -8138,7 +8586,7 @@
                           <pic:cNvPicPr/>
                         </pic:nvPicPr>
                         <pic:blipFill>
-                          <a:blip r:embed="rId24">
+                          <a:blip r:embed="rId25">
                             <a:extLst>
                               <a:ext uri="{28A0092B-C50C-407E-A947-70E740481C1C}">
                                 <a14:useLocalDpi xmlns:a14="http://schemas.microsoft.com/office/drawing/2010/main" val="0"/>
@@ -8237,12 +8685,14 @@
               </w:rPr>
               <w:t xml:space="preserve">structure </w:t>
             </w:r>
+            <w:proofErr w:type="spellStart"/>
             <w:r>
               <w:rPr>
                 <w:lang w:val="fr-FR"/>
               </w:rPr>
               <w:t>diagram</w:t>
             </w:r>
+            <w:proofErr w:type="spellEnd"/>
           </w:p>
         </w:tc>
       </w:tr>
@@ -8370,6 +8820,7 @@
       </w:pPr>
       <w:bookmarkStart w:id="40" w:name="_Toc52431381"/>
       <w:r>
+        <w:lastRenderedPageBreak/>
         <w:t xml:space="preserve">5. </w:t>
       </w:r>
       <w:r>
@@ -8797,13 +9248,22 @@
         <w:t xml:space="preserve">provides an abstract view of the system and defines responsibilities and relationships between each layer. </w:t>
       </w:r>
       <w:r>
-        <w:t xml:space="preserve">High level requirements can easily be implemented as </w:t>
+        <w:t xml:space="preserve">High level requirements can </w:t>
+      </w:r>
+      <w:r>
+        <w:t xml:space="preserve">be </w:t>
+      </w:r>
+      <w:r>
+        <w:t xml:space="preserve">easily implemented as </w:t>
       </w:r>
       <w:r>
         <w:t xml:space="preserve">separate layers, which </w:t>
       </w:r>
       <w:r>
-        <w:t>streamlines development by minimalizing dependencies</w:t>
+        <w:t xml:space="preserve">will </w:t>
+      </w:r>
+      <w:r>
+        <w:t>streamline development by minimizing dependencies</w:t>
       </w:r>
       <w:r>
         <w:t>, as well as i</w:t>
@@ -8839,10 +9299,30 @@
         <w:t xml:space="preserve">the trade-off </w:t>
       </w:r>
       <w:r>
-        <w:t xml:space="preserve">for ease of implementation and improvement to </w:t>
-      </w:r>
-      <w:r>
-        <w:t>many nonfunctional requirements puts it above other architectural styles for this software</w:t>
+        <w:t xml:space="preserve">for ease of implementation and improvement </w:t>
+      </w:r>
+      <w:proofErr w:type="gramStart"/>
+      <w:r>
+        <w:t>to</w:t>
+      </w:r>
+      <w:proofErr w:type="gramEnd"/>
+      <w:r>
+        <w:t xml:space="preserve"> </w:t>
+      </w:r>
+      <w:r>
+        <w:t xml:space="preserve">many nonfunctional requirements puts it above </w:t>
+      </w:r>
+      <w:r>
+        <w:t xml:space="preserve">the </w:t>
+      </w:r>
+      <w:r>
+        <w:t xml:space="preserve">other architectural styles </w:t>
+      </w:r>
+      <w:r>
+        <w:t xml:space="preserve">considered </w:t>
+      </w:r>
+      <w:r>
+        <w:t>for this software</w:t>
       </w:r>
       <w:r>
         <w:t>.</w:t>
@@ -8853,6 +9333,7 @@
         <w:pStyle w:val="Heading4"/>
       </w:pPr>
       <w:r>
+        <w:lastRenderedPageBreak/>
         <w:t>5.4 Reason for Architecture Selection</w:t>
       </w:r>
     </w:p>
@@ -9207,9 +9688,11 @@
               <w:spacing w:after="0"/>
               <w:jc w:val="center"/>
             </w:pPr>
+            <w:proofErr w:type="spellStart"/>
             <w:r>
               <w:t>Enhanceability</w:t>
             </w:r>
+            <w:proofErr w:type="spellEnd"/>
           </w:p>
         </w:tc>
         <w:tc>
@@ -9788,6 +10271,7 @@
         <w:spacing w:after="120"/>
       </w:pPr>
       <w:bookmarkStart w:id="44" w:name="Table5_1"/>
+      <w:proofErr w:type="gramStart"/>
       <w:r>
         <w:t>Table 5-1</w:t>
       </w:r>
@@ -9795,6 +10279,7 @@
         <w:t>.</w:t>
       </w:r>
       <w:bookmarkEnd w:id="44"/>
+      <w:proofErr w:type="gramEnd"/>
       <w:r>
         <w:fldChar w:fldCharType="begin"/>
       </w:r>
@@ -9811,11 +10296,16 @@
         <w:fldChar w:fldCharType="end"/>
       </w:r>
       <w:r>
-        <w:t xml:space="preserve"> Architecture Style Tradeoffs</w:t>
+        <w:t xml:space="preserve"> </w:t>
+      </w:r>
+      <w:proofErr w:type="gramStart"/>
+      <w:r>
+        <w:t>Architecture Style Tradeoffs</w:t>
       </w:r>
       <w:r>
         <w:t>.</w:t>
       </w:r>
+      <w:proofErr w:type="gramEnd"/>
     </w:p>
     <w:p>
       <w:pPr>
@@ -9868,8 +10358,13 @@
       <w:r>
         <w:t xml:space="preserve"> </w:t>
       </w:r>
-      <w:r>
-        <w:t>The system has been implemented</w:t>
+      <w:proofErr w:type="gramStart"/>
+      <w:r>
+        <w:t>The</w:t>
+      </w:r>
+      <w:proofErr w:type="gramEnd"/>
+      <w:r>
+        <w:t xml:space="preserve"> system has been implemented</w:t>
       </w:r>
       <w:r>
         <w:t xml:space="preserve"> using a RESTful architecture which will improve performance by minimizing the need to reload unnecessary web pages</w:t>
@@ -9957,6 +10452,7 @@
       </w:pPr>
       <w:bookmarkStart w:id="45" w:name="_Toc52431385"/>
       <w:r>
+        <w:lastRenderedPageBreak/>
         <w:t>6</w:t>
       </w:r>
       <w:r>
@@ -9972,7 +10468,51 @@
         <w:pStyle w:val="BodyText"/>
       </w:pPr>
       <w:r>
-        <w:t>GitHub Desktop App image goes here.</w:t>
+        <w:rPr>
+          <w:noProof/>
+          <w:lang w:eastAsia="ja-JP"/>
+        </w:rPr>
+        <w:drawing>
+          <wp:inline distT="0" distB="0" distL="0" distR="0" wp14:anchorId="0B2B0A7E" wp14:editId="22BBB9B3">
+            <wp:extent cx="5943600" cy="4112895"/>
+            <wp:effectExtent l="0" t="0" r="0" b="1905"/>
+            <wp:docPr id="1" name="Picture 1"/>
+            <wp:cNvGraphicFramePr>
+              <a:graphicFrameLocks xmlns:a="http://schemas.openxmlformats.org/drawingml/2006/main" noChangeAspect="1"/>
+            </wp:cNvGraphicFramePr>
+            <a:graphic xmlns:a="http://schemas.openxmlformats.org/drawingml/2006/main">
+              <a:graphicData uri="http://schemas.openxmlformats.org/drawingml/2006/picture">
+                <pic:pic xmlns:pic="http://schemas.openxmlformats.org/drawingml/2006/picture">
+                  <pic:nvPicPr>
+                    <pic:cNvPr id="0" name="3_SE4485_Group03_SVC2.jpg"/>
+                    <pic:cNvPicPr/>
+                  </pic:nvPicPr>
+                  <pic:blipFill>
+                    <a:blip r:embed="rId26">
+                      <a:extLst>
+                        <a:ext uri="{28A0092B-C50C-407E-A947-70E740481C1C}">
+                          <a14:useLocalDpi xmlns:a14="http://schemas.microsoft.com/office/drawing/2010/main" val="0"/>
+                        </a:ext>
+                      </a:extLst>
+                    </a:blip>
+                    <a:stretch>
+                      <a:fillRect/>
+                    </a:stretch>
+                  </pic:blipFill>
+                  <pic:spPr>
+                    <a:xfrm>
+                      <a:off x="0" y="0"/>
+                      <a:ext cx="5943600" cy="4112895"/>
+                    </a:xfrm>
+                    <a:prstGeom prst="rect">
+                      <a:avLst/>
+                    </a:prstGeom>
+                  </pic:spPr>
+                </pic:pic>
+              </a:graphicData>
+            </a:graphic>
+          </wp:inline>
+        </w:drawing>
       </w:r>
     </w:p>
     <w:p>
@@ -10000,7 +10540,7 @@
       </w:r>
     </w:p>
     <w:sectPr>
-      <w:footerReference w:type="default" r:id="rId25"/>
+      <w:footerReference w:type="default" r:id="rId27"/>
       <w:pgSz w:w="12240" w:h="15840"/>
       <w:pgMar w:top="1440" w:right="1440" w:bottom="1440" w:left="1440" w:header="720" w:footer="720" w:gutter="0"/>
       <w:cols w:space="720"/>
@@ -10011,7 +10551,7 @@
 </file>
 
 <file path=word/endnotes.xml><?xml version="1.0" encoding="utf-8"?>
-<w:endnotes xmlns:wpc="http://schemas.microsoft.com/office/word/2010/wordprocessingCanvas" xmlns:cx="http://schemas.microsoft.com/office/drawing/2014/chartex" xmlns:cx1="http://schemas.microsoft.com/office/drawing/2015/9/8/chartex" xmlns:cx2="http://schemas.microsoft.com/office/drawing/2015/10/21/chartex" xmlns:cx3="http://schemas.microsoft.com/office/drawing/2016/5/9/chartex" xmlns:cx4="http://schemas.microsoft.com/office/drawing/2016/5/10/chartex" xmlns:cx5="http://schemas.microsoft.com/office/drawing/2016/5/11/chartex" xmlns:cx6="http://schemas.microsoft.com/office/drawing/2016/5/12/chartex" xmlns:cx7="http://schemas.microsoft.com/office/drawing/2016/5/13/chartex" xmlns:cx8="http://schemas.microsoft.com/office/drawing/2016/5/14/chartex" xmlns:mc="http://schemas.openxmlformats.org/markup-compatibility/2006" xmlns:aink="http://schemas.microsoft.com/office/drawing/2016/ink" xmlns:am3d="http://schemas.microsoft.com/office/drawing/2017/model3d" xmlns:o="urn:schemas-microsoft-com:office:office" xmlns:r="http://schemas.openxmlformats.org/officeDocument/2006/relationships" xmlns:m="http://schemas.openxmlformats.org/officeDocument/2006/math" xmlns:v="urn:schemas-microsoft-com:vml" xmlns:wp14="http://schemas.microsoft.com/office/word/2010/wordprocessingDrawing" xmlns:wp="http://schemas.openxmlformats.org/drawingml/2006/wordprocessingDrawing" xmlns:w10="urn:schemas-microsoft-com:office:word" xmlns:w="http://schemas.openxmlformats.org/wordprocessingml/2006/main" xmlns:w14="http://schemas.microsoft.com/office/word/2010/wordml" xmlns:w15="http://schemas.microsoft.com/office/word/2012/wordml" xmlns:w16cid="http://schemas.microsoft.com/office/word/2016/wordml/cid" xmlns:w16se="http://schemas.microsoft.com/office/word/2015/wordml/symex" xmlns:wpg="http://schemas.microsoft.com/office/word/2010/wordprocessingGroup" xmlns:wpi="http://schemas.microsoft.com/office/word/2010/wordprocessingInk" xmlns:wne="http://schemas.microsoft.com/office/word/2006/wordml" xmlns:wps="http://schemas.microsoft.com/office/word/2010/wordprocessingShape" mc:Ignorable="w14 w15 w16se w16cid wp14">
+<w:endnotes xmlns:wpc="http://schemas.microsoft.com/office/word/2010/wordprocessingCanvas" xmlns:mc="http://schemas.openxmlformats.org/markup-compatibility/2006" xmlns:o="urn:schemas-microsoft-com:office:office" xmlns:r="http://schemas.openxmlformats.org/officeDocument/2006/relationships" xmlns:m="http://schemas.openxmlformats.org/officeDocument/2006/math" xmlns:v="urn:schemas-microsoft-com:vml" xmlns:wp14="http://schemas.microsoft.com/office/word/2010/wordprocessingDrawing" xmlns:wp="http://schemas.openxmlformats.org/drawingml/2006/wordprocessingDrawing" xmlns:w10="urn:schemas-microsoft-com:office:word" xmlns:w="http://schemas.openxmlformats.org/wordprocessingml/2006/main" xmlns:w14="http://schemas.microsoft.com/office/word/2010/wordml" xmlns:wpg="http://schemas.microsoft.com/office/word/2010/wordprocessingGroup" xmlns:wpi="http://schemas.microsoft.com/office/word/2010/wordprocessingInk" xmlns:wne="http://schemas.microsoft.com/office/word/2006/wordml" xmlns:wps="http://schemas.microsoft.com/office/word/2010/wordprocessingShape" mc:Ignorable="w14 wp14">
   <w:endnote w:type="separator" w:id="-1">
     <w:p>
       <w:r>
@@ -10030,7 +10570,7 @@
 </file>
 
 <file path=word/footer1.xml><?xml version="1.0" encoding="utf-8"?>
-<w:ftr xmlns:wpc="http://schemas.microsoft.com/office/word/2010/wordprocessingCanvas" xmlns:cx="http://schemas.microsoft.com/office/drawing/2014/chartex" xmlns:cx1="http://schemas.microsoft.com/office/drawing/2015/9/8/chartex" xmlns:cx2="http://schemas.microsoft.com/office/drawing/2015/10/21/chartex" xmlns:cx3="http://schemas.microsoft.com/office/drawing/2016/5/9/chartex" xmlns:cx4="http://schemas.microsoft.com/office/drawing/2016/5/10/chartex" xmlns:cx5="http://schemas.microsoft.com/office/drawing/2016/5/11/chartex" xmlns:cx6="http://schemas.microsoft.com/office/drawing/2016/5/12/chartex" xmlns:cx7="http://schemas.microsoft.com/office/drawing/2016/5/13/chartex" xmlns:cx8="http://schemas.microsoft.com/office/drawing/2016/5/14/chartex" xmlns:mc="http://schemas.openxmlformats.org/markup-compatibility/2006" xmlns:aink="http://schemas.microsoft.com/office/drawing/2016/ink" xmlns:am3d="http://schemas.microsoft.com/office/drawing/2017/model3d" xmlns:o="urn:schemas-microsoft-com:office:office" xmlns:r="http://schemas.openxmlformats.org/officeDocument/2006/relationships" xmlns:m="http://schemas.openxmlformats.org/officeDocument/2006/math" xmlns:v="urn:schemas-microsoft-com:vml" xmlns:wp14="http://schemas.microsoft.com/office/word/2010/wordprocessingDrawing" xmlns:wp="http://schemas.openxmlformats.org/drawingml/2006/wordprocessingDrawing" xmlns:w10="urn:schemas-microsoft-com:office:word" xmlns:w="http://schemas.openxmlformats.org/wordprocessingml/2006/main" xmlns:w14="http://schemas.microsoft.com/office/word/2010/wordml" xmlns:w15="http://schemas.microsoft.com/office/word/2012/wordml" xmlns:w16cid="http://schemas.microsoft.com/office/word/2016/wordml/cid" xmlns:w16se="http://schemas.microsoft.com/office/word/2015/wordml/symex" xmlns:wpg="http://schemas.microsoft.com/office/word/2010/wordprocessingGroup" xmlns:wpi="http://schemas.microsoft.com/office/word/2010/wordprocessingInk" xmlns:wne="http://schemas.microsoft.com/office/word/2006/wordml" xmlns:wps="http://schemas.microsoft.com/office/word/2010/wordprocessingShape" mc:Ignorable="w14 w15 w16se w16cid wp14">
+<w:ftr xmlns:wpc="http://schemas.microsoft.com/office/word/2010/wordprocessingCanvas" xmlns:mc="http://schemas.openxmlformats.org/markup-compatibility/2006" xmlns:o="urn:schemas-microsoft-com:office:office" xmlns:r="http://schemas.openxmlformats.org/officeDocument/2006/relationships" xmlns:m="http://schemas.openxmlformats.org/officeDocument/2006/math" xmlns:v="urn:schemas-microsoft-com:vml" xmlns:wp14="http://schemas.microsoft.com/office/word/2010/wordprocessingDrawing" xmlns:wp="http://schemas.openxmlformats.org/drawingml/2006/wordprocessingDrawing" xmlns:w10="urn:schemas-microsoft-com:office:word" xmlns:w="http://schemas.openxmlformats.org/wordprocessingml/2006/main" xmlns:w14="http://schemas.microsoft.com/office/word/2010/wordml" xmlns:wpg="http://schemas.microsoft.com/office/word/2010/wordprocessingGroup" xmlns:wpi="http://schemas.microsoft.com/office/word/2010/wordprocessingInk" xmlns:wne="http://schemas.microsoft.com/office/word/2006/wordml" xmlns:wps="http://schemas.microsoft.com/office/word/2010/wordprocessingShape" mc:Ignorable="w14 wp14">
   <w:sdt>
     <w:sdtPr>
       <w:id w:val="-2069792918"/>
@@ -10083,7 +10623,7 @@
 </file>
 
 <file path=word/footnotes.xml><?xml version="1.0" encoding="utf-8"?>
-<w:footnotes xmlns:wpc="http://schemas.microsoft.com/office/word/2010/wordprocessingCanvas" xmlns:cx="http://schemas.microsoft.com/office/drawing/2014/chartex" xmlns:cx1="http://schemas.microsoft.com/office/drawing/2015/9/8/chartex" xmlns:cx2="http://schemas.microsoft.com/office/drawing/2015/10/21/chartex" xmlns:cx3="http://schemas.microsoft.com/office/drawing/2016/5/9/chartex" xmlns:cx4="http://schemas.microsoft.com/office/drawing/2016/5/10/chartex" xmlns:cx5="http://schemas.microsoft.com/office/drawing/2016/5/11/chartex" xmlns:cx6="http://schemas.microsoft.com/office/drawing/2016/5/12/chartex" xmlns:cx7="http://schemas.microsoft.com/office/drawing/2016/5/13/chartex" xmlns:cx8="http://schemas.microsoft.com/office/drawing/2016/5/14/chartex" xmlns:mc="http://schemas.openxmlformats.org/markup-compatibility/2006" xmlns:aink="http://schemas.microsoft.com/office/drawing/2016/ink" xmlns:am3d="http://schemas.microsoft.com/office/drawing/2017/model3d" xmlns:o="urn:schemas-microsoft-com:office:office" xmlns:r="http://schemas.openxmlformats.org/officeDocument/2006/relationships" xmlns:m="http://schemas.openxmlformats.org/officeDocument/2006/math" xmlns:v="urn:schemas-microsoft-com:vml" xmlns:wp14="http://schemas.microsoft.com/office/word/2010/wordprocessingDrawing" xmlns:wp="http://schemas.openxmlformats.org/drawingml/2006/wordprocessingDrawing" xmlns:w10="urn:schemas-microsoft-com:office:word" xmlns:w="http://schemas.openxmlformats.org/wordprocessingml/2006/main" xmlns:w14="http://schemas.microsoft.com/office/word/2010/wordml" xmlns:w15="http://schemas.microsoft.com/office/word/2012/wordml" xmlns:w16cid="http://schemas.microsoft.com/office/word/2016/wordml/cid" xmlns:w16se="http://schemas.microsoft.com/office/word/2015/wordml/symex" xmlns:wpg="http://schemas.microsoft.com/office/word/2010/wordprocessingGroup" xmlns:wpi="http://schemas.microsoft.com/office/word/2010/wordprocessingInk" xmlns:wne="http://schemas.microsoft.com/office/word/2006/wordml" xmlns:wps="http://schemas.microsoft.com/office/word/2010/wordprocessingShape" mc:Ignorable="w14 w15 w16se w16cid wp14">
+<w:footnotes xmlns:wpc="http://schemas.microsoft.com/office/word/2010/wordprocessingCanvas" xmlns:mc="http://schemas.openxmlformats.org/markup-compatibility/2006" xmlns:o="urn:schemas-microsoft-com:office:office" xmlns:r="http://schemas.openxmlformats.org/officeDocument/2006/relationships" xmlns:m="http://schemas.openxmlformats.org/officeDocument/2006/math" xmlns:v="urn:schemas-microsoft-com:vml" xmlns:wp14="http://schemas.microsoft.com/office/word/2010/wordprocessingDrawing" xmlns:wp="http://schemas.openxmlformats.org/drawingml/2006/wordprocessingDrawing" xmlns:w10="urn:schemas-microsoft-com:office:word" xmlns:w="http://schemas.openxmlformats.org/wordprocessingml/2006/main" xmlns:w14="http://schemas.microsoft.com/office/word/2010/wordml" xmlns:wpg="http://schemas.microsoft.com/office/word/2010/wordprocessingGroup" xmlns:wpi="http://schemas.microsoft.com/office/word/2010/wordprocessingInk" xmlns:wne="http://schemas.microsoft.com/office/word/2006/wordml" xmlns:wps="http://schemas.microsoft.com/office/word/2010/wordprocessingShape" mc:Ignorable="w14 wp14">
   <w:footnote w:type="separator" w:id="-1">
     <w:p>
       <w:r>
@@ -10102,8 +10642,8 @@
 </file>
 
 <file path=word/numbering.xml><?xml version="1.0" encoding="utf-8"?>
-<w:numbering xmlns:wpc="http://schemas.microsoft.com/office/word/2010/wordprocessingCanvas" xmlns:cx="http://schemas.microsoft.com/office/drawing/2014/chartex" xmlns:cx1="http://schemas.microsoft.com/office/drawing/2015/9/8/chartex" xmlns:cx2="http://schemas.microsoft.com/office/drawing/2015/10/21/chartex" xmlns:cx3="http://schemas.microsoft.com/office/drawing/2016/5/9/chartex" xmlns:cx4="http://schemas.microsoft.com/office/drawing/2016/5/10/chartex" xmlns:cx5="http://schemas.microsoft.com/office/drawing/2016/5/11/chartex" xmlns:cx6="http://schemas.microsoft.com/office/drawing/2016/5/12/chartex" xmlns:cx7="http://schemas.microsoft.com/office/drawing/2016/5/13/chartex" xmlns:cx8="http://schemas.microsoft.com/office/drawing/2016/5/14/chartex" xmlns:mc="http://schemas.openxmlformats.org/markup-compatibility/2006" xmlns:aink="http://schemas.microsoft.com/office/drawing/2016/ink" xmlns:am3d="http://schemas.microsoft.com/office/drawing/2017/model3d" xmlns:o="urn:schemas-microsoft-com:office:office" xmlns:r="http://schemas.openxmlformats.org/officeDocument/2006/relationships" xmlns:m="http://schemas.openxmlformats.org/officeDocument/2006/math" xmlns:v="urn:schemas-microsoft-com:vml" xmlns:wp14="http://schemas.microsoft.com/office/word/2010/wordprocessingDrawing" xmlns:wp="http://schemas.openxmlformats.org/drawingml/2006/wordprocessingDrawing" xmlns:w10="urn:schemas-microsoft-com:office:word" xmlns:w="http://schemas.openxmlformats.org/wordprocessingml/2006/main" xmlns:w14="http://schemas.microsoft.com/office/word/2010/wordml" xmlns:w15="http://schemas.microsoft.com/office/word/2012/wordml" xmlns:w16cid="http://schemas.microsoft.com/office/word/2016/wordml/cid" xmlns:w16se="http://schemas.microsoft.com/office/word/2015/wordml/symex" xmlns:wpg="http://schemas.microsoft.com/office/word/2010/wordprocessingGroup" xmlns:wpi="http://schemas.microsoft.com/office/word/2010/wordprocessingInk" xmlns:wne="http://schemas.microsoft.com/office/word/2006/wordml" xmlns:wps="http://schemas.microsoft.com/office/word/2010/wordprocessingShape" mc:Ignorable="w14 w15 w16se w16cid wp14">
-  <w:abstractNum w:abstractNumId="0" w15:restartNumberingAfterBreak="0">
+<w:numbering xmlns:wpc="http://schemas.microsoft.com/office/word/2010/wordprocessingCanvas" xmlns:mc="http://schemas.openxmlformats.org/markup-compatibility/2006" xmlns:o="urn:schemas-microsoft-com:office:office" xmlns:r="http://schemas.openxmlformats.org/officeDocument/2006/relationships" xmlns:m="http://schemas.openxmlformats.org/officeDocument/2006/math" xmlns:v="urn:schemas-microsoft-com:vml" xmlns:wp14="http://schemas.microsoft.com/office/word/2010/wordprocessingDrawing" xmlns:wp="http://schemas.openxmlformats.org/drawingml/2006/wordprocessingDrawing" xmlns:w10="urn:schemas-microsoft-com:office:word" xmlns:w="http://schemas.openxmlformats.org/wordprocessingml/2006/main" xmlns:w14="http://schemas.microsoft.com/office/word/2010/wordml" xmlns:wpg="http://schemas.microsoft.com/office/word/2010/wordprocessingGroup" xmlns:wpi="http://schemas.microsoft.com/office/word/2010/wordprocessingInk" xmlns:wne="http://schemas.microsoft.com/office/word/2006/wordml" xmlns:wps="http://schemas.microsoft.com/office/word/2010/wordprocessingShape" mc:Ignorable="w14 wp14">
+  <w:abstractNum w:abstractNumId="0">
     <w:nsid w:val="045010A8"/>
     <w:multiLevelType w:val="hybridMultilevel"/>
     <w:tmpl w:val="FFFFFFFF"/>
@@ -10216,7 +10756,7 @@
       </w:rPr>
     </w:lvl>
   </w:abstractNum>
-  <w:abstractNum w:abstractNumId="1" w15:restartNumberingAfterBreak="0">
+  <w:abstractNum w:abstractNumId="1">
     <w:nsid w:val="07DA6684"/>
     <w:multiLevelType w:val="hybridMultilevel"/>
     <w:tmpl w:val="61EAA5F0"/>
@@ -10329,7 +10869,7 @@
       </w:rPr>
     </w:lvl>
   </w:abstractNum>
-  <w:abstractNum w:abstractNumId="2" w15:restartNumberingAfterBreak="0">
+  <w:abstractNum w:abstractNumId="2">
     <w:nsid w:val="11A941EA"/>
     <w:multiLevelType w:val="hybridMultilevel"/>
     <w:tmpl w:val="E7BE1D4A"/>
@@ -10442,7 +10982,7 @@
       </w:rPr>
     </w:lvl>
   </w:abstractNum>
-  <w:abstractNum w:abstractNumId="3" w15:restartNumberingAfterBreak="0">
+  <w:abstractNum w:abstractNumId="3">
     <w:nsid w:val="18EA03A4"/>
     <w:multiLevelType w:val="hybridMultilevel"/>
     <w:tmpl w:val="FFFFFFFF"/>
@@ -10555,7 +11095,7 @@
       </w:rPr>
     </w:lvl>
   </w:abstractNum>
-  <w:abstractNum w:abstractNumId="4" w15:restartNumberingAfterBreak="0">
+  <w:abstractNum w:abstractNumId="4">
     <w:nsid w:val="1FFD5ED1"/>
     <w:multiLevelType w:val="hybridMultilevel"/>
     <w:tmpl w:val="FFFFFFFF"/>
@@ -10668,7 +11208,7 @@
       </w:rPr>
     </w:lvl>
   </w:abstractNum>
-  <w:abstractNum w:abstractNumId="5" w15:restartNumberingAfterBreak="0">
+  <w:abstractNum w:abstractNumId="5">
     <w:nsid w:val="213C2A82"/>
     <w:multiLevelType w:val="hybridMultilevel"/>
     <w:tmpl w:val="FB385ABE"/>
@@ -10781,7 +11321,7 @@
       </w:rPr>
     </w:lvl>
   </w:abstractNum>
-  <w:abstractNum w:abstractNumId="6" w15:restartNumberingAfterBreak="0">
+  <w:abstractNum w:abstractNumId="6">
     <w:nsid w:val="28230D94"/>
     <w:multiLevelType w:val="hybridMultilevel"/>
     <w:tmpl w:val="FFFFFFFF"/>
@@ -10894,7 +11434,7 @@
       </w:rPr>
     </w:lvl>
   </w:abstractNum>
-  <w:abstractNum w:abstractNumId="7" w15:restartNumberingAfterBreak="0">
+  <w:abstractNum w:abstractNumId="7">
     <w:nsid w:val="2BA75E0E"/>
     <w:multiLevelType w:val="hybridMultilevel"/>
     <w:tmpl w:val="116CBBF4"/>
@@ -11007,7 +11547,7 @@
       </w:rPr>
     </w:lvl>
   </w:abstractNum>
-  <w:abstractNum w:abstractNumId="8" w15:restartNumberingAfterBreak="0">
+  <w:abstractNum w:abstractNumId="8">
     <w:nsid w:val="2E0834CC"/>
     <w:multiLevelType w:val="hybridMultilevel"/>
     <w:tmpl w:val="FFFFFFFF"/>
@@ -11120,7 +11660,7 @@
       </w:rPr>
     </w:lvl>
   </w:abstractNum>
-  <w:abstractNum w:abstractNumId="9" w15:restartNumberingAfterBreak="0">
+  <w:abstractNum w:abstractNumId="9">
     <w:nsid w:val="2E721019"/>
     <w:multiLevelType w:val="hybridMultilevel"/>
     <w:tmpl w:val="7DF6E73C"/>
@@ -11233,7 +11773,7 @@
       </w:rPr>
     </w:lvl>
   </w:abstractNum>
-  <w:abstractNum w:abstractNumId="10" w15:restartNumberingAfterBreak="0">
+  <w:abstractNum w:abstractNumId="10">
     <w:nsid w:val="2E8F65EC"/>
     <w:multiLevelType w:val="hybridMultilevel"/>
     <w:tmpl w:val="FFFFFFFF"/>
@@ -11346,7 +11886,7 @@
       </w:rPr>
     </w:lvl>
   </w:abstractNum>
-  <w:abstractNum w:abstractNumId="11" w15:restartNumberingAfterBreak="0">
+  <w:abstractNum w:abstractNumId="11">
     <w:nsid w:val="32A80F9F"/>
     <w:multiLevelType w:val="hybridMultilevel"/>
     <w:tmpl w:val="019AB006"/>
@@ -11459,7 +11999,7 @@
       </w:rPr>
     </w:lvl>
   </w:abstractNum>
-  <w:abstractNum w:abstractNumId="12" w15:restartNumberingAfterBreak="0">
+  <w:abstractNum w:abstractNumId="12">
     <w:nsid w:val="340E4BF3"/>
     <w:multiLevelType w:val="hybridMultilevel"/>
     <w:tmpl w:val="D38E8A6A"/>
@@ -11572,7 +12112,7 @@
       </w:rPr>
     </w:lvl>
   </w:abstractNum>
-  <w:abstractNum w:abstractNumId="13" w15:restartNumberingAfterBreak="0">
+  <w:abstractNum w:abstractNumId="13">
     <w:nsid w:val="36907C9B"/>
     <w:multiLevelType w:val="hybridMultilevel"/>
     <w:tmpl w:val="329E4996"/>
@@ -11685,7 +12225,7 @@
       </w:rPr>
     </w:lvl>
   </w:abstractNum>
-  <w:abstractNum w:abstractNumId="14" w15:restartNumberingAfterBreak="0">
+  <w:abstractNum w:abstractNumId="14">
     <w:nsid w:val="37876ECA"/>
     <w:multiLevelType w:val="hybridMultilevel"/>
     <w:tmpl w:val="3B767B60"/>
@@ -11798,7 +12338,7 @@
       </w:rPr>
     </w:lvl>
   </w:abstractNum>
-  <w:abstractNum w:abstractNumId="15" w15:restartNumberingAfterBreak="0">
+  <w:abstractNum w:abstractNumId="15">
     <w:nsid w:val="37F02AC2"/>
     <w:multiLevelType w:val="hybridMultilevel"/>
     <w:tmpl w:val="24E483E8"/>
@@ -11911,7 +12451,7 @@
       </w:rPr>
     </w:lvl>
   </w:abstractNum>
-  <w:abstractNum w:abstractNumId="16" w15:restartNumberingAfterBreak="0">
+  <w:abstractNum w:abstractNumId="16">
     <w:nsid w:val="431E0765"/>
     <w:multiLevelType w:val="hybridMultilevel"/>
     <w:tmpl w:val="C582ABB0"/>
@@ -12024,7 +12564,7 @@
       </w:rPr>
     </w:lvl>
   </w:abstractNum>
-  <w:abstractNum w:abstractNumId="17" w15:restartNumberingAfterBreak="0">
+  <w:abstractNum w:abstractNumId="17">
     <w:nsid w:val="43240C44"/>
     <w:multiLevelType w:val="hybridMultilevel"/>
     <w:tmpl w:val="830AB564"/>
@@ -12137,7 +12677,7 @@
       </w:rPr>
     </w:lvl>
   </w:abstractNum>
-  <w:abstractNum w:abstractNumId="18" w15:restartNumberingAfterBreak="0">
+  <w:abstractNum w:abstractNumId="18">
     <w:nsid w:val="452D071F"/>
     <w:multiLevelType w:val="hybridMultilevel"/>
     <w:tmpl w:val="E196B52A"/>
@@ -12250,7 +12790,7 @@
       </w:rPr>
     </w:lvl>
   </w:abstractNum>
-  <w:abstractNum w:abstractNumId="19" w15:restartNumberingAfterBreak="0">
+  <w:abstractNum w:abstractNumId="19">
     <w:nsid w:val="4C23222B"/>
     <w:multiLevelType w:val="hybridMultilevel"/>
     <w:tmpl w:val="FFFFFFFF"/>
@@ -12363,7 +12903,7 @@
       </w:rPr>
     </w:lvl>
   </w:abstractNum>
-  <w:abstractNum w:abstractNumId="20" w15:restartNumberingAfterBreak="0">
+  <w:abstractNum w:abstractNumId="20">
     <w:nsid w:val="4D4B77D5"/>
     <w:multiLevelType w:val="hybridMultilevel"/>
     <w:tmpl w:val="E0747030"/>
@@ -12476,7 +13016,7 @@
       </w:rPr>
     </w:lvl>
   </w:abstractNum>
-  <w:abstractNum w:abstractNumId="21" w15:restartNumberingAfterBreak="0">
+  <w:abstractNum w:abstractNumId="21">
     <w:nsid w:val="511A25CF"/>
     <w:multiLevelType w:val="hybridMultilevel"/>
     <w:tmpl w:val="79286A12"/>
@@ -12589,7 +13129,7 @@
       </w:rPr>
     </w:lvl>
   </w:abstractNum>
-  <w:abstractNum w:abstractNumId="22" w15:restartNumberingAfterBreak="0">
+  <w:abstractNum w:abstractNumId="22">
     <w:nsid w:val="51591A20"/>
     <w:multiLevelType w:val="hybridMultilevel"/>
     <w:tmpl w:val="FFFFFFFF"/>
@@ -12702,7 +13242,7 @@
       </w:rPr>
     </w:lvl>
   </w:abstractNum>
-  <w:abstractNum w:abstractNumId="23" w15:restartNumberingAfterBreak="0">
+  <w:abstractNum w:abstractNumId="23">
     <w:nsid w:val="5DB70961"/>
     <w:multiLevelType w:val="hybridMultilevel"/>
     <w:tmpl w:val="FFFFFFFF"/>
@@ -12815,7 +13355,7 @@
       </w:rPr>
     </w:lvl>
   </w:abstractNum>
-  <w:abstractNum w:abstractNumId="24" w15:restartNumberingAfterBreak="0">
+  <w:abstractNum w:abstractNumId="24">
     <w:nsid w:val="60BA1250"/>
     <w:multiLevelType w:val="hybridMultilevel"/>
     <w:tmpl w:val="8442407E"/>
@@ -12928,7 +13468,7 @@
       </w:rPr>
     </w:lvl>
   </w:abstractNum>
-  <w:abstractNum w:abstractNumId="25" w15:restartNumberingAfterBreak="0">
+  <w:abstractNum w:abstractNumId="25">
     <w:nsid w:val="61BA78AC"/>
     <w:multiLevelType w:val="hybridMultilevel"/>
     <w:tmpl w:val="6D3615EA"/>
@@ -13041,7 +13581,7 @@
       </w:rPr>
     </w:lvl>
   </w:abstractNum>
-  <w:abstractNum w:abstractNumId="26" w15:restartNumberingAfterBreak="0">
+  <w:abstractNum w:abstractNumId="26">
     <w:nsid w:val="6530238B"/>
     <w:multiLevelType w:val="hybridMultilevel"/>
     <w:tmpl w:val="792C044A"/>
@@ -13127,7 +13667,7 @@
       </w:pPr>
     </w:lvl>
   </w:abstractNum>
-  <w:abstractNum w:abstractNumId="27" w15:restartNumberingAfterBreak="0">
+  <w:abstractNum w:abstractNumId="27">
     <w:nsid w:val="68210BFF"/>
     <w:multiLevelType w:val="hybridMultilevel"/>
     <w:tmpl w:val="FFFFFFFF"/>
@@ -13240,7 +13780,7 @@
       </w:rPr>
     </w:lvl>
   </w:abstractNum>
-  <w:abstractNum w:abstractNumId="28" w15:restartNumberingAfterBreak="0">
+  <w:abstractNum w:abstractNumId="28">
     <w:nsid w:val="68333301"/>
     <w:multiLevelType w:val="hybridMultilevel"/>
     <w:tmpl w:val="FFFFFFFF"/>
@@ -13353,7 +13893,7 @@
       </w:rPr>
     </w:lvl>
   </w:abstractNum>
-  <w:abstractNum w:abstractNumId="29" w15:restartNumberingAfterBreak="0">
+  <w:abstractNum w:abstractNumId="29">
     <w:nsid w:val="6B531932"/>
     <w:multiLevelType w:val="hybridMultilevel"/>
     <w:tmpl w:val="FFFFFFFF"/>
@@ -13466,7 +14006,7 @@
       </w:rPr>
     </w:lvl>
   </w:abstractNum>
-  <w:abstractNum w:abstractNumId="30" w15:restartNumberingAfterBreak="0">
+  <w:abstractNum w:abstractNumId="30">
     <w:nsid w:val="76B6663E"/>
     <w:multiLevelType w:val="hybridMultilevel"/>
     <w:tmpl w:val="4B66FF78"/>
@@ -13579,7 +14119,7 @@
       </w:rPr>
     </w:lvl>
   </w:abstractNum>
-  <w:abstractNum w:abstractNumId="31" w15:restartNumberingAfterBreak="0">
+  <w:abstractNum w:abstractNumId="31">
     <w:nsid w:val="785A6253"/>
     <w:multiLevelType w:val="hybridMultilevel"/>
     <w:tmpl w:val="9B3A9E52"/>
@@ -13692,7 +14232,7 @@
       </w:rPr>
     </w:lvl>
   </w:abstractNum>
-  <w:abstractNum w:abstractNumId="32" w15:restartNumberingAfterBreak="0">
+  <w:abstractNum w:abstractNumId="32">
     <w:nsid w:val="7D4B74F9"/>
     <w:multiLevelType w:val="hybridMultilevel"/>
     <w:tmpl w:val="ADB6C54C"/>
@@ -13805,7 +14345,7 @@
       </w:rPr>
     </w:lvl>
   </w:abstractNum>
-  <w:abstractNum w:abstractNumId="33" w15:restartNumberingAfterBreak="0">
+  <w:abstractNum w:abstractNumId="33">
     <w:nsid w:val="7E4E4674"/>
     <w:multiLevelType w:val="hybridMultilevel"/>
     <w:tmpl w:val="42202F00"/>
@@ -13918,7 +14458,7 @@
       </w:rPr>
     </w:lvl>
   </w:abstractNum>
-  <w:abstractNum w:abstractNumId="34" w15:restartNumberingAfterBreak="0">
+  <w:abstractNum w:abstractNumId="34">
     <w:nsid w:val="7F28688A"/>
     <w:multiLevelType w:val="hybridMultilevel"/>
     <w:tmpl w:val="FFFFFFFF"/>
@@ -14141,7 +14681,7 @@
 </file>
 
 <file path=word/styles.xml><?xml version="1.0" encoding="utf-8"?>
-<w:styles xmlns:mc="http://schemas.openxmlformats.org/markup-compatibility/2006" xmlns:r="http://schemas.openxmlformats.org/officeDocument/2006/relationships" xmlns:w="http://schemas.openxmlformats.org/wordprocessingml/2006/main" xmlns:w14="http://schemas.microsoft.com/office/word/2010/wordml" xmlns:w15="http://schemas.microsoft.com/office/word/2012/wordml" xmlns:w16cid="http://schemas.microsoft.com/office/word/2016/wordml/cid" xmlns:w16se="http://schemas.microsoft.com/office/word/2015/wordml/symex" mc:Ignorable="w14 w15 w16se w16cid">
+<w:styles xmlns:mc="http://schemas.openxmlformats.org/markup-compatibility/2006" xmlns:r="http://schemas.openxmlformats.org/officeDocument/2006/relationships" xmlns:w="http://schemas.openxmlformats.org/wordprocessingml/2006/main" xmlns:w14="http://schemas.microsoft.com/office/word/2010/wordml" mc:Ignorable="w14">
   <w:docDefaults>
     <w:rPrDefault>
       <w:rPr>
@@ -14159,383 +14699,897 @@
       </w:pPr>
     </w:pPrDefault>
   </w:docDefaults>
-  <w:latentStyles w:defLockedState="0" w:defUIPriority="99" w:defSemiHidden="0" w:defUnhideWhenUsed="0" w:defQFormat="0" w:count="376">
-    <w:lsdException w:name="Normal" w:uiPriority="0" w:qFormat="1"/>
-    <w:lsdException w:name="heading 1" w:uiPriority="9" w:qFormat="1"/>
-    <w:lsdException w:name="heading 2" w:semiHidden="1" w:uiPriority="9" w:unhideWhenUsed="1" w:qFormat="1"/>
-    <w:lsdException w:name="heading 3" w:semiHidden="1" w:uiPriority="9" w:unhideWhenUsed="1" w:qFormat="1"/>
-    <w:lsdException w:name="heading 4" w:semiHidden="1" w:uiPriority="9" w:unhideWhenUsed="1" w:qFormat="1"/>
-    <w:lsdException w:name="heading 5" w:semiHidden="1" w:uiPriority="9" w:unhideWhenUsed="1" w:qFormat="1"/>
-    <w:lsdException w:name="heading 6" w:semiHidden="1" w:uiPriority="9" w:unhideWhenUsed="1" w:qFormat="1"/>
-    <w:lsdException w:name="heading 7" w:semiHidden="1" w:uiPriority="9" w:unhideWhenUsed="1" w:qFormat="1"/>
-    <w:lsdException w:name="heading 8" w:semiHidden="1" w:uiPriority="9" w:unhideWhenUsed="1" w:qFormat="1"/>
-    <w:lsdException w:name="heading 9" w:semiHidden="1" w:uiPriority="9" w:unhideWhenUsed="1" w:qFormat="1"/>
-    <w:lsdException w:name="index 1" w:semiHidden="1" w:unhideWhenUsed="1"/>
-    <w:lsdException w:name="index 2" w:semiHidden="1" w:unhideWhenUsed="1"/>
-    <w:lsdException w:name="index 3" w:semiHidden="1" w:unhideWhenUsed="1"/>
-    <w:lsdException w:name="index 4" w:semiHidden="1" w:unhideWhenUsed="1"/>
-    <w:lsdException w:name="index 5" w:semiHidden="1" w:unhideWhenUsed="1"/>
-    <w:lsdException w:name="index 6" w:semiHidden="1" w:unhideWhenUsed="1"/>
-    <w:lsdException w:name="index 7" w:semiHidden="1" w:unhideWhenUsed="1"/>
-    <w:lsdException w:name="index 8" w:semiHidden="1" w:unhideWhenUsed="1"/>
-    <w:lsdException w:name="index 9" w:semiHidden="1" w:unhideWhenUsed="1"/>
-    <w:lsdException w:name="toc 1" w:semiHidden="1" w:uiPriority="39" w:unhideWhenUsed="1"/>
-    <w:lsdException w:name="toc 2" w:semiHidden="1" w:uiPriority="39" w:unhideWhenUsed="1"/>
-    <w:lsdException w:name="toc 3" w:semiHidden="1" w:uiPriority="39" w:unhideWhenUsed="1"/>
-    <w:lsdException w:name="toc 4" w:semiHidden="1" w:uiPriority="39" w:unhideWhenUsed="1"/>
-    <w:lsdException w:name="toc 5" w:semiHidden="1" w:uiPriority="39" w:unhideWhenUsed="1"/>
-    <w:lsdException w:name="toc 6" w:semiHidden="1" w:uiPriority="39" w:unhideWhenUsed="1"/>
-    <w:lsdException w:name="toc 7" w:semiHidden="1" w:uiPriority="39" w:unhideWhenUsed="1"/>
-    <w:lsdException w:name="toc 8" w:semiHidden="1" w:uiPriority="39" w:unhideWhenUsed="1"/>
-    <w:lsdException w:name="toc 9" w:semiHidden="1" w:uiPriority="39" w:unhideWhenUsed="1"/>
-    <w:lsdException w:name="Normal Indent" w:semiHidden="1" w:unhideWhenUsed="1"/>
-    <w:lsdException w:name="footnote text" w:semiHidden="1" w:unhideWhenUsed="1"/>
-    <w:lsdException w:name="annotation text" w:semiHidden="1" w:unhideWhenUsed="1"/>
-    <w:lsdException w:name="header" w:semiHidden="1" w:unhideWhenUsed="1"/>
-    <w:lsdException w:name="footer" w:semiHidden="1" w:unhideWhenUsed="1"/>
-    <w:lsdException w:name="index heading" w:semiHidden="1" w:unhideWhenUsed="1"/>
-    <w:lsdException w:name="caption" w:semiHidden="1" w:uiPriority="35" w:unhideWhenUsed="1" w:qFormat="1"/>
-    <w:lsdException w:name="table of figures" w:semiHidden="1" w:unhideWhenUsed="1"/>
-    <w:lsdException w:name="envelope address" w:semiHidden="1" w:unhideWhenUsed="1"/>
-    <w:lsdException w:name="envelope return" w:semiHidden="1" w:unhideWhenUsed="1"/>
-    <w:lsdException w:name="footnote reference" w:semiHidden="1" w:unhideWhenUsed="1"/>
-    <w:lsdException w:name="annotation reference" w:semiHidden="1" w:unhideWhenUsed="1"/>
-    <w:lsdException w:name="line number" w:semiHidden="1" w:unhideWhenUsed="1"/>
-    <w:lsdException w:name="page number" w:semiHidden="1" w:unhideWhenUsed="1"/>
-    <w:lsdException w:name="endnote reference" w:semiHidden="1" w:unhideWhenUsed="1"/>
-    <w:lsdException w:name="endnote text" w:semiHidden="1" w:unhideWhenUsed="1"/>
-    <w:lsdException w:name="table of authorities" w:semiHidden="1" w:unhideWhenUsed="1"/>
-    <w:lsdException w:name="macro" w:semiHidden="1" w:unhideWhenUsed="1"/>
-    <w:lsdException w:name="toa heading" w:semiHidden="1" w:unhideWhenUsed="1"/>
-    <w:lsdException w:name="List" w:semiHidden="1" w:unhideWhenUsed="1"/>
-    <w:lsdException w:name="List Bullet" w:semiHidden="1" w:unhideWhenUsed="1"/>
-    <w:lsdException w:name="List Number" w:semiHidden="1" w:unhideWhenUsed="1"/>
-    <w:lsdException w:name="List 2" w:semiHidden="1" w:unhideWhenUsed="1"/>
-    <w:lsdException w:name="List 3" w:semiHidden="1" w:unhideWhenUsed="1"/>
-    <w:lsdException w:name="List 4" w:semiHidden="1" w:unhideWhenUsed="1"/>
-    <w:lsdException w:name="List 5" w:semiHidden="1" w:unhideWhenUsed="1"/>
-    <w:lsdException w:name="List Bullet 2" w:semiHidden="1" w:unhideWhenUsed="1"/>
-    <w:lsdException w:name="List Bullet 3" w:semiHidden="1" w:unhideWhenUsed="1"/>
-    <w:lsdException w:name="List Bullet 4" w:semiHidden="1" w:unhideWhenUsed="1"/>
-    <w:lsdException w:name="List Bullet 5" w:semiHidden="1" w:unhideWhenUsed="1"/>
-    <w:lsdException w:name="List Number 2" w:semiHidden="1" w:unhideWhenUsed="1"/>
-    <w:lsdException w:name="List Number 3" w:semiHidden="1" w:unhideWhenUsed="1"/>
-    <w:lsdException w:name="List Number 4" w:semiHidden="1" w:unhideWhenUsed="1"/>
-    <w:lsdException w:name="List Number 5" w:semiHidden="1" w:unhideWhenUsed="1"/>
-    <w:lsdException w:name="Title" w:uiPriority="10" w:qFormat="1"/>
-    <w:lsdException w:name="Closing" w:semiHidden="1" w:unhideWhenUsed="1"/>
-    <w:lsdException w:name="Signature" w:semiHidden="1" w:unhideWhenUsed="1"/>
-    <w:lsdException w:name="Default Paragraph Font" w:semiHidden="1" w:uiPriority="1" w:unhideWhenUsed="1"/>
-    <w:lsdException w:name="Body Text" w:semiHidden="1" w:uiPriority="1" w:unhideWhenUsed="1" w:qFormat="1"/>
-    <w:lsdException w:name="Body Text Indent" w:semiHidden="1" w:unhideWhenUsed="1"/>
-    <w:lsdException w:name="List Continue" w:semiHidden="1" w:unhideWhenUsed="1"/>
-    <w:lsdException w:name="List Continue 2" w:semiHidden="1" w:unhideWhenUsed="1"/>
-    <w:lsdException w:name="List Continue 3" w:semiHidden="1" w:unhideWhenUsed="1"/>
-    <w:lsdException w:name="List Continue 4" w:semiHidden="1" w:unhideWhenUsed="1"/>
-    <w:lsdException w:name="List Continue 5" w:semiHidden="1" w:unhideWhenUsed="1"/>
-    <w:lsdException w:name="Message Header" w:semiHidden="1" w:unhideWhenUsed="1"/>
-    <w:lsdException w:name="Subtitle" w:uiPriority="11" w:qFormat="1"/>
-    <w:lsdException w:name="Salutation" w:semiHidden="1" w:unhideWhenUsed="1"/>
-    <w:lsdException w:name="Date" w:semiHidden="1" w:unhideWhenUsed="1"/>
-    <w:lsdException w:name="Body Text First Indent" w:semiHidden="1" w:unhideWhenUsed="1"/>
-    <w:lsdException w:name="Body Text First Indent 2" w:semiHidden="1" w:unhideWhenUsed="1"/>
-    <w:lsdException w:name="Note Heading" w:semiHidden="1" w:unhideWhenUsed="1"/>
-    <w:lsdException w:name="Body Text 2" w:semiHidden="1" w:unhideWhenUsed="1"/>
-    <w:lsdException w:name="Body Text 3" w:semiHidden="1" w:unhideWhenUsed="1"/>
-    <w:lsdException w:name="Body Text Indent 2" w:semiHidden="1" w:unhideWhenUsed="1"/>
-    <w:lsdException w:name="Body Text Indent 3" w:semiHidden="1" w:unhideWhenUsed="1"/>
-    <w:lsdException w:name="Block Text" w:semiHidden="1" w:unhideWhenUsed="1"/>
-    <w:lsdException w:name="Hyperlink" w:semiHidden="1" w:unhideWhenUsed="1"/>
-    <w:lsdException w:name="FollowedHyperlink" w:semiHidden="1" w:unhideWhenUsed="1"/>
-    <w:lsdException w:name="Strong" w:uiPriority="22" w:qFormat="1"/>
-    <w:lsdException w:name="Emphasis" w:uiPriority="20" w:qFormat="1"/>
-    <w:lsdException w:name="Document Map" w:semiHidden="1" w:unhideWhenUsed="1"/>
-    <w:lsdException w:name="Plain Text" w:semiHidden="1" w:unhideWhenUsed="1"/>
-    <w:lsdException w:name="E-mail Signature" w:semiHidden="1" w:unhideWhenUsed="1"/>
-    <w:lsdException w:name="HTML Top of Form" w:semiHidden="1" w:unhideWhenUsed="1"/>
-    <w:lsdException w:name="HTML Bottom of Form" w:semiHidden="1" w:unhideWhenUsed="1"/>
-    <w:lsdException w:name="Normal (Web)" w:semiHidden="1" w:unhideWhenUsed="1"/>
-    <w:lsdException w:name="HTML Acronym" w:semiHidden="1" w:unhideWhenUsed="1"/>
-    <w:lsdException w:name="HTML Address" w:semiHidden="1" w:unhideWhenUsed="1"/>
-    <w:lsdException w:name="HTML Cite" w:semiHidden="1" w:unhideWhenUsed="1"/>
-    <w:lsdException w:name="HTML Code" w:semiHidden="1" w:unhideWhenUsed="1"/>
-    <w:lsdException w:name="HTML Definition" w:semiHidden="1" w:unhideWhenUsed="1"/>
-    <w:lsdException w:name="HTML Keyboard" w:semiHidden="1" w:unhideWhenUsed="1"/>
-    <w:lsdException w:name="HTML Preformatted" w:semiHidden="1" w:unhideWhenUsed="1"/>
-    <w:lsdException w:name="HTML Sample" w:semiHidden="1" w:unhideWhenUsed="1"/>
-    <w:lsdException w:name="HTML Typewriter" w:semiHidden="1" w:unhideWhenUsed="1"/>
-    <w:lsdException w:name="HTML Variable" w:semiHidden="1" w:unhideWhenUsed="1"/>
-    <w:lsdException w:name="Normal Table" w:semiHidden="1" w:unhideWhenUsed="1"/>
-    <w:lsdException w:name="annotation subject" w:semiHidden="1" w:unhideWhenUsed="1"/>
-    <w:lsdException w:name="No List" w:semiHidden="1" w:unhideWhenUsed="1"/>
-    <w:lsdException w:name="Outline List 1" w:semiHidden="1" w:unhideWhenUsed="1"/>
-    <w:lsdException w:name="Outline List 2" w:semiHidden="1" w:unhideWhenUsed="1"/>
-    <w:lsdException w:name="Outline List 3" w:semiHidden="1" w:unhideWhenUsed="1"/>
-    <w:lsdException w:name="Table Simple 1" w:semiHidden="1" w:unhideWhenUsed="1"/>
-    <w:lsdException w:name="Table Simple 2" w:semiHidden="1" w:unhideWhenUsed="1"/>
-    <w:lsdException w:name="Table Simple 3" w:semiHidden="1" w:unhideWhenUsed="1"/>
-    <w:lsdException w:name="Table Classic 1" w:semiHidden="1" w:unhideWhenUsed="1"/>
-    <w:lsdException w:name="Table Classic 2" w:semiHidden="1" w:unhideWhenUsed="1"/>
-    <w:lsdException w:name="Table Classic 3" w:semiHidden="1" w:unhideWhenUsed="1"/>
-    <w:lsdException w:name="Table Classic 4" w:semiHidden="1" w:unhideWhenUsed="1"/>
-    <w:lsdException w:name="Table Colorful 1" w:semiHidden="1" w:unhideWhenUsed="1"/>
-    <w:lsdException w:name="Table Colorful 2" w:semiHidden="1" w:unhideWhenUsed="1"/>
-    <w:lsdException w:name="Table Colorful 3" w:semiHidden="1" w:unhideWhenUsed="1"/>
-    <w:lsdException w:name="Table Columns 1" w:semiHidden="1" w:unhideWhenUsed="1"/>
-    <w:lsdException w:name="Table Columns 2" w:semiHidden="1" w:unhideWhenUsed="1"/>
-    <w:lsdException w:name="Table Columns 3" w:semiHidden="1" w:unhideWhenUsed="1"/>
-    <w:lsdException w:name="Table Columns 4" w:semiHidden="1" w:unhideWhenUsed="1"/>
-    <w:lsdException w:name="Table Columns 5" w:semiHidden="1" w:unhideWhenUsed="1"/>
-    <w:lsdException w:name="Table Grid 1" w:semiHidden="1" w:unhideWhenUsed="1"/>
-    <w:lsdException w:name="Table Grid 2" w:semiHidden="1" w:unhideWhenUsed="1"/>
-    <w:lsdException w:name="Table Grid 3" w:semiHidden="1" w:unhideWhenUsed="1"/>
-    <w:lsdException w:name="Table Grid 4" w:semiHidden="1" w:unhideWhenUsed="1"/>
-    <w:lsdException w:name="Table Grid 5" w:semiHidden="1" w:unhideWhenUsed="1"/>
-    <w:lsdException w:name="Table Grid 6" w:semiHidden="1" w:unhideWhenUsed="1"/>
-    <w:lsdException w:name="Table Grid 7" w:semiHidden="1" w:unhideWhenUsed="1"/>
-    <w:lsdException w:name="Table Grid 8" w:semiHidden="1" w:unhideWhenUsed="1"/>
-    <w:lsdException w:name="Table List 1" w:semiHidden="1" w:unhideWhenUsed="1"/>
-    <w:lsdException w:name="Table List 2" w:semiHidden="1" w:unhideWhenUsed="1"/>
-    <w:lsdException w:name="Table List 3" w:semiHidden="1" w:unhideWhenUsed="1"/>
-    <w:lsdException w:name="Table List 4" w:semiHidden="1" w:unhideWhenUsed="1"/>
-    <w:lsdException w:name="Table List 5" w:semiHidden="1" w:unhideWhenUsed="1"/>
-    <w:lsdException w:name="Table List 6" w:semiHidden="1" w:unhideWhenUsed="1"/>
-    <w:lsdException w:name="Table List 7" w:semiHidden="1" w:unhideWhenUsed="1"/>
-    <w:lsdException w:name="Table List 8" w:semiHidden="1" w:unhideWhenUsed="1"/>
-    <w:lsdException w:name="Table 3D effects 1" w:semiHidden="1" w:unhideWhenUsed="1"/>
-    <w:lsdException w:name="Table 3D effects 2" w:semiHidden="1" w:unhideWhenUsed="1"/>
-    <w:lsdException w:name="Table 3D effects 3" w:semiHidden="1" w:unhideWhenUsed="1"/>
-    <w:lsdException w:name="Table Contemporary" w:semiHidden="1" w:unhideWhenUsed="1"/>
-    <w:lsdException w:name="Table Elegant" w:semiHidden="1" w:unhideWhenUsed="1"/>
-    <w:lsdException w:name="Table Professional" w:semiHidden="1" w:unhideWhenUsed="1"/>
-    <w:lsdException w:name="Table Subtle 1" w:semiHidden="1" w:unhideWhenUsed="1"/>
-    <w:lsdException w:name="Table Subtle 2" w:semiHidden="1" w:unhideWhenUsed="1"/>
-    <w:lsdException w:name="Table Web 1" w:semiHidden="1" w:unhideWhenUsed="1"/>
-    <w:lsdException w:name="Table Web 2" w:semiHidden="1" w:unhideWhenUsed="1"/>
-    <w:lsdException w:name="Table Web 3" w:semiHidden="1" w:unhideWhenUsed="1"/>
-    <w:lsdException w:name="Balloon Text" w:semiHidden="1" w:unhideWhenUsed="1"/>
-    <w:lsdException w:name="Table Grid" w:uiPriority="39"/>
-    <w:lsdException w:name="Table Theme" w:semiHidden="1" w:unhideWhenUsed="1"/>
-    <w:lsdException w:name="Placeholder Text" w:semiHidden="1"/>
-    <w:lsdException w:name="No Spacing" w:uiPriority="1" w:qFormat="1"/>
-    <w:lsdException w:name="Light Shading" w:uiPriority="60"/>
-    <w:lsdException w:name="Light List" w:uiPriority="61"/>
-    <w:lsdException w:name="Light Grid" w:uiPriority="62"/>
-    <w:lsdException w:name="Medium Shading 1" w:uiPriority="63"/>
-    <w:lsdException w:name="Medium Shading 2" w:uiPriority="64"/>
-    <w:lsdException w:name="Medium List 1" w:uiPriority="65"/>
-    <w:lsdException w:name="Medium List 2" w:uiPriority="66"/>
-    <w:lsdException w:name="Medium Grid 1" w:uiPriority="67"/>
-    <w:lsdException w:name="Medium Grid 2" w:uiPriority="68"/>
-    <w:lsdException w:name="Medium Grid 3" w:uiPriority="69"/>
-    <w:lsdException w:name="Dark List" w:uiPriority="70"/>
-    <w:lsdException w:name="Colorful Shading" w:uiPriority="71"/>
-    <w:lsdException w:name="Colorful List" w:uiPriority="72"/>
-    <w:lsdException w:name="Colorful Grid" w:uiPriority="73"/>
-    <w:lsdException w:name="Light Shading Accent 1" w:uiPriority="60"/>
-    <w:lsdException w:name="Light List Accent 1" w:uiPriority="61"/>
-    <w:lsdException w:name="Light Grid Accent 1" w:uiPriority="62"/>
-    <w:lsdException w:name="Medium Shading 1 Accent 1" w:uiPriority="63"/>
-    <w:lsdException w:name="Medium Shading 2 Accent 1" w:uiPriority="64"/>
-    <w:lsdException w:name="Medium List 1 Accent 1" w:uiPriority="65"/>
-    <w:lsdException w:name="Revision" w:semiHidden="1"/>
-    <w:lsdException w:name="List Paragraph" w:uiPriority="34" w:qFormat="1"/>
-    <w:lsdException w:name="Quote" w:uiPriority="29" w:qFormat="1"/>
-    <w:lsdException w:name="Intense Quote" w:uiPriority="30" w:qFormat="1"/>
-    <w:lsdException w:name="Medium List 2 Accent 1" w:uiPriority="66"/>
-    <w:lsdException w:name="Medium Grid 1 Accent 1" w:uiPriority="67"/>
-    <w:lsdException w:name="Medium Grid 2 Accent 1" w:uiPriority="68"/>
-    <w:lsdException w:name="Medium Grid 3 Accent 1" w:uiPriority="69"/>
-    <w:lsdException w:name="Dark List Accent 1" w:uiPriority="70"/>
-    <w:lsdException w:name="Colorful Shading Accent 1" w:uiPriority="71"/>
-    <w:lsdException w:name="Colorful List Accent 1" w:uiPriority="72"/>
-    <w:lsdException w:name="Colorful Grid Accent 1" w:uiPriority="73"/>
-    <w:lsdException w:name="Light Shading Accent 2" w:uiPriority="60"/>
-    <w:lsdException w:name="Light List Accent 2" w:uiPriority="61"/>
-    <w:lsdException w:name="Light Grid Accent 2" w:uiPriority="62"/>
-    <w:lsdException w:name="Medium Shading 1 Accent 2" w:uiPriority="63"/>
-    <w:lsdException w:name="Medium Shading 2 Accent 2" w:uiPriority="64"/>
-    <w:lsdException w:name="Medium List 1 Accent 2" w:uiPriority="65"/>
-    <w:lsdException w:name="Medium List 2 Accent 2" w:uiPriority="66"/>
-    <w:lsdException w:name="Medium Grid 1 Accent 2" w:uiPriority="67"/>
-    <w:lsdException w:name="Medium Grid 2 Accent 2" w:uiPriority="68"/>
-    <w:lsdException w:name="Medium Grid 3 Accent 2" w:uiPriority="69"/>
-    <w:lsdException w:name="Dark List Accent 2" w:uiPriority="70"/>
-    <w:lsdException w:name="Colorful Shading Accent 2" w:uiPriority="71"/>
-    <w:lsdException w:name="Colorful List Accent 2" w:uiPriority="72"/>
-    <w:lsdException w:name="Colorful Grid Accent 2" w:uiPriority="73"/>
-    <w:lsdException w:name="Light Shading Accent 3" w:uiPriority="60"/>
-    <w:lsdException w:name="Light List Accent 3" w:uiPriority="61"/>
-    <w:lsdException w:name="Light Grid Accent 3" w:uiPriority="62"/>
-    <w:lsdException w:name="Medium Shading 1 Accent 3" w:uiPriority="63"/>
-    <w:lsdException w:name="Medium Shading 2 Accent 3" w:uiPriority="64"/>
-    <w:lsdException w:name="Medium List 1 Accent 3" w:uiPriority="65"/>
-    <w:lsdException w:name="Medium List 2 Accent 3" w:uiPriority="66"/>
-    <w:lsdException w:name="Medium Grid 1 Accent 3" w:uiPriority="67"/>
-    <w:lsdException w:name="Medium Grid 2 Accent 3" w:uiPriority="68"/>
-    <w:lsdException w:name="Medium Grid 3 Accent 3" w:uiPriority="69"/>
-    <w:lsdException w:name="Dark List Accent 3" w:uiPriority="70"/>
-    <w:lsdException w:name="Colorful Shading Accent 3" w:uiPriority="71"/>
-    <w:lsdException w:name="Colorful List Accent 3" w:uiPriority="72"/>
-    <w:lsdException w:name="Colorful Grid Accent 3" w:uiPriority="73"/>
-    <w:lsdException w:name="Light Shading Accent 4" w:uiPriority="60"/>
-    <w:lsdException w:name="Light List Accent 4" w:uiPriority="61"/>
-    <w:lsdException w:name="Light Grid Accent 4" w:uiPriority="62"/>
-    <w:lsdException w:name="Medium Shading 1 Accent 4" w:uiPriority="63"/>
-    <w:lsdException w:name="Medium Shading 2 Accent 4" w:uiPriority="64"/>
-    <w:lsdException w:name="Medium List 1 Accent 4" w:uiPriority="65"/>
-    <w:lsdException w:name="Medium List 2 Accent 4" w:uiPriority="66"/>
-    <w:lsdException w:name="Medium Grid 1 Accent 4" w:uiPriority="67"/>
-    <w:lsdException w:name="Medium Grid 2 Accent 4" w:uiPriority="68"/>
-    <w:lsdException w:name="Medium Grid 3 Accent 4" w:uiPriority="69"/>
-    <w:lsdException w:name="Dark List Accent 4" w:uiPriority="70"/>
-    <w:lsdException w:name="Colorful Shading Accent 4" w:uiPriority="71"/>
-    <w:lsdException w:name="Colorful List Accent 4" w:uiPriority="72"/>
-    <w:lsdException w:name="Colorful Grid Accent 4" w:uiPriority="73"/>
-    <w:lsdException w:name="Light Shading Accent 5" w:uiPriority="60"/>
-    <w:lsdException w:name="Light List Accent 5" w:uiPriority="61"/>
-    <w:lsdException w:name="Light Grid Accent 5" w:uiPriority="62"/>
-    <w:lsdException w:name="Medium Shading 1 Accent 5" w:uiPriority="63"/>
-    <w:lsdException w:name="Medium Shading 2 Accent 5" w:uiPriority="64"/>
-    <w:lsdException w:name="Medium List 1 Accent 5" w:uiPriority="65"/>
-    <w:lsdException w:name="Medium List 2 Accent 5" w:uiPriority="66"/>
-    <w:lsdException w:name="Medium Grid 1 Accent 5" w:uiPriority="67"/>
-    <w:lsdException w:name="Medium Grid 2 Accent 5" w:uiPriority="68"/>
-    <w:lsdException w:name="Medium Grid 3 Accent 5" w:uiPriority="69"/>
-    <w:lsdException w:name="Dark List Accent 5" w:uiPriority="70"/>
-    <w:lsdException w:name="Colorful Shading Accent 5" w:uiPriority="71"/>
-    <w:lsdException w:name="Colorful List Accent 5" w:uiPriority="72"/>
-    <w:lsdException w:name="Colorful Grid Accent 5" w:uiPriority="73"/>
-    <w:lsdException w:name="Light Shading Accent 6" w:uiPriority="60"/>
-    <w:lsdException w:name="Light List Accent 6" w:uiPriority="61"/>
-    <w:lsdException w:name="Light Grid Accent 6" w:uiPriority="62"/>
-    <w:lsdException w:name="Medium Shading 1 Accent 6" w:uiPriority="63"/>
-    <w:lsdException w:name="Medium Shading 2 Accent 6" w:uiPriority="64"/>
-    <w:lsdException w:name="Medium List 1 Accent 6" w:uiPriority="65"/>
-    <w:lsdException w:name="Medium List 2 Accent 6" w:uiPriority="66"/>
-    <w:lsdException w:name="Medium Grid 1 Accent 6" w:uiPriority="67"/>
-    <w:lsdException w:name="Medium Grid 2 Accent 6" w:uiPriority="68"/>
-    <w:lsdException w:name="Medium Grid 3 Accent 6" w:uiPriority="69"/>
-    <w:lsdException w:name="Dark List Accent 6" w:uiPriority="70"/>
-    <w:lsdException w:name="Colorful Shading Accent 6" w:uiPriority="71"/>
-    <w:lsdException w:name="Colorful List Accent 6" w:uiPriority="72"/>
-    <w:lsdException w:name="Colorful Grid Accent 6" w:uiPriority="73"/>
-    <w:lsdException w:name="Subtle Emphasis" w:uiPriority="19" w:qFormat="1"/>
-    <w:lsdException w:name="Intense Emphasis" w:uiPriority="21" w:qFormat="1"/>
-    <w:lsdException w:name="Subtle Reference" w:uiPriority="31" w:qFormat="1"/>
-    <w:lsdException w:name="Intense Reference" w:uiPriority="32" w:qFormat="1"/>
-    <w:lsdException w:name="Book Title" w:uiPriority="33" w:qFormat="1"/>
-    <w:lsdException w:name="Bibliography" w:semiHidden="1" w:uiPriority="37" w:unhideWhenUsed="1"/>
-    <w:lsdException w:name="TOC Heading" w:semiHidden="1" w:uiPriority="39" w:unhideWhenUsed="1" w:qFormat="1"/>
-    <w:lsdException w:name="Plain Table 1" w:uiPriority="41"/>
-    <w:lsdException w:name="Plain Table 2" w:uiPriority="42"/>
-    <w:lsdException w:name="Plain Table 3" w:uiPriority="43"/>
-    <w:lsdException w:name="Plain Table 4" w:uiPriority="44"/>
-    <w:lsdException w:name="Plain Table 5" w:uiPriority="45"/>
-    <w:lsdException w:name="Grid Table Light" w:uiPriority="40"/>
-    <w:lsdException w:name="Grid Table 1 Light" w:uiPriority="46"/>
-    <w:lsdException w:name="Grid Table 2" w:uiPriority="47"/>
-    <w:lsdException w:name="Grid Table 3" w:uiPriority="48"/>
-    <w:lsdException w:name="Grid Table 4" w:uiPriority="49"/>
-    <w:lsdException w:name="Grid Table 5 Dark" w:uiPriority="50"/>
-    <w:lsdException w:name="Grid Table 6 Colorful" w:uiPriority="51"/>
-    <w:lsdException w:name="Grid Table 7 Colorful" w:uiPriority="52"/>
-    <w:lsdException w:name="Grid Table 1 Light Accent 1" w:uiPriority="46"/>
-    <w:lsdException w:name="Grid Table 2 Accent 1" w:uiPriority="47"/>
-    <w:lsdException w:name="Grid Table 3 Accent 1" w:uiPriority="48"/>
-    <w:lsdException w:name="Grid Table 4 Accent 1" w:uiPriority="49"/>
-    <w:lsdException w:name="Grid Table 5 Dark Accent 1" w:uiPriority="50"/>
-    <w:lsdException w:name="Grid Table 6 Colorful Accent 1" w:uiPriority="51"/>
-    <w:lsdException w:name="Grid Table 7 Colorful Accent 1" w:uiPriority="52"/>
-    <w:lsdException w:name="Grid Table 1 Light Accent 2" w:uiPriority="46"/>
-    <w:lsdException w:name="Grid Table 2 Accent 2" w:uiPriority="47"/>
-    <w:lsdException w:name="Grid Table 3 Accent 2" w:uiPriority="48"/>
-    <w:lsdException w:name="Grid Table 4 Accent 2" w:uiPriority="49"/>
-    <w:lsdException w:name="Grid Table 5 Dark Accent 2" w:uiPriority="50"/>
-    <w:lsdException w:name="Grid Table 6 Colorful Accent 2" w:uiPriority="51"/>
-    <w:lsdException w:name="Grid Table 7 Colorful Accent 2" w:uiPriority="52"/>
-    <w:lsdException w:name="Grid Table 1 Light Accent 3" w:uiPriority="46"/>
-    <w:lsdException w:name="Grid Table 2 Accent 3" w:uiPriority="47"/>
-    <w:lsdException w:name="Grid Table 3 Accent 3" w:uiPriority="48"/>
-    <w:lsdException w:name="Grid Table 4 Accent 3" w:uiPriority="49"/>
-    <w:lsdException w:name="Grid Table 5 Dark Accent 3" w:uiPriority="50"/>
-    <w:lsdException w:name="Grid Table 6 Colorful Accent 3" w:uiPriority="51"/>
-    <w:lsdException w:name="Grid Table 7 Colorful Accent 3" w:uiPriority="52"/>
-    <w:lsdException w:name="Grid Table 1 Light Accent 4" w:uiPriority="46"/>
-    <w:lsdException w:name="Grid Table 2 Accent 4" w:uiPriority="47"/>
-    <w:lsdException w:name="Grid Table 3 Accent 4" w:uiPriority="48"/>
-    <w:lsdException w:name="Grid Table 4 Accent 4" w:uiPriority="49"/>
-    <w:lsdException w:name="Grid Table 5 Dark Accent 4" w:uiPriority="50"/>
-    <w:lsdException w:name="Grid Table 6 Colorful Accent 4" w:uiPriority="51"/>
-    <w:lsdException w:name="Grid Table 7 Colorful Accent 4" w:uiPriority="52"/>
-    <w:lsdException w:name="Grid Table 1 Light Accent 5" w:uiPriority="46"/>
-    <w:lsdException w:name="Grid Table 2 Accent 5" w:uiPriority="47"/>
-    <w:lsdException w:name="Grid Table 3 Accent 5" w:uiPriority="48"/>
-    <w:lsdException w:name="Grid Table 4 Accent 5" w:uiPriority="49"/>
-    <w:lsdException w:name="Grid Table 5 Dark Accent 5" w:uiPriority="50"/>
-    <w:lsdException w:name="Grid Table 6 Colorful Accent 5" w:uiPriority="51"/>
-    <w:lsdException w:name="Grid Table 7 Colorful Accent 5" w:uiPriority="52"/>
-    <w:lsdException w:name="Grid Table 1 Light Accent 6" w:uiPriority="46"/>
-    <w:lsdException w:name="Grid Table 2 Accent 6" w:uiPriority="47"/>
-    <w:lsdException w:name="Grid Table 3 Accent 6" w:uiPriority="48"/>
-    <w:lsdException w:name="Grid Table 4 Accent 6" w:uiPriority="49"/>
-    <w:lsdException w:name="Grid Table 5 Dark Accent 6" w:uiPriority="50"/>
-    <w:lsdException w:name="Grid Table 6 Colorful Accent 6" w:uiPriority="51"/>
-    <w:lsdException w:name="Grid Table 7 Colorful Accent 6" w:uiPriority="52"/>
-    <w:lsdException w:name="List Table 1 Light" w:uiPriority="46"/>
-    <w:lsdException w:name="List Table 2" w:uiPriority="47"/>
-    <w:lsdException w:name="List Table 3" w:uiPriority="48"/>
-    <w:lsdException w:name="List Table 4" w:uiPriority="49"/>
-    <w:lsdException w:name="List Table 5 Dark" w:uiPriority="50"/>
-    <w:lsdException w:name="List Table 6 Colorful" w:uiPriority="51"/>
-    <w:lsdException w:name="List Table 7 Colorful" w:uiPriority="52"/>
-    <w:lsdException w:name="List Table 1 Light Accent 1" w:uiPriority="46"/>
-    <w:lsdException w:name="List Table 2 Accent 1" w:uiPriority="47"/>
-    <w:lsdException w:name="List Table 3 Accent 1" w:uiPriority="48"/>
-    <w:lsdException w:name="List Table 4 Accent 1" w:uiPriority="49"/>
-    <w:lsdException w:name="List Table 5 Dark Accent 1" w:uiPriority="50"/>
-    <w:lsdException w:name="List Table 6 Colorful Accent 1" w:uiPriority="51"/>
-    <w:lsdException w:name="List Table 7 Colorful Accent 1" w:uiPriority="52"/>
-    <w:lsdException w:name="List Table 1 Light Accent 2" w:uiPriority="46"/>
-    <w:lsdException w:name="List Table 2 Accent 2" w:uiPriority="47"/>
-    <w:lsdException w:name="List Table 3 Accent 2" w:uiPriority="48"/>
-    <w:lsdException w:name="List Table 4 Accent 2" w:uiPriority="49"/>
-    <w:lsdException w:name="List Table 5 Dark Accent 2" w:uiPriority="50"/>
-    <w:lsdException w:name="List Table 6 Colorful Accent 2" w:uiPriority="51"/>
-    <w:lsdException w:name="List Table 7 Colorful Accent 2" w:uiPriority="52"/>
-    <w:lsdException w:name="List Table 1 Light Accent 3" w:uiPriority="46"/>
-    <w:lsdException w:name="List Table 2 Accent 3" w:uiPriority="47"/>
-    <w:lsdException w:name="List Table 3 Accent 3" w:uiPriority="48"/>
-    <w:lsdException w:name="List Table 4 Accent 3" w:uiPriority="49"/>
-    <w:lsdException w:name="List Table 5 Dark Accent 3" w:uiPriority="50"/>
-    <w:lsdException w:name="List Table 6 Colorful Accent 3" w:uiPriority="51"/>
-    <w:lsdException w:name="List Table 7 Colorful Accent 3" w:uiPriority="52"/>
-    <w:lsdException w:name="List Table 1 Light Accent 4" w:uiPriority="46"/>
-    <w:lsdException w:name="List Table 2 Accent 4" w:uiPriority="47"/>
-    <w:lsdException w:name="List Table 3 Accent 4" w:uiPriority="48"/>
-    <w:lsdException w:name="List Table 4 Accent 4" w:uiPriority="49"/>
-    <w:lsdException w:name="List Table 5 Dark Accent 4" w:uiPriority="50"/>
-    <w:lsdException w:name="List Table 6 Colorful Accent 4" w:uiPriority="51"/>
-    <w:lsdException w:name="List Table 7 Colorful Accent 4" w:uiPriority="52"/>
-    <w:lsdException w:name="List Table 1 Light Accent 5" w:uiPriority="46"/>
-    <w:lsdException w:name="List Table 2 Accent 5" w:uiPriority="47"/>
-    <w:lsdException w:name="List Table 3 Accent 5" w:uiPriority="48"/>
-    <w:lsdException w:name="List Table 4 Accent 5" w:uiPriority="49"/>
-    <w:lsdException w:name="List Table 5 Dark Accent 5" w:uiPriority="50"/>
-    <w:lsdException w:name="List Table 6 Colorful Accent 5" w:uiPriority="51"/>
-    <w:lsdException w:name="List Table 7 Colorful Accent 5" w:uiPriority="52"/>
-    <w:lsdException w:name="List Table 1 Light Accent 6" w:uiPriority="46"/>
-    <w:lsdException w:name="List Table 2 Accent 6" w:uiPriority="47"/>
-    <w:lsdException w:name="List Table 3 Accent 6" w:uiPriority="48"/>
-    <w:lsdException w:name="List Table 4 Accent 6" w:uiPriority="49"/>
-    <w:lsdException w:name="List Table 5 Dark Accent 6" w:uiPriority="50"/>
-    <w:lsdException w:name="List Table 6 Colorful Accent 6" w:uiPriority="51"/>
-    <w:lsdException w:name="List Table 7 Colorful Accent 6" w:uiPriority="52"/>
-    <w:lsdException w:name="Mention" w:semiHidden="1" w:unhideWhenUsed="1"/>
-    <w:lsdException w:name="Smart Hyperlink" w:semiHidden="1" w:unhideWhenUsed="1"/>
-    <w:lsdException w:name="Hashtag" w:semiHidden="1" w:unhideWhenUsed="1"/>
-    <w:lsdException w:name="Unresolved Mention" w:semiHidden="1" w:unhideWhenUsed="1"/>
-    <w:lsdException w:name="Smart Link" w:semiHidden="1" w:unhideWhenUsed="1"/>
+  <w:latentStyles w:defLockedState="0" w:defUIPriority="99" w:defSemiHidden="1" w:defUnhideWhenUsed="1" w:defQFormat="0" w:count="267">
+    <w:lsdException w:name="Normal" w:semiHidden="0" w:uiPriority="0" w:unhideWhenUsed="0" w:qFormat="1"/>
+    <w:lsdException w:name="heading 1" w:semiHidden="0" w:uiPriority="9" w:unhideWhenUsed="0" w:qFormat="1"/>
+    <w:lsdException w:name="heading 2" w:uiPriority="9" w:qFormat="1"/>
+    <w:lsdException w:name="heading 3" w:uiPriority="9" w:qFormat="1"/>
+    <w:lsdException w:name="heading 4" w:uiPriority="9" w:qFormat="1"/>
+    <w:lsdException w:name="heading 5" w:uiPriority="9" w:qFormat="1"/>
+    <w:lsdException w:name="heading 6" w:uiPriority="9" w:qFormat="1"/>
+    <w:lsdException w:name="heading 7" w:uiPriority="9" w:qFormat="1"/>
+    <w:lsdException w:name="heading 8" w:uiPriority="9" w:qFormat="1"/>
+    <w:lsdException w:name="heading 9" w:uiPriority="9" w:qFormat="1"/>
+    <w:lsdException w:name="toc 1" w:uiPriority="39"/>
+    <w:lsdException w:name="toc 2" w:uiPriority="39"/>
+    <w:lsdException w:name="toc 3" w:uiPriority="39"/>
+    <w:lsdException w:name="toc 4" w:uiPriority="39"/>
+    <w:lsdException w:name="toc 5" w:uiPriority="39"/>
+    <w:lsdException w:name="toc 6" w:uiPriority="39"/>
+    <w:lsdException w:name="toc 7" w:uiPriority="39"/>
+    <w:lsdException w:name="toc 8" w:uiPriority="39"/>
+    <w:lsdException w:name="toc 9" w:uiPriority="39"/>
+    <w:lsdException w:name="caption" w:uiPriority="35" w:qFormat="1"/>
+    <w:lsdException w:name="Title" w:semiHidden="0" w:uiPriority="10" w:unhideWhenUsed="0" w:qFormat="1"/>
+    <w:lsdException w:name="Default Paragraph Font" w:uiPriority="1"/>
+    <w:lsdException w:name="Body Text" w:uiPriority="1" w:qFormat="1"/>
+    <w:lsdException w:name="Subtitle" w:semiHidden="0" w:uiPriority="11" w:unhideWhenUsed="0" w:qFormat="1"/>
+    <w:lsdException w:name="Strong" w:semiHidden="0" w:uiPriority="22" w:unhideWhenUsed="0" w:qFormat="1"/>
+    <w:lsdException w:name="Emphasis" w:semiHidden="0" w:uiPriority="20" w:unhideWhenUsed="0" w:qFormat="1"/>
+    <w:lsdException w:name="Table Grid" w:semiHidden="0" w:uiPriority="39" w:unhideWhenUsed="0"/>
+    <w:lsdException w:name="Placeholder Text" w:unhideWhenUsed="0"/>
+    <w:lsdException w:name="No Spacing" w:semiHidden="0" w:uiPriority="1" w:unhideWhenUsed="0" w:qFormat="1"/>
+    <w:lsdException w:name="Light Shading" w:semiHidden="0" w:uiPriority="60" w:unhideWhenUsed="0"/>
+    <w:lsdException w:name="Light List" w:semiHidden="0" w:uiPriority="61" w:unhideWhenUsed="0"/>
+    <w:lsdException w:name="Light Grid" w:semiHidden="0" w:uiPriority="62" w:unhideWhenUsed="0"/>
+    <w:lsdException w:name="Medium Shading 1" w:semiHidden="0" w:uiPriority="63" w:unhideWhenUsed="0"/>
+    <w:lsdException w:name="Medium Shading 2" w:semiHidden="0" w:uiPriority="64" w:unhideWhenUsed="0"/>
+    <w:lsdException w:name="Medium List 1" w:semiHidden="0" w:uiPriority="65" w:unhideWhenUsed="0"/>
+    <w:lsdException w:name="Medium List 2" w:semiHidden="0" w:uiPriority="66" w:unhideWhenUsed="0"/>
+    <w:lsdException w:name="Medium Grid 1" w:semiHidden="0" w:uiPriority="67" w:unhideWhenUsed="0"/>
+    <w:lsdException w:name="Medium Grid 2" w:semiHidden="0" w:uiPriority="68" w:unhideWhenUsed="0"/>
+    <w:lsdException w:name="Medium Grid 3" w:semiHidden="0" w:uiPriority="69" w:unhideWhenUsed="0"/>
+    <w:lsdException w:name="Dark List" w:semiHidden="0" w:uiPriority="70" w:unhideWhenUsed="0"/>
+    <w:lsdException w:name="Colorful Shading" w:semiHidden="0" w:uiPriority="71" w:unhideWhenUsed="0"/>
+    <w:lsdException w:name="Colorful List" w:semiHidden="0" w:uiPriority="72" w:unhideWhenUsed="0"/>
+    <w:lsdException w:name="Colorful Grid" w:semiHidden="0" w:uiPriority="73" w:unhideWhenUsed="0"/>
+    <w:lsdException w:name="Light Shading Accent 1" w:semiHidden="0" w:uiPriority="60" w:unhideWhenUsed="0"/>
+    <w:lsdException w:name="Light List Accent 1" w:semiHidden="0" w:uiPriority="61" w:unhideWhenUsed="0"/>
+    <w:lsdException w:name="Light Grid Accent 1" w:semiHidden="0" w:uiPriority="62" w:unhideWhenUsed="0"/>
+    <w:lsdException w:name="Medium Shading 1 Accent 1" w:semiHidden="0" w:uiPriority="63" w:unhideWhenUsed="0"/>
+    <w:lsdException w:name="Medium Shading 2 Accent 1" w:semiHidden="0" w:uiPriority="64" w:unhideWhenUsed="0"/>
+    <w:lsdException w:name="Medium List 1 Accent 1" w:semiHidden="0" w:uiPriority="65" w:unhideWhenUsed="0"/>
+    <w:lsdException w:name="Revision" w:unhideWhenUsed="0"/>
+    <w:lsdException w:name="List Paragraph" w:semiHidden="0" w:uiPriority="34" w:unhideWhenUsed="0" w:qFormat="1"/>
+    <w:lsdException w:name="Quote" w:semiHidden="0" w:uiPriority="29" w:unhideWhenUsed="0" w:qFormat="1"/>
+    <w:lsdException w:name="Intense Quote" w:semiHidden="0" w:uiPriority="30" w:unhideWhenUsed="0" w:qFormat="1"/>
+    <w:lsdException w:name="Medium List 2 Accent 1" w:semiHidden="0" w:uiPriority="66" w:unhideWhenUsed="0"/>
+    <w:lsdException w:name="Medium Grid 1 Accent 1" w:semiHidden="0" w:uiPriority="67" w:unhideWhenUsed="0"/>
+    <w:lsdException w:name="Medium Grid 2 Accent 1" w:semiHidden="0" w:uiPriority="68" w:unhideWhenUsed="0"/>
+    <w:lsdException w:name="Medium Grid 3 Accent 1" w:semiHidden="0" w:uiPriority="69" w:unhideWhenUsed="0"/>
+    <w:lsdException w:name="Dark List Accent 1" w:semiHidden="0" w:uiPriority="70" w:unhideWhenUsed="0"/>
+    <w:lsdException w:name="Colorful Shading Accent 1" w:semiHidden="0" w:uiPriority="71" w:unhideWhenUsed="0"/>
+    <w:lsdException w:name="Colorful List Accent 1" w:semiHidden="0" w:uiPriority="72" w:unhideWhenUsed="0"/>
+    <w:lsdException w:name="Colorful Grid Accent 1" w:semiHidden="0" w:uiPriority="73" w:unhideWhenUsed="0"/>
+    <w:lsdException w:name="Light Shading Accent 2" w:semiHidden="0" w:uiPriority="60" w:unhideWhenUsed="0"/>
+    <w:lsdException w:name="Light List Accent 2" w:semiHidden="0" w:uiPriority="61" w:unhideWhenUsed="0"/>
+    <w:lsdException w:name="Light Grid Accent 2" w:semiHidden="0" w:uiPriority="62" w:unhideWhenUsed="0"/>
+    <w:lsdException w:name="Medium Shading 1 Accent 2" w:semiHidden="0" w:uiPriority="63" w:unhideWhenUsed="0"/>
+    <w:lsdException w:name="Medium Shading 2 Accent 2" w:semiHidden="0" w:uiPriority="64" w:unhideWhenUsed="0"/>
+    <w:lsdException w:name="Medium List 1 Accent 2" w:semiHidden="0" w:uiPriority="65" w:unhideWhenUsed="0"/>
+    <w:lsdException w:name="Medium List 2 Accent 2" w:semiHidden="0" w:uiPriority="66" w:unhideWhenUsed="0"/>
+    <w:lsdException w:name="Medium Grid 1 Accent 2" w:semiHidden="0" w:uiPriority="67" w:unhideWhenUsed="0"/>
+    <w:lsdException w:name="Medium Grid 2 Accent 2" w:semiHidden="0" w:uiPriority="68" w:unhideWhenUsed="0"/>
+    <w:lsdException w:name="Medium Grid 3 Accent 2" w:semiHidden="0" w:uiPriority="69" w:unhideWhenUsed="0"/>
+    <w:lsdException w:name="Dark List Accent 2" w:semiHidden="0" w:uiPriority="70" w:unhideWhenUsed="0"/>
+    <w:lsdException w:name="Colorful Shading Accent 2" w:semiHidden="0" w:uiPriority="71" w:unhideWhenUsed="0"/>
+    <w:lsdException w:name="Colorful List Accent 2" w:semiHidden="0" w:uiPriority="72" w:unhideWhenUsed="0"/>
+    <w:lsdException w:name="Colorful Grid Accent 2" w:semiHidden="0" w:uiPriority="73" w:unhideWhenUsed="0"/>
+    <w:lsdException w:name="Light Shading Accent 3" w:semiHidden="0" w:uiPriority="60" w:unhideWhenUsed="0"/>
+    <w:lsdException w:name="Light List Accent 3" w:semiHidden="0" w:uiPriority="61" w:unhideWhenUsed="0"/>
+    <w:lsdException w:name="Light Grid Accent 3" w:semiHidden="0" w:uiPriority="62" w:unhideWhenUsed="0"/>
+    <w:lsdException w:name="Medium Shading 1 Accent 3" w:semiHidden="0" w:uiPriority="63" w:unhideWhenUsed="0"/>
+    <w:lsdException w:name="Medium Shading 2 Accent 3" w:semiHidden="0" w:uiPriority="64" w:unhideWhenUsed="0"/>
+    <w:lsdException w:name="Medium List 1 Accent 3" w:semiHidden="0" w:uiPriority="65" w:unhideWhenUsed="0"/>
+    <w:lsdException w:name="Medium List 2 Accent 3" w:semiHidden="0" w:uiPriority="66" w:unhideWhenUsed="0"/>
+    <w:lsdException w:name="Medium Grid 1 Accent 3" w:semiHidden="0" w:uiPriority="67" w:unhideWhenUsed="0"/>
+    <w:lsdException w:name="Medium Grid 2 Accent 3" w:semiHidden="0" w:uiPriority="68" w:unhideWhenUsed="0"/>
+    <w:lsdException w:name="Medium Grid 3 Accent 3" w:semiHidden="0" w:uiPriority="69" w:unhideWhenUsed="0"/>
+    <w:lsdException w:name="Dark List Accent 3" w:semiHidden="0" w:uiPriority="70" w:unhideWhenUsed="0"/>
+    <w:lsdException w:name="Colorful Shading Accent 3" w:semiHidden="0" w:uiPriority="71" w:unhideWhenUsed="0"/>
+    <w:lsdException w:name="Colorful List Accent 3" w:semiHidden="0" w:uiPriority="72" w:unhideWhenUsed="0"/>
+    <w:lsdException w:name="Colorful Grid Accent 3" w:semiHidden="0" w:uiPriority="73" w:unhideWhenUsed="0"/>
+    <w:lsdException w:name="Light Shading Accent 4" w:semiHidden="0" w:uiPriority="60" w:unhideWhenUsed="0"/>
+    <w:lsdException w:name="Light List Accent 4" w:semiHidden="0" w:uiPriority="61" w:unhideWhenUsed="0"/>
+    <w:lsdException w:name="Light Grid Accent 4" w:semiHidden="0" w:uiPriority="62" w:unhideWhenUsed="0"/>
+    <w:lsdException w:name="Medium Shading 1 Accent 4" w:semiHidden="0" w:uiPriority="63" w:unhideWhenUsed="0"/>
+    <w:lsdException w:name="Medium Shading 2 Accent 4" w:semiHidden="0" w:uiPriority="64" w:unhideWhenUsed="0"/>
+    <w:lsdException w:name="Medium List 1 Accent 4" w:semiHidden="0" w:uiPriority="65" w:unhideWhenUsed="0"/>
+    <w:lsdException w:name="Medium List 2 Accent 4" w:semiHidden="0" w:uiPriority="66" w:unhideWhenUsed="0"/>
+    <w:lsdException w:name="Medium Grid 1 Accent 4" w:semiHidden="0" w:uiPriority="67" w:unhideWhenUsed="0"/>
+    <w:lsdException w:name="Medium Grid 2 Accent 4" w:semiHidden="0" w:uiPriority="68" w:unhideWhenUsed="0"/>
+    <w:lsdException w:name="Medium Grid 3 Accent 4" w:semiHidden="0" w:uiPriority="69" w:unhideWhenUsed="0"/>
+    <w:lsdException w:name="Dark List Accent 4" w:semiHidden="0" w:uiPriority="70" w:unhideWhenUsed="0"/>
+    <w:lsdException w:name="Colorful Shading Accent 4" w:semiHidden="0" w:uiPriority="71" w:unhideWhenUsed="0"/>
+    <w:lsdException w:name="Colorful List Accent 4" w:semiHidden="0" w:uiPriority="72" w:unhideWhenUsed="0"/>
+    <w:lsdException w:name="Colorful Grid Accent 4" w:semiHidden="0" w:uiPriority="73" w:unhideWhenUsed="0"/>
+    <w:lsdException w:name="Light Shading Accent 5" w:semiHidden="0" w:uiPriority="60" w:unhideWhenUsed="0"/>
+    <w:lsdException w:name="Light List Accent 5" w:semiHidden="0" w:uiPriority="61" w:unhideWhenUsed="0"/>
+    <w:lsdException w:name="Light Grid Accent 5" w:semiHidden="0" w:uiPriority="62" w:unhideWhenUsed="0"/>
+    <w:lsdException w:name="Medium Shading 1 Accent 5" w:semiHidden="0" w:uiPriority="63" w:unhideWhenUsed="0"/>
+    <w:lsdException w:name="Medium Shading 2 Accent 5" w:semiHidden="0" w:uiPriority="64" w:unhideWhenUsed="0"/>
+    <w:lsdException w:name="Medium List 1 Accent 5" w:semiHidden="0" w:uiPriority="65" w:unhideWhenUsed="0"/>
+    <w:lsdException w:name="Medium List 2 Accent 5" w:semiHidden="0" w:uiPriority="66" w:unhideWhenUsed="0"/>
+    <w:lsdException w:name="Medium Grid 1 Accent 5" w:semiHidden="0" w:uiPriority="67" w:unhideWhenUsed="0"/>
+    <w:lsdException w:name="Medium Grid 2 Accent 5" w:semiHidden="0" w:uiPriority="68" w:unhideWhenUsed="0"/>
+    <w:lsdException w:name="Medium Grid 3 Accent 5" w:semiHidden="0" w:uiPriority="69" w:unhideWhenUsed="0"/>
+    <w:lsdException w:name="Dark List Accent 5" w:semiHidden="0" w:uiPriority="70" w:unhideWhenUsed="0"/>
+    <w:lsdException w:name="Colorful Shading Accent 5" w:semiHidden="0" w:uiPriority="71" w:unhideWhenUsed="0"/>
+    <w:lsdException w:name="Colorful List Accent 5" w:semiHidden="0" w:uiPriority="72" w:unhideWhenUsed="0"/>
+    <w:lsdException w:name="Colorful Grid Accent 5" w:semiHidden="0" w:uiPriority="73" w:unhideWhenUsed="0"/>
+    <w:lsdException w:name="Light Shading Accent 6" w:semiHidden="0" w:uiPriority="60" w:unhideWhenUsed="0"/>
+    <w:lsdException w:name="Light List Accent 6" w:semiHidden="0" w:uiPriority="61" w:unhideWhenUsed="0"/>
+    <w:lsdException w:name="Light Grid Accent 6" w:semiHidden="0" w:uiPriority="62" w:unhideWhenUsed="0"/>
+    <w:lsdException w:name="Medium Shading 1 Accent 6" w:semiHidden="0" w:uiPriority="63" w:unhideWhenUsed="0"/>
+    <w:lsdException w:name="Medium Shading 2 Accent 6" w:semiHidden="0" w:uiPriority="64" w:unhideWhenUsed="0"/>
+    <w:lsdException w:name="Medium List 1 Accent 6" w:semiHidden="0" w:uiPriority="65" w:unhideWhenUsed="0"/>
+    <w:lsdException w:name="Medium List 2 Accent 6" w:semiHidden="0" w:uiPriority="66" w:unhideWhenUsed="0"/>
+    <w:lsdException w:name="Medium Grid 1 Accent 6" w:semiHidden="0" w:uiPriority="67" w:unhideWhenUsed="0"/>
+    <w:lsdException w:name="Medium Grid 2 Accent 6" w:semiHidden="0" w:uiPriority="68" w:unhideWhenUsed="0"/>
+    <w:lsdException w:name="Medium Grid 3 Accent 6" w:semiHidden="0" w:uiPriority="69" w:unhideWhenUsed="0"/>
+    <w:lsdException w:name="Dark List Accent 6" w:semiHidden="0" w:uiPriority="70" w:unhideWhenUsed="0"/>
+    <w:lsdException w:name="Colorful Shading Accent 6" w:semiHidden="0" w:uiPriority="71" w:unhideWhenUsed="0"/>
+    <w:lsdException w:name="Colorful List Accent 6" w:semiHidden="0" w:uiPriority="72" w:unhideWhenUsed="0"/>
+    <w:lsdException w:name="Colorful Grid Accent 6" w:semiHidden="0" w:uiPriority="73" w:unhideWhenUsed="0"/>
+    <w:lsdException w:name="Subtle Emphasis" w:semiHidden="0" w:uiPriority="19" w:unhideWhenUsed="0" w:qFormat="1"/>
+    <w:lsdException w:name="Intense Emphasis" w:semiHidden="0" w:uiPriority="21" w:unhideWhenUsed="0" w:qFormat="1"/>
+    <w:lsdException w:name="Subtle Reference" w:semiHidden="0" w:uiPriority="31" w:unhideWhenUsed="0" w:qFormat="1"/>
+    <w:lsdException w:name="Intense Reference" w:semiHidden="0" w:uiPriority="32" w:unhideWhenUsed="0" w:qFormat="1"/>
+    <w:lsdException w:name="Book Title" w:semiHidden="0" w:uiPriority="33" w:unhideWhenUsed="0" w:qFormat="1"/>
+    <w:lsdException w:name="Bibliography" w:uiPriority="37"/>
+    <w:lsdException w:name="TOC Heading" w:uiPriority="39" w:qFormat="1"/>
+  </w:latentStyles>
+  <w:style w:type="paragraph" w:default="1" w:styleId="Normal">
+    <w:name w:val="Normal"/>
+    <w:qFormat/>
+    <w:rsid w:val="001026F5"/>
+    <w:rPr>
+      <w:rFonts w:ascii="Arial" w:eastAsia="Arial" w:hAnsi="Arial" w:cs="Arial"/>
+      <w:sz w:val="24"/>
+    </w:rPr>
+  </w:style>
+  <w:style w:type="paragraph" w:styleId="Heading1">
+    <w:name w:val="heading 1"/>
+    <w:basedOn w:val="Normal"/>
+    <w:uiPriority w:val="9"/>
+    <w:qFormat/>
+    <w:rsid w:val="00E010FE"/>
+    <w:pPr>
+      <w:spacing w:before="60" w:after="120"/>
+      <w:ind w:left="216"/>
+      <w:jc w:val="both"/>
+      <w:outlineLvl w:val="0"/>
+    </w:pPr>
+    <w:rPr>
+      <w:b/>
+      <w:bCs/>
+      <w:color w:val="3C78D8"/>
+      <w:sz w:val="36"/>
+      <w:szCs w:val="36"/>
+    </w:rPr>
+  </w:style>
+  <w:style w:type="paragraph" w:styleId="Heading2">
+    <w:name w:val="heading 2"/>
+    <w:basedOn w:val="Normal"/>
+    <w:uiPriority w:val="9"/>
+    <w:unhideWhenUsed/>
+    <w:qFormat/>
+    <w:pPr>
+      <w:ind w:left="940" w:hanging="360"/>
+      <w:outlineLvl w:val="1"/>
+    </w:pPr>
+    <w:rPr>
+      <w:b/>
+      <w:bCs/>
+      <w:szCs w:val="24"/>
+    </w:rPr>
+  </w:style>
+  <w:style w:type="paragraph" w:styleId="Heading3">
+    <w:name w:val="heading 3"/>
+    <w:basedOn w:val="Normal"/>
+    <w:next w:val="Normal"/>
+    <w:link w:val="Heading3Char"/>
+    <w:uiPriority w:val="9"/>
+    <w:unhideWhenUsed/>
+    <w:qFormat/>
+    <w:rsid w:val="001026F5"/>
+    <w:pPr>
+      <w:keepNext/>
+      <w:keepLines/>
+      <w:spacing w:before="200" w:after="120"/>
+      <w:outlineLvl w:val="2"/>
+    </w:pPr>
+    <w:rPr>
+      <w:rFonts w:asciiTheme="majorHAnsi" w:eastAsiaTheme="majorEastAsia" w:hAnsiTheme="majorHAnsi" w:cstheme="majorBidi"/>
+      <w:b/>
+      <w:bCs/>
+      <w:color w:val="4F81BD" w:themeColor="accent1"/>
+    </w:rPr>
+  </w:style>
+  <w:style w:type="paragraph" w:styleId="Heading4">
+    <w:name w:val="heading 4"/>
+    <w:basedOn w:val="Normal"/>
+    <w:next w:val="Normal"/>
+    <w:link w:val="Heading4Char"/>
+    <w:uiPriority w:val="9"/>
+    <w:unhideWhenUsed/>
+    <w:qFormat/>
+    <w:rsid w:val="001026F5"/>
+    <w:pPr>
+      <w:keepNext/>
+      <w:keepLines/>
+      <w:spacing w:before="200" w:after="120"/>
+      <w:outlineLvl w:val="3"/>
+    </w:pPr>
+    <w:rPr>
+      <w:rFonts w:asciiTheme="majorHAnsi" w:eastAsiaTheme="majorEastAsia" w:hAnsiTheme="majorHAnsi" w:cstheme="majorBidi"/>
+      <w:b/>
+      <w:bCs/>
+      <w:i/>
+      <w:iCs/>
+      <w:color w:val="4F81BD" w:themeColor="accent1"/>
+    </w:rPr>
+  </w:style>
+  <w:style w:type="paragraph" w:styleId="Heading5">
+    <w:name w:val="heading 5"/>
+    <w:basedOn w:val="Normal"/>
+    <w:next w:val="Normal"/>
+    <w:link w:val="Heading5Char"/>
+    <w:uiPriority w:val="9"/>
+    <w:unhideWhenUsed/>
+    <w:qFormat/>
+    <w:pPr>
+      <w:keepNext/>
+      <w:keepLines/>
+      <w:spacing w:before="40"/>
+      <w:outlineLvl w:val="4"/>
+    </w:pPr>
+    <w:rPr>
+      <w:rFonts w:asciiTheme="majorHAnsi" w:eastAsiaTheme="majorEastAsia" w:hAnsiTheme="majorHAnsi" w:cstheme="majorBidi"/>
+      <w:color w:val="365F91" w:themeColor="accent1" w:themeShade="BF"/>
+    </w:rPr>
+  </w:style>
+  <w:style w:type="character" w:default="1" w:styleId="DefaultParagraphFont">
+    <w:name w:val="Default Paragraph Font"/>
+    <w:uiPriority w:val="1"/>
+    <w:semiHidden/>
+    <w:unhideWhenUsed/>
+  </w:style>
+  <w:style w:type="table" w:default="1" w:styleId="TableNormal">
+    <w:name w:val="Normal Table"/>
+    <w:uiPriority w:val="99"/>
+    <w:semiHidden/>
+    <w:unhideWhenUsed/>
+    <w:tblPr>
+      <w:tblInd w:w="0" w:type="dxa"/>
+      <w:tblCellMar>
+        <w:top w:w="0" w:type="dxa"/>
+        <w:left w:w="108" w:type="dxa"/>
+        <w:bottom w:w="0" w:type="dxa"/>
+        <w:right w:w="108" w:type="dxa"/>
+      </w:tblCellMar>
+    </w:tblPr>
+  </w:style>
+  <w:style w:type="numbering" w:default="1" w:styleId="NoList">
+    <w:name w:val="No List"/>
+    <w:uiPriority w:val="99"/>
+    <w:semiHidden/>
+    <w:unhideWhenUsed/>
+  </w:style>
+  <w:style w:type="paragraph" w:styleId="BodyText">
+    <w:name w:val="Body Text"/>
+    <w:basedOn w:val="Normal"/>
+    <w:uiPriority w:val="1"/>
+    <w:qFormat/>
+    <w:rsid w:val="00750748"/>
+    <w:pPr>
+      <w:spacing w:after="120"/>
+      <w:jc w:val="both"/>
+    </w:pPr>
+    <w:rPr>
+      <w:szCs w:val="24"/>
+    </w:rPr>
+  </w:style>
+  <w:style w:type="paragraph" w:styleId="ListParagraph">
+    <w:name w:val="List Paragraph"/>
+    <w:basedOn w:val="Normal"/>
+    <w:uiPriority w:val="34"/>
+    <w:qFormat/>
+    <w:rsid w:val="005E780D"/>
+    <w:pPr>
+      <w:ind w:left="940" w:hanging="360"/>
+    </w:pPr>
+  </w:style>
+  <w:style w:type="paragraph" w:customStyle="1" w:styleId="TableParagraph">
+    <w:name w:val="Table Paragraph"/>
+    <w:basedOn w:val="Normal"/>
+    <w:uiPriority w:val="1"/>
+    <w:qFormat/>
+    <w:pPr>
+      <w:spacing w:before="96"/>
+    </w:pPr>
+  </w:style>
+  <w:style w:type="table" w:styleId="TableGrid">
+    <w:name w:val="Table Grid"/>
+    <w:basedOn w:val="TableNormal"/>
+    <w:uiPriority w:val="39"/>
+    <w:rsid w:val="00514EDC"/>
+    <w:tblPr>
+      <w:tblBorders>
+        <w:top w:val="single" w:sz="4" w:space="0" w:color="auto"/>
+        <w:left w:val="single" w:sz="4" w:space="0" w:color="auto"/>
+        <w:bottom w:val="single" w:sz="4" w:space="0" w:color="auto"/>
+        <w:right w:val="single" w:sz="4" w:space="0" w:color="auto"/>
+        <w:insideH w:val="single" w:sz="4" w:space="0" w:color="auto"/>
+        <w:insideV w:val="single" w:sz="4" w:space="0" w:color="auto"/>
+      </w:tblBorders>
+    </w:tblPr>
+  </w:style>
+  <w:style w:type="paragraph" w:styleId="TOCHeading">
+    <w:name w:val="TOC Heading"/>
+    <w:basedOn w:val="Heading1"/>
+    <w:next w:val="Normal"/>
+    <w:uiPriority w:val="39"/>
+    <w:unhideWhenUsed/>
+    <w:qFormat/>
+    <w:rsid w:val="00BA1B83"/>
+    <w:pPr>
+      <w:keepNext/>
+      <w:keepLines/>
+      <w:widowControl/>
+      <w:autoSpaceDE/>
+      <w:autoSpaceDN/>
+      <w:spacing w:before="480" w:line="276" w:lineRule="auto"/>
+      <w:ind w:left="0"/>
+      <w:jc w:val="left"/>
+      <w:outlineLvl w:val="9"/>
+    </w:pPr>
+    <w:rPr>
+      <w:rFonts w:asciiTheme="majorHAnsi" w:eastAsiaTheme="majorEastAsia" w:hAnsiTheme="majorHAnsi" w:cstheme="majorBidi"/>
+      <w:color w:val="365F91" w:themeColor="accent1" w:themeShade="BF"/>
+      <w:sz w:val="28"/>
+      <w:szCs w:val="28"/>
+      <w:lang w:eastAsia="ja-JP"/>
+    </w:rPr>
+  </w:style>
+  <w:style w:type="paragraph" w:styleId="TOC1">
+    <w:name w:val="toc 1"/>
+    <w:basedOn w:val="Normal"/>
+    <w:next w:val="Normal"/>
+    <w:autoRedefine/>
+    <w:uiPriority w:val="39"/>
+    <w:unhideWhenUsed/>
+    <w:rsid w:val="00BA1B83"/>
+    <w:pPr>
+      <w:spacing w:after="100"/>
+    </w:pPr>
+  </w:style>
+  <w:style w:type="paragraph" w:styleId="TOC2">
+    <w:name w:val="toc 2"/>
+    <w:basedOn w:val="Normal"/>
+    <w:next w:val="Normal"/>
+    <w:autoRedefine/>
+    <w:uiPriority w:val="39"/>
+    <w:unhideWhenUsed/>
+    <w:rsid w:val="00BA1B83"/>
+    <w:pPr>
+      <w:spacing w:after="100"/>
+      <w:ind w:left="220"/>
+    </w:pPr>
+  </w:style>
+  <w:style w:type="character" w:styleId="Hyperlink">
+    <w:name w:val="Hyperlink"/>
+    <w:basedOn w:val="DefaultParagraphFont"/>
+    <w:uiPriority w:val="99"/>
+    <w:unhideWhenUsed/>
+    <w:rsid w:val="00BA1B83"/>
+    <w:rPr>
+      <w:color w:val="0000FF" w:themeColor="hyperlink"/>
+      <w:u w:val="single"/>
+    </w:rPr>
+  </w:style>
+  <w:style w:type="paragraph" w:styleId="BalloonText">
+    <w:name w:val="Balloon Text"/>
+    <w:basedOn w:val="Normal"/>
+    <w:link w:val="BalloonTextChar"/>
+    <w:uiPriority w:val="99"/>
+    <w:semiHidden/>
+    <w:unhideWhenUsed/>
+    <w:rsid w:val="00BA1B83"/>
+    <w:rPr>
+      <w:rFonts w:ascii="Tahoma" w:hAnsi="Tahoma" w:cs="Tahoma"/>
+      <w:sz w:val="16"/>
+      <w:szCs w:val="16"/>
+    </w:rPr>
+  </w:style>
+  <w:style w:type="character" w:customStyle="1" w:styleId="BalloonTextChar">
+    <w:name w:val="Balloon Text Char"/>
+    <w:basedOn w:val="DefaultParagraphFont"/>
+    <w:link w:val="BalloonText"/>
+    <w:uiPriority w:val="99"/>
+    <w:semiHidden/>
+    <w:rsid w:val="00BA1B83"/>
+    <w:rPr>
+      <w:rFonts w:ascii="Tahoma" w:eastAsia="Arial" w:hAnsi="Tahoma" w:cs="Tahoma"/>
+      <w:sz w:val="16"/>
+      <w:szCs w:val="16"/>
+    </w:rPr>
+  </w:style>
+  <w:style w:type="character" w:customStyle="1" w:styleId="Heading3Char">
+    <w:name w:val="Heading 3 Char"/>
+    <w:basedOn w:val="DefaultParagraphFont"/>
+    <w:link w:val="Heading3"/>
+    <w:uiPriority w:val="9"/>
+    <w:rsid w:val="001026F5"/>
+    <w:rPr>
+      <w:rFonts w:asciiTheme="majorHAnsi" w:eastAsiaTheme="majorEastAsia" w:hAnsiTheme="majorHAnsi" w:cstheme="majorBidi"/>
+      <w:b/>
+      <w:bCs/>
+      <w:color w:val="4F81BD" w:themeColor="accent1"/>
+    </w:rPr>
+  </w:style>
+  <w:style w:type="character" w:customStyle="1" w:styleId="Heading4Char">
+    <w:name w:val="Heading 4 Char"/>
+    <w:basedOn w:val="DefaultParagraphFont"/>
+    <w:link w:val="Heading4"/>
+    <w:uiPriority w:val="9"/>
+    <w:rsid w:val="001026F5"/>
+    <w:rPr>
+      <w:rFonts w:asciiTheme="majorHAnsi" w:eastAsiaTheme="majorEastAsia" w:hAnsiTheme="majorHAnsi" w:cstheme="majorBidi"/>
+      <w:b/>
+      <w:bCs/>
+      <w:i/>
+      <w:iCs/>
+      <w:color w:val="4F81BD" w:themeColor="accent1"/>
+    </w:rPr>
+  </w:style>
+  <w:style w:type="paragraph" w:styleId="TOC3">
+    <w:name w:val="toc 3"/>
+    <w:basedOn w:val="Normal"/>
+    <w:next w:val="Normal"/>
+    <w:autoRedefine/>
+    <w:uiPriority w:val="39"/>
+    <w:unhideWhenUsed/>
+    <w:rsid w:val="00CF2516"/>
+    <w:pPr>
+      <w:spacing w:after="100"/>
+      <w:ind w:left="440"/>
+    </w:pPr>
+  </w:style>
+  <w:style w:type="character" w:customStyle="1" w:styleId="Heading5Char">
+    <w:name w:val="Heading 5 Char"/>
+    <w:basedOn w:val="DefaultParagraphFont"/>
+    <w:link w:val="Heading5"/>
+    <w:uiPriority w:val="9"/>
+    <w:rPr>
+      <w:rFonts w:asciiTheme="majorHAnsi" w:eastAsiaTheme="majorEastAsia" w:hAnsiTheme="majorHAnsi" w:cstheme="majorBidi"/>
+      <w:color w:val="365F91" w:themeColor="accent1" w:themeShade="BF"/>
+    </w:rPr>
+  </w:style>
+  <w:style w:type="table" w:styleId="LightShading-Accent1">
+    <w:name w:val="Light Shading Accent 1"/>
+    <w:basedOn w:val="TableNormal"/>
+    <w:uiPriority w:val="60"/>
+    <w:rsid w:val="00E735B7"/>
+    <w:rPr>
+      <w:color w:val="365F91" w:themeColor="accent1" w:themeShade="BF"/>
+    </w:rPr>
+    <w:tblPr>
+      <w:tblStyleRowBandSize w:val="1"/>
+      <w:tblStyleColBandSize w:val="1"/>
+      <w:tblBorders>
+        <w:top w:val="single" w:sz="8" w:space="0" w:color="4F81BD" w:themeColor="accent1"/>
+        <w:bottom w:val="single" w:sz="8" w:space="0" w:color="4F81BD" w:themeColor="accent1"/>
+      </w:tblBorders>
+    </w:tblPr>
+    <w:tblStylePr w:type="firstRow">
+      <w:pPr>
+        <w:spacing w:before="0" w:after="0" w:line="240" w:lineRule="auto"/>
+      </w:pPr>
+      <w:rPr>
+        <w:b/>
+        <w:bCs/>
+      </w:rPr>
+      <w:tblPr/>
+      <w:tcPr>
+        <w:tcBorders>
+          <w:top w:val="single" w:sz="8" w:space="0" w:color="4F81BD" w:themeColor="accent1"/>
+          <w:left w:val="nil"/>
+          <w:bottom w:val="single" w:sz="8" w:space="0" w:color="4F81BD" w:themeColor="accent1"/>
+          <w:right w:val="nil"/>
+          <w:insideH w:val="nil"/>
+          <w:insideV w:val="nil"/>
+        </w:tcBorders>
+      </w:tcPr>
+    </w:tblStylePr>
+    <w:tblStylePr w:type="lastRow">
+      <w:pPr>
+        <w:spacing w:before="0" w:after="0" w:line="240" w:lineRule="auto"/>
+      </w:pPr>
+      <w:rPr>
+        <w:b/>
+        <w:bCs/>
+      </w:rPr>
+      <w:tblPr/>
+      <w:tcPr>
+        <w:tcBorders>
+          <w:top w:val="single" w:sz="8" w:space="0" w:color="4F81BD" w:themeColor="accent1"/>
+          <w:left w:val="nil"/>
+          <w:bottom w:val="single" w:sz="8" w:space="0" w:color="4F81BD" w:themeColor="accent1"/>
+          <w:right w:val="nil"/>
+          <w:insideH w:val="nil"/>
+          <w:insideV w:val="nil"/>
+        </w:tcBorders>
+      </w:tcPr>
+    </w:tblStylePr>
+    <w:tblStylePr w:type="firstCol">
+      <w:rPr>
+        <w:b/>
+        <w:bCs/>
+      </w:rPr>
+    </w:tblStylePr>
+    <w:tblStylePr w:type="lastCol">
+      <w:rPr>
+        <w:b/>
+        <w:bCs/>
+      </w:rPr>
+    </w:tblStylePr>
+    <w:tblStylePr w:type="band1Vert">
+      <w:tblPr/>
+      <w:tcPr>
+        <w:tcBorders>
+          <w:left w:val="nil"/>
+          <w:right w:val="nil"/>
+          <w:insideH w:val="nil"/>
+          <w:insideV w:val="nil"/>
+        </w:tcBorders>
+        <w:shd w:val="clear" w:color="auto" w:fill="D3DFEE" w:themeFill="accent1" w:themeFillTint="3F"/>
+      </w:tcPr>
+    </w:tblStylePr>
+    <w:tblStylePr w:type="band1Horz">
+      <w:tblPr/>
+      <w:tcPr>
+        <w:tcBorders>
+          <w:left w:val="nil"/>
+          <w:right w:val="nil"/>
+          <w:insideH w:val="nil"/>
+          <w:insideV w:val="nil"/>
+        </w:tcBorders>
+        <w:shd w:val="clear" w:color="auto" w:fill="D3DFEE" w:themeFill="accent1" w:themeFillTint="3F"/>
+      </w:tcPr>
+    </w:tblStylePr>
+  </w:style>
+  <w:style w:type="table" w:styleId="LightList-Accent1">
+    <w:name w:val="Light List Accent 1"/>
+    <w:basedOn w:val="TableNormal"/>
+    <w:uiPriority w:val="61"/>
+    <w:rsid w:val="00374CB9"/>
+    <w:tblPr>
+      <w:tblStyleRowBandSize w:val="1"/>
+      <w:tblStyleColBandSize w:val="1"/>
+      <w:tblBorders>
+        <w:top w:val="single" w:sz="8" w:space="0" w:color="4F81BD" w:themeColor="accent1"/>
+        <w:left w:val="single" w:sz="8" w:space="0" w:color="4F81BD" w:themeColor="accent1"/>
+        <w:bottom w:val="single" w:sz="8" w:space="0" w:color="4F81BD" w:themeColor="accent1"/>
+        <w:right w:val="single" w:sz="8" w:space="0" w:color="4F81BD" w:themeColor="accent1"/>
+      </w:tblBorders>
+    </w:tblPr>
+    <w:tblStylePr w:type="firstRow">
+      <w:pPr>
+        <w:spacing w:before="0" w:after="0" w:line="240" w:lineRule="auto"/>
+      </w:pPr>
+      <w:rPr>
+        <w:b/>
+        <w:bCs/>
+        <w:color w:val="FFFFFF" w:themeColor="background1"/>
+      </w:rPr>
+      <w:tblPr/>
+      <w:tcPr>
+        <w:shd w:val="clear" w:color="auto" w:fill="4F81BD" w:themeFill="accent1"/>
+      </w:tcPr>
+    </w:tblStylePr>
+    <w:tblStylePr w:type="lastRow">
+      <w:pPr>
+        <w:spacing w:before="0" w:after="0" w:line="240" w:lineRule="auto"/>
+      </w:pPr>
+      <w:rPr>
+        <w:b/>
+        <w:bCs/>
+      </w:rPr>
+      <w:tblPr/>
+      <w:tcPr>
+        <w:tcBorders>
+          <w:top w:val="double" w:sz="6" w:space="0" w:color="4F81BD" w:themeColor="accent1"/>
+          <w:left w:val="single" w:sz="8" w:space="0" w:color="4F81BD" w:themeColor="accent1"/>
+          <w:bottom w:val="single" w:sz="8" w:space="0" w:color="4F81BD" w:themeColor="accent1"/>
+          <w:right w:val="single" w:sz="8" w:space="0" w:color="4F81BD" w:themeColor="accent1"/>
+        </w:tcBorders>
+      </w:tcPr>
+    </w:tblStylePr>
+    <w:tblStylePr w:type="firstCol">
+      <w:rPr>
+        <w:b/>
+        <w:bCs/>
+      </w:rPr>
+    </w:tblStylePr>
+    <w:tblStylePr w:type="lastCol">
+      <w:rPr>
+        <w:b/>
+        <w:bCs/>
+      </w:rPr>
+    </w:tblStylePr>
+    <w:tblStylePr w:type="band1Vert">
+      <w:tblPr/>
+      <w:tcPr>
+        <w:tcBorders>
+          <w:top w:val="single" w:sz="8" w:space="0" w:color="4F81BD" w:themeColor="accent1"/>
+          <w:left w:val="single" w:sz="8" w:space="0" w:color="4F81BD" w:themeColor="accent1"/>
+          <w:bottom w:val="single" w:sz="8" w:space="0" w:color="4F81BD" w:themeColor="accent1"/>
+          <w:right w:val="single" w:sz="8" w:space="0" w:color="4F81BD" w:themeColor="accent1"/>
+        </w:tcBorders>
+      </w:tcPr>
+    </w:tblStylePr>
+    <w:tblStylePr w:type="band1Horz">
+      <w:tblPr/>
+      <w:tcPr>
+        <w:tcBorders>
+          <w:top w:val="single" w:sz="8" w:space="0" w:color="4F81BD" w:themeColor="accent1"/>
+          <w:left w:val="single" w:sz="8" w:space="0" w:color="4F81BD" w:themeColor="accent1"/>
+          <w:bottom w:val="single" w:sz="8" w:space="0" w:color="4F81BD" w:themeColor="accent1"/>
+          <w:right w:val="single" w:sz="8" w:space="0" w:color="4F81BD" w:themeColor="accent1"/>
+        </w:tcBorders>
+      </w:tcPr>
+    </w:tblStylePr>
+  </w:style>
+  <w:style w:type="paragraph" w:styleId="Subtitle">
+    <w:name w:val="Subtitle"/>
+    <w:basedOn w:val="Normal"/>
+    <w:next w:val="Normal"/>
+    <w:link w:val="SubtitleChar"/>
+    <w:uiPriority w:val="11"/>
+    <w:qFormat/>
+    <w:rsid w:val="007F4130"/>
+    <w:pPr>
+      <w:numPr>
+        <w:ilvl w:val="1"/>
+      </w:numPr>
+    </w:pPr>
+    <w:rPr>
+      <w:rFonts w:asciiTheme="majorHAnsi" w:eastAsiaTheme="majorEastAsia" w:hAnsiTheme="majorHAnsi" w:cstheme="majorBidi"/>
+      <w:i/>
+      <w:iCs/>
+      <w:color w:val="4F81BD" w:themeColor="accent1"/>
+      <w:spacing w:val="15"/>
+      <w:szCs w:val="24"/>
+    </w:rPr>
+  </w:style>
+  <w:style w:type="character" w:customStyle="1" w:styleId="SubtitleChar">
+    <w:name w:val="Subtitle Char"/>
+    <w:basedOn w:val="DefaultParagraphFont"/>
+    <w:link w:val="Subtitle"/>
+    <w:uiPriority w:val="11"/>
+    <w:rsid w:val="007F4130"/>
+    <w:rPr>
+      <w:rFonts w:asciiTheme="majorHAnsi" w:eastAsiaTheme="majorEastAsia" w:hAnsiTheme="majorHAnsi" w:cstheme="majorBidi"/>
+      <w:i/>
+      <w:iCs/>
+      <w:color w:val="4F81BD" w:themeColor="accent1"/>
+      <w:spacing w:val="15"/>
+      <w:sz w:val="24"/>
+      <w:szCs w:val="24"/>
+    </w:rPr>
+  </w:style>
+  <w:style w:type="paragraph" w:styleId="Header">
+    <w:name w:val="header"/>
+    <w:basedOn w:val="Normal"/>
+    <w:link w:val="HeaderChar"/>
+    <w:uiPriority w:val="99"/>
+    <w:unhideWhenUsed/>
+    <w:rsid w:val="008B2A9A"/>
+    <w:pPr>
+      <w:tabs>
+        <w:tab w:val="center" w:pos="4680"/>
+        <w:tab w:val="right" w:pos="9360"/>
+      </w:tabs>
+    </w:pPr>
+  </w:style>
+  <w:style w:type="character" w:customStyle="1" w:styleId="HeaderChar">
+    <w:name w:val="Header Char"/>
+    <w:basedOn w:val="DefaultParagraphFont"/>
+    <w:link w:val="Header"/>
+    <w:uiPriority w:val="99"/>
+    <w:rsid w:val="008B2A9A"/>
+    <w:rPr>
+      <w:rFonts w:ascii="Arial" w:eastAsia="Arial" w:hAnsi="Arial" w:cs="Arial"/>
+      <w:sz w:val="24"/>
+    </w:rPr>
+  </w:style>
+  <w:style w:type="paragraph" w:styleId="Footer">
+    <w:name w:val="footer"/>
+    <w:basedOn w:val="Normal"/>
+    <w:link w:val="FooterChar"/>
+    <w:uiPriority w:val="99"/>
+    <w:unhideWhenUsed/>
+    <w:rsid w:val="008B2A9A"/>
+    <w:pPr>
+      <w:tabs>
+        <w:tab w:val="center" w:pos="4680"/>
+        <w:tab w:val="right" w:pos="9360"/>
+      </w:tabs>
+    </w:pPr>
+  </w:style>
+  <w:style w:type="character" w:customStyle="1" w:styleId="FooterChar">
+    <w:name w:val="Footer Char"/>
+    <w:basedOn w:val="DefaultParagraphFont"/>
+    <w:link w:val="Footer"/>
+    <w:uiPriority w:val="99"/>
+    <w:rsid w:val="008B2A9A"/>
+    <w:rPr>
+      <w:rFonts w:ascii="Arial" w:eastAsia="Arial" w:hAnsi="Arial" w:cs="Arial"/>
+      <w:sz w:val="24"/>
+    </w:rPr>
+  </w:style>
+</w:styles>
+</file>
+
+<file path=word/stylesWithEffects.xml><?xml version="1.0" encoding="utf-8"?>
+<w:styles xmlns:wpc="http://schemas.microsoft.com/office/word/2010/wordprocessingCanvas" xmlns:mc="http://schemas.openxmlformats.org/markup-compatibility/2006" xmlns:o="urn:schemas-microsoft-com:office:office" xmlns:r="http://schemas.openxmlformats.org/officeDocument/2006/relationships" xmlns:m="http://schemas.openxmlformats.org/officeDocument/2006/math" xmlns:v="urn:schemas-microsoft-com:vml" xmlns:wp14="http://schemas.microsoft.com/office/word/2010/wordprocessingDrawing" xmlns:wp="http://schemas.openxmlformats.org/drawingml/2006/wordprocessingDrawing" xmlns:w10="urn:schemas-microsoft-com:office:word" xmlns:w="http://schemas.openxmlformats.org/wordprocessingml/2006/main" xmlns:w14="http://schemas.microsoft.com/office/word/2010/wordml" xmlns:wpg="http://schemas.microsoft.com/office/word/2010/wordprocessingGroup" xmlns:wpi="http://schemas.microsoft.com/office/word/2010/wordprocessingInk" xmlns:wne="http://schemas.microsoft.com/office/word/2006/wordml" xmlns:wps="http://schemas.microsoft.com/office/word/2010/wordprocessingShape" mc:Ignorable="w14 wp14">
+  <w:docDefaults>
+    <w:rPrDefault>
+      <w:rPr>
+        <w:rFonts w:asciiTheme="minorHAnsi" w:eastAsiaTheme="minorHAnsi" w:hAnsiTheme="minorHAnsi" w:cstheme="minorBidi"/>
+        <w:sz w:val="22"/>
+        <w:szCs w:val="22"/>
+        <w:lang w:val="en-US" w:eastAsia="en-US" w:bidi="ar-SA"/>
+      </w:rPr>
+    </w:rPrDefault>
+    <w:pPrDefault>
+      <w:pPr>
+        <w:widowControl w:val="0"/>
+        <w:autoSpaceDE w:val="0"/>
+        <w:autoSpaceDN w:val="0"/>
+      </w:pPr>
+    </w:pPrDefault>
+  </w:docDefaults>
+  <w:latentStyles w:defLockedState="0" w:defUIPriority="99" w:defSemiHidden="1" w:defUnhideWhenUsed="1" w:defQFormat="0" w:count="267">
+    <w:lsdException w:name="Normal" w:semiHidden="0" w:uiPriority="0" w:unhideWhenUsed="0" w:qFormat="1"/>
+    <w:lsdException w:name="heading 1" w:semiHidden="0" w:uiPriority="9" w:unhideWhenUsed="0" w:qFormat="1"/>
+    <w:lsdException w:name="heading 2" w:uiPriority="9" w:qFormat="1"/>
+    <w:lsdException w:name="heading 3" w:uiPriority="9" w:qFormat="1"/>
+    <w:lsdException w:name="heading 4" w:uiPriority="9" w:qFormat="1"/>
+    <w:lsdException w:name="heading 5" w:uiPriority="9" w:qFormat="1"/>
+    <w:lsdException w:name="heading 6" w:uiPriority="9" w:qFormat="1"/>
+    <w:lsdException w:name="heading 7" w:uiPriority="9" w:qFormat="1"/>
+    <w:lsdException w:name="heading 8" w:uiPriority="9" w:qFormat="1"/>
+    <w:lsdException w:name="heading 9" w:uiPriority="9" w:qFormat="1"/>
+    <w:lsdException w:name="toc 1" w:uiPriority="39"/>
+    <w:lsdException w:name="toc 2" w:uiPriority="39"/>
+    <w:lsdException w:name="toc 3" w:uiPriority="39"/>
+    <w:lsdException w:name="toc 4" w:uiPriority="39"/>
+    <w:lsdException w:name="toc 5" w:uiPriority="39"/>
+    <w:lsdException w:name="toc 6" w:uiPriority="39"/>
+    <w:lsdException w:name="toc 7" w:uiPriority="39"/>
+    <w:lsdException w:name="toc 8" w:uiPriority="39"/>
+    <w:lsdException w:name="toc 9" w:uiPriority="39"/>
+    <w:lsdException w:name="caption" w:uiPriority="35" w:qFormat="1"/>
+    <w:lsdException w:name="Title" w:semiHidden="0" w:uiPriority="10" w:unhideWhenUsed="0" w:qFormat="1"/>
+    <w:lsdException w:name="Default Paragraph Font" w:uiPriority="1"/>
+    <w:lsdException w:name="Body Text" w:uiPriority="1" w:qFormat="1"/>
+    <w:lsdException w:name="Subtitle" w:semiHidden="0" w:uiPriority="11" w:unhideWhenUsed="0" w:qFormat="1"/>
+    <w:lsdException w:name="Strong" w:semiHidden="0" w:uiPriority="22" w:unhideWhenUsed="0" w:qFormat="1"/>
+    <w:lsdException w:name="Emphasis" w:semiHidden="0" w:uiPriority="20" w:unhideWhenUsed="0" w:qFormat="1"/>
+    <w:lsdException w:name="Table Grid" w:semiHidden="0" w:uiPriority="39" w:unhideWhenUsed="0"/>
+    <w:lsdException w:name="Placeholder Text" w:unhideWhenUsed="0"/>
+    <w:lsdException w:name="No Spacing" w:semiHidden="0" w:uiPriority="1" w:unhideWhenUsed="0" w:qFormat="1"/>
+    <w:lsdException w:name="Light Shading" w:semiHidden="0" w:uiPriority="60" w:unhideWhenUsed="0"/>
+    <w:lsdException w:name="Light List" w:semiHidden="0" w:uiPriority="61" w:unhideWhenUsed="0"/>
+    <w:lsdException w:name="Light Grid" w:semiHidden="0" w:uiPriority="62" w:unhideWhenUsed="0"/>
+    <w:lsdException w:name="Medium Shading 1" w:semiHidden="0" w:uiPriority="63" w:unhideWhenUsed="0"/>
+    <w:lsdException w:name="Medium Shading 2" w:semiHidden="0" w:uiPriority="64" w:unhideWhenUsed="0"/>
+    <w:lsdException w:name="Medium List 1" w:semiHidden="0" w:uiPriority="65" w:unhideWhenUsed="0"/>
+    <w:lsdException w:name="Medium List 2" w:semiHidden="0" w:uiPriority="66" w:unhideWhenUsed="0"/>
+    <w:lsdException w:name="Medium Grid 1" w:semiHidden="0" w:uiPriority="67" w:unhideWhenUsed="0"/>
+    <w:lsdException w:name="Medium Grid 2" w:semiHidden="0" w:uiPriority="68" w:unhideWhenUsed="0"/>
+    <w:lsdException w:name="Medium Grid 3" w:semiHidden="0" w:uiPriority="69" w:unhideWhenUsed="0"/>
+    <w:lsdException w:name="Dark List" w:semiHidden="0" w:uiPriority="70" w:unhideWhenUsed="0"/>
+    <w:lsdException w:name="Colorful Shading" w:semiHidden="0" w:uiPriority="71" w:unhideWhenUsed="0"/>
+    <w:lsdException w:name="Colorful List" w:semiHidden="0" w:uiPriority="72" w:unhideWhenUsed="0"/>
+    <w:lsdException w:name="Colorful Grid" w:semiHidden="0" w:uiPriority="73" w:unhideWhenUsed="0"/>
+    <w:lsdException w:name="Light Shading Accent 1" w:semiHidden="0" w:uiPriority="60" w:unhideWhenUsed="0"/>
+    <w:lsdException w:name="Light List Accent 1" w:semiHidden="0" w:uiPriority="61" w:unhideWhenUsed="0"/>
+    <w:lsdException w:name="Light Grid Accent 1" w:semiHidden="0" w:uiPriority="62" w:unhideWhenUsed="0"/>
+    <w:lsdException w:name="Medium Shading 1 Accent 1" w:semiHidden="0" w:uiPriority="63" w:unhideWhenUsed="0"/>
+    <w:lsdException w:name="Medium Shading 2 Accent 1" w:semiHidden="0" w:uiPriority="64" w:unhideWhenUsed="0"/>
+    <w:lsdException w:name="Medium List 1 Accent 1" w:semiHidden="0" w:uiPriority="65" w:unhideWhenUsed="0"/>
+    <w:lsdException w:name="Revision" w:unhideWhenUsed="0"/>
+    <w:lsdException w:name="List Paragraph" w:semiHidden="0" w:uiPriority="34" w:unhideWhenUsed="0" w:qFormat="1"/>
+    <w:lsdException w:name="Quote" w:semiHidden="0" w:uiPriority="29" w:unhideWhenUsed="0" w:qFormat="1"/>
+    <w:lsdException w:name="Intense Quote" w:semiHidden="0" w:uiPriority="30" w:unhideWhenUsed="0" w:qFormat="1"/>
+    <w:lsdException w:name="Medium List 2 Accent 1" w:semiHidden="0" w:uiPriority="66" w:unhideWhenUsed="0"/>
+    <w:lsdException w:name="Medium Grid 1 Accent 1" w:semiHidden="0" w:uiPriority="67" w:unhideWhenUsed="0"/>
+    <w:lsdException w:name="Medium Grid 2 Accent 1" w:semiHidden="0" w:uiPriority="68" w:unhideWhenUsed="0"/>
+    <w:lsdException w:name="Medium Grid 3 Accent 1" w:semiHidden="0" w:uiPriority="69" w:unhideWhenUsed="0"/>
+    <w:lsdException w:name="Dark List Accent 1" w:semiHidden="0" w:uiPriority="70" w:unhideWhenUsed="0"/>
+    <w:lsdException w:name="Colorful Shading Accent 1" w:semiHidden="0" w:uiPriority="71" w:unhideWhenUsed="0"/>
+    <w:lsdException w:name="Colorful List Accent 1" w:semiHidden="0" w:uiPriority="72" w:unhideWhenUsed="0"/>
+    <w:lsdException w:name="Colorful Grid Accent 1" w:semiHidden="0" w:uiPriority="73" w:unhideWhenUsed="0"/>
+    <w:lsdException w:name="Light Shading Accent 2" w:semiHidden="0" w:uiPriority="60" w:unhideWhenUsed="0"/>
+    <w:lsdException w:name="Light List Accent 2" w:semiHidden="0" w:uiPriority="61" w:unhideWhenUsed="0"/>
+    <w:lsdException w:name="Light Grid Accent 2" w:semiHidden="0" w:uiPriority="62" w:unhideWhenUsed="0"/>
+    <w:lsdException w:name="Medium Shading 1 Accent 2" w:semiHidden="0" w:uiPriority="63" w:unhideWhenUsed="0"/>
+    <w:lsdException w:name="Medium Shading 2 Accent 2" w:semiHidden="0" w:uiPriority="64" w:unhideWhenUsed="0"/>
+    <w:lsdException w:name="Medium List 1 Accent 2" w:semiHidden="0" w:uiPriority="65" w:unhideWhenUsed="0"/>
+    <w:lsdException w:name="Medium List 2 Accent 2" w:semiHidden="0" w:uiPriority="66" w:unhideWhenUsed="0"/>
+    <w:lsdException w:name="Medium Grid 1 Accent 2" w:semiHidden="0" w:uiPriority="67" w:unhideWhenUsed="0"/>
+    <w:lsdException w:name="Medium Grid 2 Accent 2" w:semiHidden="0" w:uiPriority="68" w:unhideWhenUsed="0"/>
+    <w:lsdException w:name="Medium Grid 3 Accent 2" w:semiHidden="0" w:uiPriority="69" w:unhideWhenUsed="0"/>
+    <w:lsdException w:name="Dark List Accent 2" w:semiHidden="0" w:uiPriority="70" w:unhideWhenUsed="0"/>
+    <w:lsdException w:name="Colorful Shading Accent 2" w:semiHidden="0" w:uiPriority="71" w:unhideWhenUsed="0"/>
+    <w:lsdException w:name="Colorful List Accent 2" w:semiHidden="0" w:uiPriority="72" w:unhideWhenUsed="0"/>
+    <w:lsdException w:name="Colorful Grid Accent 2" w:semiHidden="0" w:uiPriority="73" w:unhideWhenUsed="0"/>
+    <w:lsdException w:name="Light Shading Accent 3" w:semiHidden="0" w:uiPriority="60" w:unhideWhenUsed="0"/>
+    <w:lsdException w:name="Light List Accent 3" w:semiHidden="0" w:uiPriority="61" w:unhideWhenUsed="0"/>
+    <w:lsdException w:name="Light Grid Accent 3" w:semiHidden="0" w:uiPriority="62" w:unhideWhenUsed="0"/>
+    <w:lsdException w:name="Medium Shading 1 Accent 3" w:semiHidden="0" w:uiPriority="63" w:unhideWhenUsed="0"/>
+    <w:lsdException w:name="Medium Shading 2 Accent 3" w:semiHidden="0" w:uiPriority="64" w:unhideWhenUsed="0"/>
+    <w:lsdException w:name="Medium List 1 Accent 3" w:semiHidden="0" w:uiPriority="65" w:unhideWhenUsed="0"/>
+    <w:lsdException w:name="Medium List 2 Accent 3" w:semiHidden="0" w:uiPriority="66" w:unhideWhenUsed="0"/>
+    <w:lsdException w:name="Medium Grid 1 Accent 3" w:semiHidden="0" w:uiPriority="67" w:unhideWhenUsed="0"/>
+    <w:lsdException w:name="Medium Grid 2 Accent 3" w:semiHidden="0" w:uiPriority="68" w:unhideWhenUsed="0"/>
+    <w:lsdException w:name="Medium Grid 3 Accent 3" w:semiHidden="0" w:uiPriority="69" w:unhideWhenUsed="0"/>
+    <w:lsdException w:name="Dark List Accent 3" w:semiHidden="0" w:uiPriority="70" w:unhideWhenUsed="0"/>
+    <w:lsdException w:name="Colorful Shading Accent 3" w:semiHidden="0" w:uiPriority="71" w:unhideWhenUsed="0"/>
+    <w:lsdException w:name="Colorful List Accent 3" w:semiHidden="0" w:uiPriority="72" w:unhideWhenUsed="0"/>
+    <w:lsdException w:name="Colorful Grid Accent 3" w:semiHidden="0" w:uiPriority="73" w:unhideWhenUsed="0"/>
+    <w:lsdException w:name="Light Shading Accent 4" w:semiHidden="0" w:uiPriority="60" w:unhideWhenUsed="0"/>
+    <w:lsdException w:name="Light List Accent 4" w:semiHidden="0" w:uiPriority="61" w:unhideWhenUsed="0"/>
+    <w:lsdException w:name="Light Grid Accent 4" w:semiHidden="0" w:uiPriority="62" w:unhideWhenUsed="0"/>
+    <w:lsdException w:name="Medium Shading 1 Accent 4" w:semiHidden="0" w:uiPriority="63" w:unhideWhenUsed="0"/>
+    <w:lsdException w:name="Medium Shading 2 Accent 4" w:semiHidden="0" w:uiPriority="64" w:unhideWhenUsed="0"/>
+    <w:lsdException w:name="Medium List 1 Accent 4" w:semiHidden="0" w:uiPriority="65" w:unhideWhenUsed="0"/>
+    <w:lsdException w:name="Medium List 2 Accent 4" w:semiHidden="0" w:uiPriority="66" w:unhideWhenUsed="0"/>
+    <w:lsdException w:name="Medium Grid 1 Accent 4" w:semiHidden="0" w:uiPriority="67" w:unhideWhenUsed="0"/>
+    <w:lsdException w:name="Medium Grid 2 Accent 4" w:semiHidden="0" w:uiPriority="68" w:unhideWhenUsed="0"/>
+    <w:lsdException w:name="Medium Grid 3 Accent 4" w:semiHidden="0" w:uiPriority="69" w:unhideWhenUsed="0"/>
+    <w:lsdException w:name="Dark List Accent 4" w:semiHidden="0" w:uiPriority="70" w:unhideWhenUsed="0"/>
+    <w:lsdException w:name="Colorful Shading Accent 4" w:semiHidden="0" w:uiPriority="71" w:unhideWhenUsed="0"/>
+    <w:lsdException w:name="Colorful List Accent 4" w:semiHidden="0" w:uiPriority="72" w:unhideWhenUsed="0"/>
+    <w:lsdException w:name="Colorful Grid Accent 4" w:semiHidden="0" w:uiPriority="73" w:unhideWhenUsed="0"/>
+    <w:lsdException w:name="Light Shading Accent 5" w:semiHidden="0" w:uiPriority="60" w:unhideWhenUsed="0"/>
+    <w:lsdException w:name="Light List Accent 5" w:semiHidden="0" w:uiPriority="61" w:unhideWhenUsed="0"/>
+    <w:lsdException w:name="Light Grid Accent 5" w:semiHidden="0" w:uiPriority="62" w:unhideWhenUsed="0"/>
+    <w:lsdException w:name="Medium Shading 1 Accent 5" w:semiHidden="0" w:uiPriority="63" w:unhideWhenUsed="0"/>
+    <w:lsdException w:name="Medium Shading 2 Accent 5" w:semiHidden="0" w:uiPriority="64" w:unhideWhenUsed="0"/>
+    <w:lsdException w:name="Medium List 1 Accent 5" w:semiHidden="0" w:uiPriority="65" w:unhideWhenUsed="0"/>
+    <w:lsdException w:name="Medium List 2 Accent 5" w:semiHidden="0" w:uiPriority="66" w:unhideWhenUsed="0"/>
+    <w:lsdException w:name="Medium Grid 1 Accent 5" w:semiHidden="0" w:uiPriority="67" w:unhideWhenUsed="0"/>
+    <w:lsdException w:name="Medium Grid 2 Accent 5" w:semiHidden="0" w:uiPriority="68" w:unhideWhenUsed="0"/>
+    <w:lsdException w:name="Medium Grid 3 Accent 5" w:semiHidden="0" w:uiPriority="69" w:unhideWhenUsed="0"/>
+    <w:lsdException w:name="Dark List Accent 5" w:semiHidden="0" w:uiPriority="70" w:unhideWhenUsed="0"/>
+    <w:lsdException w:name="Colorful Shading Accent 5" w:semiHidden="0" w:uiPriority="71" w:unhideWhenUsed="0"/>
+    <w:lsdException w:name="Colorful List Accent 5" w:semiHidden="0" w:uiPriority="72" w:unhideWhenUsed="0"/>
+    <w:lsdException w:name="Colorful Grid Accent 5" w:semiHidden="0" w:uiPriority="73" w:unhideWhenUsed="0"/>
+    <w:lsdException w:name="Light Shading Accent 6" w:semiHidden="0" w:uiPriority="60" w:unhideWhenUsed="0"/>
+    <w:lsdException w:name="Light List Accent 6" w:semiHidden="0" w:uiPriority="61" w:unhideWhenUsed="0"/>
+    <w:lsdException w:name="Light Grid Accent 6" w:semiHidden="0" w:uiPriority="62" w:unhideWhenUsed="0"/>
+    <w:lsdException w:name="Medium Shading 1 Accent 6" w:semiHidden="0" w:uiPriority="63" w:unhideWhenUsed="0"/>
+    <w:lsdException w:name="Medium Shading 2 Accent 6" w:semiHidden="0" w:uiPriority="64" w:unhideWhenUsed="0"/>
+    <w:lsdException w:name="Medium List 1 Accent 6" w:semiHidden="0" w:uiPriority="65" w:unhideWhenUsed="0"/>
+    <w:lsdException w:name="Medium List 2 Accent 6" w:semiHidden="0" w:uiPriority="66" w:unhideWhenUsed="0"/>
+    <w:lsdException w:name="Medium Grid 1 Accent 6" w:semiHidden="0" w:uiPriority="67" w:unhideWhenUsed="0"/>
+    <w:lsdException w:name="Medium Grid 2 Accent 6" w:semiHidden="0" w:uiPriority="68" w:unhideWhenUsed="0"/>
+    <w:lsdException w:name="Medium Grid 3 Accent 6" w:semiHidden="0" w:uiPriority="69" w:unhideWhenUsed="0"/>
+    <w:lsdException w:name="Dark List Accent 6" w:semiHidden="0" w:uiPriority="70" w:unhideWhenUsed="0"/>
+    <w:lsdException w:name="Colorful Shading Accent 6" w:semiHidden="0" w:uiPriority="71" w:unhideWhenUsed="0"/>
+    <w:lsdException w:name="Colorful List Accent 6" w:semiHidden="0" w:uiPriority="72" w:unhideWhenUsed="0"/>
+    <w:lsdException w:name="Colorful Grid Accent 6" w:semiHidden="0" w:uiPriority="73" w:unhideWhenUsed="0"/>
+    <w:lsdException w:name="Subtle Emphasis" w:semiHidden="0" w:uiPriority="19" w:unhideWhenUsed="0" w:qFormat="1"/>
+    <w:lsdException w:name="Intense Emphasis" w:semiHidden="0" w:uiPriority="21" w:unhideWhenUsed="0" w:qFormat="1"/>
+    <w:lsdException w:name="Subtle Reference" w:semiHidden="0" w:uiPriority="31" w:unhideWhenUsed="0" w:qFormat="1"/>
+    <w:lsdException w:name="Intense Reference" w:semiHidden="0" w:uiPriority="32" w:unhideWhenUsed="0" w:qFormat="1"/>
+    <w:lsdException w:name="Book Title" w:semiHidden="0" w:uiPriority="33" w:unhideWhenUsed="0" w:qFormat="1"/>
+    <w:lsdException w:name="Bibliography" w:uiPriority="37"/>
+    <w:lsdException w:name="TOC Heading" w:uiPriority="39" w:qFormat="1"/>
   </w:latentStyles>
   <w:style w:type="paragraph" w:default="1" w:styleId="Normal">
     <w:name w:val="Normal"/>
@@ -15418,7 +16472,7 @@
 </file>
 
 <file path=customXml/itemProps1.xml><?xml version="1.0" encoding="utf-8"?>
-<ds:datastoreItem xmlns:ds="http://schemas.openxmlformats.org/officeDocument/2006/customXml" ds:itemID="{C63C6820-723D-4472-9F29-563EB19BBC72}">
+<ds:datastoreItem xmlns:ds="http://schemas.openxmlformats.org/officeDocument/2006/customXml" ds:itemID="{F930787B-346C-4360-839C-40C255C4A443}">
   <ds:schemaRefs>
     <ds:schemaRef ds:uri="http://schemas.openxmlformats.org/officeDocument/2006/bibliography"/>
   </ds:schemaRefs>

</xml_diff>